<commit_message>
Finished Sections 1.1 - 2.4
</commit_message>
<xml_diff>
--- a/ProjectInfo/srs_template.docx
+++ b/ProjectInfo/srs_template.docx
@@ -1,6 +1,6 @@
 
 <file path=word/document.xml><?xml version="1.0" encoding="utf-8"?>
-<w:document xmlns:wpc="http://schemas.microsoft.com/office/word/2010/wordprocessingCanvas" xmlns:mo="http://schemas.microsoft.com/office/mac/office/2008/main" xmlns:mc="http://schemas.openxmlformats.org/markup-compatibility/2006" xmlns:mv="urn:schemas-microsoft-com:mac:vml" xmlns:o="urn:schemas-microsoft-com:office:office" xmlns:r="http://schemas.openxmlformats.org/officeDocument/2006/relationships" xmlns:m="http://schemas.openxmlformats.org/officeDocument/2006/math" xmlns:v="urn:schemas-microsoft-com:vml" xmlns:wp14="http://schemas.microsoft.com/office/word/2010/wordprocessingDrawing" xmlns:wp="http://schemas.openxmlformats.org/drawingml/2006/wordprocessingDrawing" xmlns:w10="urn:schemas-microsoft-com:office:word" xmlns:w="http://schemas.openxmlformats.org/wordprocessingml/2006/main" xmlns:w14="http://schemas.microsoft.com/office/word/2010/wordml" xmlns:wpg="http://schemas.microsoft.com/office/word/2010/wordprocessingGroup" xmlns:wpi="http://schemas.microsoft.com/office/word/2010/wordprocessingInk" xmlns:wne="http://schemas.microsoft.com/office/word/2006/wordml" xmlns:wps="http://schemas.microsoft.com/office/word/2010/wordprocessingShape" mc:Ignorable="w14 wp14">
+<w:document xmlns:wpc="http://schemas.microsoft.com/office/word/2010/wordprocessingCanvas" xmlns:mo="http://schemas.microsoft.com/office/mac/office/2008/main" xmlns:mc="http://schemas.openxmlformats.org/markup-compatibility/2006" xmlns:mv="urn:schemas-microsoft-com:mac:vml" xmlns:o="urn:schemas-microsoft-com:office:office" xmlns:r="http://schemas.openxmlformats.org/officeDocument/2006/relationships" xmlns:m="http://schemas.openxmlformats.org/officeDocument/2006/math" xmlns:v="urn:schemas-microsoft-com:vml" xmlns:wp14="http://schemas.microsoft.com/office/word/2010/wordprocessingDrawing" xmlns:wp="http://schemas.openxmlformats.org/drawingml/2006/wordprocessingDrawing" xmlns:w10="urn:schemas-microsoft-com:office:word" xmlns:w="http://schemas.openxmlformats.org/wordprocessingml/2006/main" xmlns:w14="http://schemas.microsoft.com/office/word/2010/wordml" xmlns:w15="http://schemas.microsoft.com/office/word/2012/wordml" xmlns:wpg="http://schemas.microsoft.com/office/word/2010/wordprocessingGroup" xmlns:wpi="http://schemas.microsoft.com/office/word/2010/wordprocessingInk" xmlns:wne="http://schemas.microsoft.com/office/word/2006/wordml" xmlns:wps="http://schemas.microsoft.com/office/word/2010/wordprocessingShape" mc:Ignorable="w14 w15 wp14">
   <w:body>
     <w:p>
       <w:pPr>
@@ -36,7 +36,7 @@
                     </pic:cNvPicPr>
                   </pic:nvPicPr>
                   <pic:blipFill>
-                    <a:blip r:embed="rId8">
+                    <a:blip r:embed="rId7">
                       <a:extLst>
                         <a:ext uri="{28A0092B-C50C-407E-A947-70E740481C1C}">
                           <a14:useLocalDpi xmlns:a14="http://schemas.microsoft.com/office/drawing/2010/main" val="0"/>
@@ -136,7 +136,7 @@
         <w:rPr>
           <w:sz w:val="60"/>
         </w:rPr>
-        <w:t>&lt;Project&gt;</w:t>
+        <w:t>Budget Forecast</w:t>
       </w:r>
     </w:p>
     <w:p>
@@ -185,6 +185,7 @@
       </w:r>
       <w:r>
         <w:rPr>
+          <w:color w:val="FF0000"/>
           <w:sz w:val="22"/>
         </w:rPr>
         <w:t>&lt;</w:t>
@@ -192,12 +193,14 @@
       <w:r>
         <w:rPr>
           <w:i/>
+          <w:color w:val="FF0000"/>
           <w:sz w:val="22"/>
         </w:rPr>
         <w:t>place your group name here</w:t>
       </w:r>
       <w:r>
         <w:rPr>
+          <w:color w:val="FF0000"/>
           <w:sz w:val="22"/>
         </w:rPr>
         <w:t>&gt;</w:t>
@@ -234,7 +237,7 @@
               <w:rPr>
                 <w:sz w:val="22"/>
               </w:rPr>
-              <w:t>&lt;name&gt;</w:t>
+              <w:t>Julian Keller</w:t>
             </w:r>
           </w:p>
         </w:tc>
@@ -253,6 +256,7 @@
             </w:pPr>
             <w:r>
               <w:rPr>
+                <w:color w:val="FF0000"/>
                 <w:sz w:val="22"/>
               </w:rPr>
               <w:t>&lt;student #&gt;</w:t>
@@ -276,7 +280,7 @@
               <w:rPr>
                 <w:sz w:val="22"/>
               </w:rPr>
-              <w:t>&lt;e-mail&gt;</w:t>
+              <w:t>julian.keller@wsu.edu</w:t>
             </w:r>
           </w:p>
         </w:tc>
@@ -302,7 +306,7 @@
               <w:rPr>
                 <w:sz w:val="22"/>
               </w:rPr>
-              <w:t>&lt;name&gt;</w:t>
+              <w:t>Tyler Higgins</w:t>
             </w:r>
           </w:p>
         </w:tc>
@@ -321,6 +325,7 @@
             </w:pPr>
             <w:r>
               <w:rPr>
+                <w:color w:val="FF0000"/>
                 <w:sz w:val="22"/>
               </w:rPr>
               <w:t>&lt;student #&gt;</w:t>
@@ -344,7 +349,7 @@
               <w:rPr>
                 <w:sz w:val="22"/>
               </w:rPr>
-              <w:t>&lt;e-mail&gt;</w:t>
+              <w:t>tyler.higgins@wsu.edu</w:t>
             </w:r>
           </w:p>
         </w:tc>
@@ -633,14 +638,16 @@
               <w:spacing w:before="120" w:after="0"/>
               <w:jc w:val="left"/>
               <w:rPr>
+                <w:color w:val="000000" w:themeColor="text1"/>
                 <w:sz w:val="22"/>
               </w:rPr>
             </w:pPr>
             <w:r>
               <w:rPr>
+                <w:color w:val="000000" w:themeColor="text1"/>
                 <w:sz w:val="22"/>
               </w:rPr>
-              <w:t>&lt;place the date of submission here&gt;</w:t>
+              <w:t>October 7, 2018</w:t>
             </w:r>
           </w:p>
         </w:tc>
@@ -2262,7 +2269,7 @@
               <w:suppressAutoHyphens/>
             </w:pPr>
             <w:r>
-              <w:t>Draft Type and Number</w:t>
+              <w:t>1.0</w:t>
             </w:r>
           </w:p>
         </w:tc>
@@ -2275,7 +2282,15 @@
               <w:pStyle w:val="Table-Text"/>
             </w:pPr>
             <w:r>
-              <w:t>Full Name</w:t>
+              <w:t>Julian Keller</w:t>
+            </w:r>
+          </w:p>
+          <w:p>
+            <w:pPr>
+              <w:pStyle w:val="Table-Text"/>
+            </w:pPr>
+            <w:r>
+              <w:t>Tyler Higgins</w:t>
             </w:r>
           </w:p>
         </w:tc>
@@ -2288,7 +2303,7 @@
               <w:pStyle w:val="Table-Text"/>
             </w:pPr>
             <w:r>
-              <w:t>Information about the revision. This table does not need to be filled in whenever a document is touched, only when the version is being upgraded.</w:t>
+              <w:t>SRS document creation.</w:t>
             </w:r>
           </w:p>
         </w:tc>
@@ -2302,7 +2317,13 @@
               <w:jc w:val="center"/>
             </w:pPr>
             <w:r>
-              <w:t>00/00/00</w:t>
+              <w:t>10/07</w:t>
+            </w:r>
+            <w:r>
+              <w:t>/</w:t>
+            </w:r>
+            <w:r>
+              <w:t>18</w:t>
             </w:r>
           </w:p>
         </w:tc>
@@ -2321,10 +2342,21 @@
           <w:rFonts w:ascii="Arial" w:hAnsi="Arial"/>
           <w:b w:val="0"/>
           <w:i/>
+          <w:color w:val="FF0000"/>
           <w:sz w:val="22"/>
         </w:rPr>
       </w:pPr>
       <w:bookmarkStart w:id="11" w:name="_Toc108287589"/>
+      <w:r>
+        <w:rPr>
+          <w:rFonts w:ascii="Arial" w:hAnsi="Arial"/>
+          <w:b w:val="0"/>
+          <w:i/>
+          <w:color w:val="FF0000"/>
+          <w:sz w:val="22"/>
+        </w:rPr>
+        <w:t>TODO delete all comments before submission.</w:t>
+      </w:r>
     </w:p>
     <w:p>
       <w:pPr>
@@ -2386,16 +2418,7 @@
           <w:i/>
           <w:sz w:val="22"/>
         </w:rPr>
-        <w:t>provide explanations</w:t>
-      </w:r>
-      <w:r>
-        <w:rPr>
-          <w:rFonts w:ascii="Arial" w:hAnsi="Arial"/>
-          <w:b w:val="0"/>
-          <w:i/>
-          <w:sz w:val="22"/>
-        </w:rPr>
-        <w:t xml:space="preserve"> and</w:t>
+        <w:t>provide explanations and</w:t>
       </w:r>
       <w:r>
         <w:rPr>
@@ -2516,8 +2539,8 @@
     <w:p>
       <w:pPr>
         <w:sectPr>
-          <w:headerReference w:type="default" r:id="rId9"/>
-          <w:footerReference w:type="default" r:id="rId10"/>
+          <w:headerReference w:type="default" r:id="rId8"/>
+          <w:footerReference w:type="default" r:id="rId9"/>
           <w:pgSz w:w="12240" w:h="15840" w:code="1"/>
           <w:pgMar w:top="1440" w:right="1440" w:bottom="1440" w:left="1440" w:header="720" w:footer="720" w:gutter="0"/>
           <w:pgNumType w:fmt="lowerRoman"/>
@@ -2576,6 +2599,58 @@
     </w:p>
     <w:p>
       <w:pPr>
+        <w:rPr>
+          <w:rFonts w:ascii="Arial" w:hAnsi="Arial"/>
+          <w:i/>
+          <w:sz w:val="22"/>
+        </w:rPr>
+      </w:pPr>
+    </w:p>
+    <w:p>
+      <w:pPr>
+        <w:rPr>
+          <w:rFonts w:ascii="Arial" w:hAnsi="Arial"/>
+          <w:sz w:val="22"/>
+        </w:rPr>
+      </w:pPr>
+      <w:r>
+        <w:rPr>
+          <w:rFonts w:ascii="Arial" w:hAnsi="Arial"/>
+          <w:sz w:val="22"/>
+        </w:rPr>
+        <w:t xml:space="preserve">Budget Forecast is a simple </w:t>
+      </w:r>
+      <w:r>
+        <w:rPr>
+          <w:rFonts w:ascii="Arial" w:hAnsi="Arial"/>
+          <w:sz w:val="22"/>
+        </w:rPr>
+        <w:t>web app</w:t>
+      </w:r>
+      <w:r>
+        <w:rPr>
+          <w:rFonts w:ascii="Arial" w:hAnsi="Arial"/>
+          <w:sz w:val="22"/>
+        </w:rPr>
+        <w:t xml:space="preserve"> designed to assist users in</w:t>
+      </w:r>
+      <w:r>
+        <w:rPr>
+          <w:rFonts w:ascii="Arial" w:hAnsi="Arial"/>
+          <w:sz w:val="22"/>
+        </w:rPr>
+        <w:t xml:space="preserve"> financial</w:t>
+      </w:r>
+      <w:r>
+        <w:rPr>
+          <w:rFonts w:ascii="Arial" w:hAnsi="Arial"/>
+          <w:sz w:val="22"/>
+        </w:rPr>
+        <w:t xml:space="preserve"> budgeting and planning for future expenses. This section will outline the basic purpose, scope, and intended audience of this project.</w:t>
+      </w:r>
+    </w:p>
+    <w:p>
+      <w:pPr>
         <w:pStyle w:val="Heading2"/>
         <w:rPr>
           <w:rFonts w:ascii="Arial" w:hAnsi="Arial"/>
@@ -2627,6 +2702,69 @@
     </w:p>
     <w:p>
       <w:pPr>
+        <w:pStyle w:val="template"/>
+        <w:jc w:val="both"/>
+      </w:pPr>
+    </w:p>
+    <w:p>
+      <w:pPr>
+        <w:pStyle w:val="template"/>
+        <w:jc w:val="both"/>
+        <w:rPr>
+          <w:i w:val="0"/>
+        </w:rPr>
+      </w:pPr>
+      <w:r>
+        <w:rPr>
+          <w:i w:val="0"/>
+        </w:rPr>
+        <w:t xml:space="preserve">The purpose of this document is to </w:t>
+      </w:r>
+      <w:r>
+        <w:rPr>
+          <w:i w:val="0"/>
+        </w:rPr>
+        <w:t>give a detailed description of the requirements for the</w:t>
+      </w:r>
+      <w:r>
+        <w:rPr>
+          <w:i w:val="0"/>
+        </w:rPr>
+        <w:t xml:space="preserve"> Budget Forecast </w:t>
+      </w:r>
+      <w:r>
+        <w:rPr>
+          <w:i w:val="0"/>
+        </w:rPr>
+        <w:t>Web app</w:t>
+      </w:r>
+      <w:r>
+        <w:rPr>
+          <w:i w:val="0"/>
+        </w:rPr>
+        <w:t xml:space="preserve"> </w:t>
+      </w:r>
+      <w:r>
+        <w:rPr>
+          <w:i w:val="0"/>
+        </w:rPr>
+        <w:t xml:space="preserve">version 1.0. </w:t>
+      </w:r>
+      <w:r>
+        <w:rPr>
+          <w:i w:val="0"/>
+        </w:rPr>
+        <w:t>It</w:t>
+      </w:r>
+      <w:r>
+        <w:rPr>
+          <w:i w:val="0"/>
+        </w:rPr>
+        <w:t xml:space="preserve"> will explain who the system is for, how it will work, the functionality of the system,  the functional requirements and the non-functional requirements. </w:t>
+      </w:r>
+    </w:p>
+    <w:p>
+      <w:pPr>
         <w:pStyle w:val="Heading2"/>
         <w:rPr>
           <w:rFonts w:ascii="Arial" w:hAnsi="Arial"/>
@@ -2672,6 +2810,144 @@
     </w:p>
     <w:p>
       <w:pPr>
+        <w:pStyle w:val="template"/>
+        <w:jc w:val="both"/>
+      </w:pPr>
+    </w:p>
+    <w:p>
+      <w:pPr>
+        <w:pStyle w:val="template"/>
+        <w:jc w:val="both"/>
+        <w:rPr>
+          <w:i w:val="0"/>
+        </w:rPr>
+      </w:pPr>
+      <w:r>
+        <w:rPr>
+          <w:i w:val="0"/>
+        </w:rPr>
+        <w:t xml:space="preserve">The Budget Forecast system </w:t>
+      </w:r>
+      <w:r>
+        <w:rPr>
+          <w:i w:val="0"/>
+        </w:rPr>
+        <w:t xml:space="preserve">is a </w:t>
+      </w:r>
+      <w:r>
+        <w:rPr>
+          <w:i w:val="0"/>
+        </w:rPr>
+        <w:t>web app</w:t>
+      </w:r>
+      <w:r>
+        <w:rPr>
+          <w:i w:val="0"/>
+        </w:rPr>
+        <w:t xml:space="preserve"> that </w:t>
+      </w:r>
+      <w:r>
+        <w:rPr>
+          <w:i w:val="0"/>
+        </w:rPr>
+        <w:t xml:space="preserve">will </w:t>
+      </w:r>
+      <w:r>
+        <w:rPr>
+          <w:i w:val="0"/>
+        </w:rPr>
+        <w:t>allow a user to quickly and easily budget their money as well as plan for future expenses.</w:t>
+      </w:r>
+      <w:r>
+        <w:rPr>
+          <w:i w:val="0"/>
+        </w:rPr>
+        <w:t xml:space="preserve"> A user will be able to create various categories of expenses and keep track of how much money they have in each category. For example, a user could create a grocery category and allot $300.00 to it. They spend $50.00 at the grocery store and later subtract the $50 from the grocery category leaving them with $250.00 left for groceries. </w:t>
+      </w:r>
+      <w:r>
+        <w:rPr>
+          <w:i w:val="0"/>
+        </w:rPr>
+        <w:t xml:space="preserve">Additionally, a user could be saving for a new computer. They know ahead of time that the computer will cost </w:t>
+      </w:r>
+      <w:r>
+        <w:rPr>
+          <w:i w:val="0"/>
+        </w:rPr>
+        <w:t xml:space="preserve">$1500.00. </w:t>
+      </w:r>
+      <w:r>
+        <w:rPr>
+          <w:i w:val="0"/>
+        </w:rPr>
+        <w:t>The system will allow them to track how much they have saved so far</w:t>
+      </w:r>
+      <w:r>
+        <w:rPr>
+          <w:i w:val="0"/>
+        </w:rPr>
+        <w:t>, how much they still need to save,</w:t>
+      </w:r>
+      <w:r>
+        <w:rPr>
+          <w:i w:val="0"/>
+        </w:rPr>
+        <w:t xml:space="preserve"> and estimate how long it might take them to reach their goal.</w:t>
+      </w:r>
+    </w:p>
+    <w:p>
+      <w:pPr>
+        <w:pStyle w:val="template"/>
+        <w:jc w:val="both"/>
+        <w:rPr>
+          <w:i w:val="0"/>
+        </w:rPr>
+      </w:pPr>
+      <w:r>
+        <w:rPr>
+          <w:i w:val="0"/>
+        </w:rPr>
+        <w:t xml:space="preserve">This is a beneficial system as it will allow users to make wise and informed financial decisions. </w:t>
+      </w:r>
+      <w:r>
+        <w:rPr>
+          <w:i w:val="0"/>
+        </w:rPr>
+        <w:t xml:space="preserve">A secondary benefit is that this system will be easy to use. It is a </w:t>
+      </w:r>
+      <w:r>
+        <w:rPr>
+          <w:i w:val="0"/>
+        </w:rPr>
+        <w:t>web app</w:t>
+      </w:r>
+      <w:r>
+        <w:rPr>
+          <w:i w:val="0"/>
+        </w:rPr>
+        <w:t xml:space="preserve"> which will give a user easy access. </w:t>
+      </w:r>
+      <w:r>
+        <w:rPr>
+          <w:i w:val="0"/>
+        </w:rPr>
+        <w:t xml:space="preserve">The goal will be to keep the </w:t>
+      </w:r>
+      <w:r>
+        <w:rPr>
+          <w:i w:val="0"/>
+        </w:rPr>
+        <w:t>web app</w:t>
+      </w:r>
+      <w:r>
+        <w:rPr>
+          <w:i w:val="0"/>
+        </w:rPr>
+        <w:t xml:space="preserve"> very user friendly and not over complicated.  </w:t>
+      </w:r>
+    </w:p>
+    <w:p>
+      <w:pPr>
         <w:pStyle w:val="Heading2"/>
         <w:rPr>
           <w:rFonts w:ascii="Arial" w:hAnsi="Arial"/>
@@ -2698,30 +2974,193 @@
       <w:pPr>
         <w:pStyle w:val="template"/>
         <w:jc w:val="both"/>
+      </w:pPr>
+      <w:r>
+        <w:t>&lt;</w:t>
+      </w:r>
+      <w:r>
         <w:rPr>
           <w:color w:val="0000FF"/>
         </w:rPr>
-      </w:pPr>
-      <w:r>
-        <w:t>&lt;</w:t>
+        <w:t>Describe the different types of reader that the document is intended for, such as developers, project managers, marketing staff, users, testers, and documentation writers</w:t>
+      </w:r>
+      <w:r>
+        <w:t xml:space="preserve"> (In your case it would probably be the “client” and the professor). </w:t>
       </w:r>
       <w:r>
         <w:rPr>
           <w:color w:val="0000FF"/>
         </w:rPr>
-        <w:t>Describe the different types of reader that the document is intended for, such as developers, project managers, marketing staff, users, testers, and documentation writers</w:t>
-      </w:r>
-      <w:r>
-        <w:t xml:space="preserve"> (In your case it would probably be the “client” and the professor). </w:t>
-      </w:r>
-      <w:r>
-        <w:rPr>
-          <w:color w:val="0000FF"/>
-        </w:rPr>
         <w:t>Describe what the rest of this SRS contains and how it is organized. Suggest a sequence for reading the document, beginning with the overview sections and proceeding through the sections that are most pertinent to each reader type.</w:t>
       </w:r>
       <w:r>
         <w:t>&gt;</w:t>
+      </w:r>
+    </w:p>
+    <w:p>
+      <w:pPr>
+        <w:pStyle w:val="template"/>
+        <w:jc w:val="both"/>
+      </w:pPr>
+    </w:p>
+    <w:p>
+      <w:pPr>
+        <w:pStyle w:val="template"/>
+        <w:jc w:val="both"/>
+        <w:rPr>
+          <w:i w:val="0"/>
+        </w:rPr>
+      </w:pPr>
+      <w:r>
+        <w:rPr>
+          <w:i w:val="0"/>
+        </w:rPr>
+        <w:t xml:space="preserve">This document is intended for </w:t>
+      </w:r>
+      <w:r>
+        <w:rPr>
+          <w:i w:val="0"/>
+        </w:rPr>
+        <w:t>the client and</w:t>
+      </w:r>
+      <w:r>
+        <w:rPr>
+          <w:i w:val="0"/>
+        </w:rPr>
+        <w:t xml:space="preserve"> the professor. The rest of </w:t>
+      </w:r>
+      <w:r>
+        <w:rPr>
+          <w:i w:val="0"/>
+        </w:rPr>
+        <w:t xml:space="preserve">this </w:t>
+      </w:r>
+      <w:r>
+        <w:rPr>
+          <w:i w:val="0"/>
+        </w:rPr>
+        <w:t xml:space="preserve">document </w:t>
+      </w:r>
+      <w:r>
+        <w:rPr>
+          <w:i w:val="0"/>
+        </w:rPr>
+        <w:t xml:space="preserve">contains </w:t>
+      </w:r>
+      <w:r>
+        <w:rPr>
+          <w:i w:val="0"/>
+        </w:rPr>
+        <w:t xml:space="preserve">document information, </w:t>
+      </w:r>
+      <w:r>
+        <w:rPr>
+          <w:i w:val="0"/>
+        </w:rPr>
+        <w:t xml:space="preserve">an overall </w:t>
+      </w:r>
+      <w:r>
+        <w:rPr>
+          <w:i w:val="0"/>
+        </w:rPr>
+        <w:t xml:space="preserve">system </w:t>
+      </w:r>
+      <w:r>
+        <w:rPr>
+          <w:i w:val="0"/>
+        </w:rPr>
+        <w:t xml:space="preserve">description, specific </w:t>
+      </w:r>
+      <w:r>
+        <w:rPr>
+          <w:i w:val="0"/>
+        </w:rPr>
+        <w:t xml:space="preserve">system </w:t>
+      </w:r>
+      <w:r>
+        <w:rPr>
+          <w:i w:val="0"/>
+        </w:rPr>
+        <w:t xml:space="preserve">requirements, and non-functional </w:t>
+      </w:r>
+      <w:r>
+        <w:rPr>
+          <w:i w:val="0"/>
+        </w:rPr>
+        <w:t xml:space="preserve">system </w:t>
+      </w:r>
+      <w:r>
+        <w:rPr>
+          <w:i w:val="0"/>
+        </w:rPr>
+        <w:t>requirements</w:t>
+      </w:r>
+      <w:r>
+        <w:rPr>
+          <w:i w:val="0"/>
+        </w:rPr>
+        <w:t>.</w:t>
+      </w:r>
+    </w:p>
+    <w:p>
+      <w:pPr>
+        <w:pStyle w:val="template"/>
+        <w:jc w:val="both"/>
+        <w:rPr>
+          <w:i w:val="0"/>
+        </w:rPr>
+      </w:pPr>
+      <w:r>
+        <w:rPr>
+          <w:i w:val="0"/>
+        </w:rPr>
+        <w:lastRenderedPageBreak/>
+        <w:t>It is recommended that the client read Sections 2.1 – 2.3. These sections will explain the product perspective, the product functionality, and the characterstics of it’s users.</w:t>
+      </w:r>
+      <w:r>
+        <w:rPr>
+          <w:i w:val="0"/>
+        </w:rPr>
+        <w:t xml:space="preserve"> Reading these sections will allow the client to have a good overall understanding of the product.</w:t>
+      </w:r>
+    </w:p>
+    <w:p>
+      <w:pPr>
+        <w:pStyle w:val="template"/>
+        <w:jc w:val="both"/>
+        <w:rPr>
+          <w:i w:val="0"/>
+        </w:rPr>
+      </w:pPr>
+      <w:r>
+        <w:rPr>
+          <w:i w:val="0"/>
+        </w:rPr>
+        <w:t xml:space="preserve">It is recommended that the professor read </w:t>
+      </w:r>
+      <w:r>
+        <w:rPr>
+          <w:i w:val="0"/>
+        </w:rPr>
+        <w:t>Section 2, 3, 4</w:t>
+      </w:r>
+      <w:r>
+        <w:rPr>
+          <w:i w:val="0"/>
+        </w:rPr>
+        <w:t>.</w:t>
+      </w:r>
+      <w:r>
+        <w:rPr>
+          <w:i w:val="0"/>
+        </w:rPr>
+        <w:t xml:space="preserve"> Section 2 will give a solid description of what the system is, who it is for, and where it will operate. Section 3 will outline specific requirements of the system. Section 4 will outline the non-functional requirements of the system.</w:t>
+      </w:r>
+      <w:r>
+        <w:rPr>
+          <w:i w:val="0"/>
+        </w:rPr>
+        <w:t xml:space="preserve"> </w:t>
       </w:r>
     </w:p>
     <w:p>
@@ -2786,6 +3225,133 @@
         <w:t>.&gt;</w:t>
       </w:r>
     </w:p>
+    <w:p>
+      <w:pPr>
+        <w:pStyle w:val="template"/>
+        <w:jc w:val="both"/>
+      </w:pPr>
+    </w:p>
+    <w:p>
+      <w:pPr>
+        <w:pStyle w:val="template"/>
+        <w:jc w:val="both"/>
+        <w:rPr>
+          <w:color w:val="FF0000"/>
+        </w:rPr>
+      </w:pPr>
+      <w:r>
+        <w:rPr>
+          <w:color w:val="FF0000"/>
+        </w:rPr>
+        <w:t>TODO add to this if you want when writing the second half.</w:t>
+      </w:r>
+    </w:p>
+    <w:p>
+      <w:pPr>
+        <w:pStyle w:val="template"/>
+        <w:jc w:val="both"/>
+      </w:pPr>
+    </w:p>
+    <w:p>
+      <w:pPr>
+        <w:pStyle w:val="template"/>
+        <w:numPr>
+          <w:ilvl w:val="0"/>
+          <w:numId w:val="5"/>
+        </w:numPr>
+        <w:jc w:val="both"/>
+        <w:rPr>
+          <w:i w:val="0"/>
+        </w:rPr>
+      </w:pPr>
+      <w:r>
+        <w:rPr>
+          <w:i w:val="0"/>
+        </w:rPr>
+        <w:t>SRS – System Requirements Specification</w:t>
+      </w:r>
+    </w:p>
+    <w:p>
+      <w:pPr>
+        <w:pStyle w:val="template"/>
+        <w:numPr>
+          <w:ilvl w:val="0"/>
+          <w:numId w:val="5"/>
+        </w:numPr>
+        <w:jc w:val="both"/>
+        <w:rPr>
+          <w:i w:val="0"/>
+        </w:rPr>
+      </w:pPr>
+      <w:r>
+        <w:rPr>
+          <w:i w:val="0"/>
+        </w:rPr>
+        <w:t>System and P</w:t>
+      </w:r>
+      <w:r>
+        <w:rPr>
+          <w:i w:val="0"/>
+        </w:rPr>
+        <w:t xml:space="preserve">roduct – Budget Forecast </w:t>
+      </w:r>
+      <w:r>
+        <w:rPr>
+          <w:i w:val="0"/>
+        </w:rPr>
+        <w:t>Website Application.</w:t>
+      </w:r>
+    </w:p>
+    <w:p>
+      <w:pPr>
+        <w:pStyle w:val="template"/>
+        <w:numPr>
+          <w:ilvl w:val="0"/>
+          <w:numId w:val="5"/>
+        </w:numPr>
+        <w:jc w:val="both"/>
+        <w:rPr>
+          <w:i w:val="0"/>
+        </w:rPr>
+      </w:pPr>
+      <w:r>
+        <w:rPr>
+          <w:i w:val="0"/>
+        </w:rPr>
+        <w:t xml:space="preserve">User – a person who interacts with the </w:t>
+      </w:r>
+      <w:r>
+        <w:rPr>
+          <w:i w:val="0"/>
+        </w:rPr>
+        <w:t>Website Application</w:t>
+      </w:r>
+      <w:r>
+        <w:rPr>
+          <w:i w:val="0"/>
+        </w:rPr>
+        <w:t>.</w:t>
+      </w:r>
+    </w:p>
+    <w:p>
+      <w:pPr>
+        <w:pStyle w:val="template"/>
+        <w:numPr>
+          <w:ilvl w:val="0"/>
+          <w:numId w:val="5"/>
+        </w:numPr>
+        <w:jc w:val="both"/>
+        <w:rPr>
+          <w:i w:val="0"/>
+        </w:rPr>
+      </w:pPr>
+      <w:r>
+        <w:rPr>
+          <w:i w:val="0"/>
+        </w:rPr>
+        <w:t>Web App – Website Applicatoin</w:t>
+      </w:r>
+    </w:p>
     <w:p/>
     <w:p>
       <w:pPr>
@@ -2848,6 +3414,136 @@
     </w:p>
     <w:p>
       <w:pPr>
+        <w:pStyle w:val="template"/>
+        <w:jc w:val="both"/>
+      </w:pPr>
+    </w:p>
+    <w:p>
+      <w:pPr>
+        <w:pStyle w:val="template"/>
+        <w:jc w:val="both"/>
+        <w:rPr>
+          <w:i w:val="0"/>
+        </w:rPr>
+      </w:pPr>
+      <w:r>
+        <w:rPr>
+          <w:i w:val="0"/>
+        </w:rPr>
+        <w:t xml:space="preserve">This document follows the IEEE formatting requirements. </w:t>
+      </w:r>
+    </w:p>
+    <w:p>
+      <w:pPr>
+        <w:pStyle w:val="template"/>
+        <w:jc w:val="both"/>
+        <w:rPr>
+          <w:i w:val="0"/>
+        </w:rPr>
+      </w:pPr>
+    </w:p>
+    <w:p>
+      <w:pPr>
+        <w:pStyle w:val="template"/>
+        <w:jc w:val="both"/>
+        <w:rPr>
+          <w:i w:val="0"/>
+        </w:rPr>
+      </w:pPr>
+      <w:r>
+        <w:rPr>
+          <w:i w:val="0"/>
+        </w:rPr>
+        <w:t>Formatting Convention Specifics</w:t>
+      </w:r>
+    </w:p>
+    <w:p>
+      <w:pPr>
+        <w:pStyle w:val="template"/>
+        <w:numPr>
+          <w:ilvl w:val="0"/>
+          <w:numId w:val="9"/>
+        </w:numPr>
+        <w:jc w:val="both"/>
+        <w:rPr>
+          <w:i w:val="0"/>
+        </w:rPr>
+      </w:pPr>
+      <w:r>
+        <w:rPr>
+          <w:i w:val="0"/>
+        </w:rPr>
+        <w:t>Document uses Arial font with 1” margins.</w:t>
+      </w:r>
+    </w:p>
+    <w:p>
+      <w:pPr>
+        <w:pStyle w:val="template"/>
+        <w:numPr>
+          <w:ilvl w:val="0"/>
+          <w:numId w:val="9"/>
+        </w:numPr>
+        <w:jc w:val="both"/>
+        <w:rPr>
+          <w:i w:val="0"/>
+        </w:rPr>
+      </w:pPr>
+      <w:r>
+        <w:rPr>
+          <w:i w:val="0"/>
+        </w:rPr>
+        <w:t>Sections use size 18 white font with a black background.</w:t>
+      </w:r>
+    </w:p>
+    <w:p>
+      <w:pPr>
+        <w:pStyle w:val="template"/>
+        <w:numPr>
+          <w:ilvl w:val="0"/>
+          <w:numId w:val="9"/>
+        </w:numPr>
+        <w:jc w:val="both"/>
+        <w:rPr>
+          <w:i w:val="0"/>
+        </w:rPr>
+      </w:pPr>
+      <w:r>
+        <w:rPr>
+          <w:i w:val="0"/>
+        </w:rPr>
+        <w:t xml:space="preserve">Subsections use size 14 font. </w:t>
+      </w:r>
+    </w:p>
+    <w:p>
+      <w:pPr>
+        <w:pStyle w:val="template"/>
+        <w:numPr>
+          <w:ilvl w:val="0"/>
+          <w:numId w:val="8"/>
+        </w:numPr>
+        <w:jc w:val="both"/>
+        <w:rPr>
+          <w:i w:val="0"/>
+        </w:rPr>
+      </w:pPr>
+      <w:r>
+        <w:rPr>
+          <w:i w:val="0"/>
+        </w:rPr>
+        <w:t>Text font size 11 with single spaced lines.</w:t>
+      </w:r>
+    </w:p>
+    <w:p>
+      <w:pPr>
+        <w:pStyle w:val="template"/>
+        <w:jc w:val="both"/>
+        <w:rPr>
+          <w:i w:val="0"/>
+        </w:rPr>
+      </w:pPr>
+    </w:p>
+    <w:p>
+      <w:pPr>
         <w:pStyle w:val="Heading2"/>
         <w:rPr>
           <w:rFonts w:ascii="Arial" w:hAnsi="Arial"/>
@@ -2859,7 +3555,6 @@
         <w:rPr>
           <w:rFonts w:ascii="Arial" w:hAnsi="Arial"/>
         </w:rPr>
-        <w:lastRenderedPageBreak/>
         <w:t>References</w:t>
       </w:r>
       <w:bookmarkEnd w:id="27"/>
@@ -2920,31 +3615,16 @@
       <w:pPr>
         <w:pStyle w:val="template"/>
         <w:jc w:val="both"/>
-      </w:pPr>
-    </w:p>
-    <w:p>
-      <w:pPr>
-        <w:pStyle w:val="template"/>
-        <w:jc w:val="both"/>
-      </w:pPr>
-    </w:p>
-    <w:p>
-      <w:pPr>
-        <w:pStyle w:val="template"/>
-        <w:jc w:val="both"/>
-      </w:pPr>
-    </w:p>
-    <w:p>
-      <w:pPr>
-        <w:pStyle w:val="template"/>
-        <w:jc w:val="both"/>
-      </w:pPr>
-    </w:p>
-    <w:p>
-      <w:pPr>
-        <w:pStyle w:val="template"/>
-        <w:jc w:val="both"/>
-      </w:pPr>
+        <w:rPr>
+          <w:i w:val="0"/>
+        </w:rPr>
+      </w:pPr>
+      <w:r>
+        <w:rPr>
+          <w:i w:val="0"/>
+        </w:rPr>
+        <w:t>[1] IEEE Standards Association, “IEEE Citation Style Guide”</w:t>
+      </w:r>
     </w:p>
     <w:p>
       <w:pPr>
@@ -3155,7 +3835,6 @@
           <w:rFonts w:ascii="Arial" w:hAnsi="Arial"/>
           <w:color w:val="FFFFFF"/>
         </w:rPr>
-        <w:lastRenderedPageBreak/>
         <w:t>Overall Description</w:t>
       </w:r>
       <w:bookmarkEnd w:id="29"/>
@@ -3223,6 +3902,137 @@
     </w:p>
     <w:p>
       <w:pPr>
+        <w:pStyle w:val="template"/>
+        <w:jc w:val="both"/>
+      </w:pPr>
+    </w:p>
+    <w:p>
+      <w:pPr>
+        <w:pStyle w:val="template"/>
+        <w:jc w:val="both"/>
+        <w:rPr>
+          <w:i w:val="0"/>
+        </w:rPr>
+      </w:pPr>
+      <w:r>
+        <w:rPr>
+          <w:i w:val="0"/>
+        </w:rPr>
+        <w:lastRenderedPageBreak/>
+        <w:t xml:space="preserve">This </w:t>
+      </w:r>
+      <w:r>
+        <w:rPr>
+          <w:i w:val="0"/>
+        </w:rPr>
+        <w:t>system is a self-contained web app</w:t>
+      </w:r>
+      <w:r>
+        <w:rPr>
+          <w:i w:val="0"/>
+        </w:rPr>
+        <w:t xml:space="preserve">. </w:t>
+      </w:r>
+      <w:r>
+        <w:rPr>
+          <w:i w:val="0"/>
+        </w:rPr>
+        <w:t xml:space="preserve">The web app will have a landing page which introduces the application to users. It will allow users to create an account and login to the </w:t>
+      </w:r>
+      <w:r>
+        <w:rPr>
+          <w:i w:val="0"/>
+        </w:rPr>
+        <w:t>web</w:t>
+      </w:r>
+      <w:r>
+        <w:rPr>
+          <w:i w:val="0"/>
+        </w:rPr>
+        <w:t>site. Once logged in the user may create a budge</w:t>
+      </w:r>
+      <w:r>
+        <w:rPr>
+          <w:i w:val="0"/>
+        </w:rPr>
+        <w:t>t and add values to it. A database will be used in order to store each users account and associated budget data. This will allow the user to access the data regardless of their location.</w:t>
+      </w:r>
+    </w:p>
+    <w:p>
+      <w:pPr>
+        <w:pStyle w:val="template"/>
+        <w:jc w:val="both"/>
+        <w:rPr>
+          <w:i w:val="0"/>
+        </w:rPr>
+      </w:pPr>
+      <w:r>
+        <w:rPr>
+          <w:i w:val="0"/>
+          <w:lang w:bidi="ar-SA"/>
+        </w:rPr>
+        <w:drawing>
+          <wp:anchor distT="0" distB="0" distL="114300" distR="114300" simplePos="0" relativeHeight="251658240" behindDoc="0" locked="0" layoutInCell="1" allowOverlap="1" wp14:anchorId="4AD3E919" wp14:editId="64870385">
+            <wp:simplePos x="0" y="0"/>
+            <wp:positionH relativeFrom="margin">
+              <wp:posOffset>28575</wp:posOffset>
+            </wp:positionH>
+            <wp:positionV relativeFrom="margin">
+              <wp:posOffset>939800</wp:posOffset>
+            </wp:positionV>
+            <wp:extent cx="6126480" cy="1156335"/>
+            <wp:effectExtent l="0" t="0" r="0" b="12065"/>
+            <wp:wrapSquare wrapText="bothSides"/>
+            <wp:docPr id="5" name="Picture 5"/>
+            <wp:cNvGraphicFramePr>
+              <a:graphicFrameLocks xmlns:a="http://schemas.openxmlformats.org/drawingml/2006/main" noChangeAspect="1"/>
+            </wp:cNvGraphicFramePr>
+            <a:graphic xmlns:a="http://schemas.openxmlformats.org/drawingml/2006/main">
+              <a:graphicData uri="http://schemas.openxmlformats.org/drawingml/2006/picture">
+                <pic:pic xmlns:pic="http://schemas.openxmlformats.org/drawingml/2006/picture">
+                  <pic:nvPicPr>
+                    <pic:cNvPr id="5" name="ContextDiagram.png"/>
+                    <pic:cNvPicPr/>
+                  </pic:nvPicPr>
+                  <pic:blipFill>
+                    <a:blip r:embed="rId10">
+                      <a:extLst>
+                        <a:ext uri="{28A0092B-C50C-407E-A947-70E740481C1C}">
+                          <a14:useLocalDpi xmlns:a14="http://schemas.microsoft.com/office/drawing/2010/main" val="0"/>
+                        </a:ext>
+                      </a:extLst>
+                    </a:blip>
+                    <a:stretch>
+                      <a:fillRect/>
+                    </a:stretch>
+                  </pic:blipFill>
+                  <pic:spPr>
+                    <a:xfrm>
+                      <a:off x="0" y="0"/>
+                      <a:ext cx="6126480" cy="1156335"/>
+                    </a:xfrm>
+                    <a:prstGeom prst="rect">
+                      <a:avLst/>
+                    </a:prstGeom>
+                  </pic:spPr>
+                </pic:pic>
+              </a:graphicData>
+            </a:graphic>
+          </wp:anchor>
+        </w:drawing>
+      </w:r>
+    </w:p>
+    <w:p>
+      <w:pPr>
+        <w:pStyle w:val="template"/>
+        <w:jc w:val="both"/>
+        <w:rPr>
+          <w:i w:val="0"/>
+        </w:rPr>
+      </w:pPr>
+    </w:p>
+    <w:p>
+      <w:pPr>
         <w:pStyle w:val="Heading2"/>
         <w:rPr>
           <w:rFonts w:ascii="Arial" w:hAnsi="Arial"/>
@@ -3320,6 +4130,164 @@
     </w:p>
     <w:p>
       <w:pPr>
+        <w:pStyle w:val="template"/>
+        <w:jc w:val="both"/>
+      </w:pPr>
+    </w:p>
+    <w:p>
+      <w:pPr>
+        <w:pStyle w:val="template"/>
+        <w:numPr>
+          <w:ilvl w:val="0"/>
+          <w:numId w:val="8"/>
+        </w:numPr>
+        <w:jc w:val="both"/>
+        <w:rPr>
+          <w:i w:val="0"/>
+        </w:rPr>
+      </w:pPr>
+      <w:r>
+        <w:rPr>
+          <w:i w:val="0"/>
+        </w:rPr>
+        <w:t>Create User Account</w:t>
+      </w:r>
+    </w:p>
+    <w:p>
+      <w:pPr>
+        <w:pStyle w:val="template"/>
+        <w:numPr>
+          <w:ilvl w:val="0"/>
+          <w:numId w:val="8"/>
+        </w:numPr>
+        <w:jc w:val="both"/>
+        <w:rPr>
+          <w:i w:val="0"/>
+        </w:rPr>
+      </w:pPr>
+      <w:r>
+        <w:rPr>
+          <w:i w:val="0"/>
+        </w:rPr>
+        <w:t>Delete User Account</w:t>
+      </w:r>
+    </w:p>
+    <w:p>
+      <w:pPr>
+        <w:pStyle w:val="template"/>
+        <w:numPr>
+          <w:ilvl w:val="0"/>
+          <w:numId w:val="8"/>
+        </w:numPr>
+        <w:jc w:val="both"/>
+        <w:rPr>
+          <w:i w:val="0"/>
+        </w:rPr>
+      </w:pPr>
+      <w:r>
+        <w:rPr>
+          <w:i w:val="0"/>
+        </w:rPr>
+        <w:t>Create Budget</w:t>
+      </w:r>
+    </w:p>
+    <w:p>
+      <w:pPr>
+        <w:pStyle w:val="template"/>
+        <w:numPr>
+          <w:ilvl w:val="0"/>
+          <w:numId w:val="8"/>
+        </w:numPr>
+        <w:jc w:val="both"/>
+        <w:rPr>
+          <w:i w:val="0"/>
+        </w:rPr>
+      </w:pPr>
+      <w:r>
+        <w:rPr>
+          <w:i w:val="0"/>
+        </w:rPr>
+        <w:t>Delete Budget</w:t>
+      </w:r>
+    </w:p>
+    <w:p>
+      <w:pPr>
+        <w:pStyle w:val="template"/>
+        <w:numPr>
+          <w:ilvl w:val="0"/>
+          <w:numId w:val="8"/>
+        </w:numPr>
+        <w:jc w:val="both"/>
+        <w:rPr>
+          <w:i w:val="0"/>
+        </w:rPr>
+      </w:pPr>
+      <w:r>
+        <w:rPr>
+          <w:i w:val="0"/>
+        </w:rPr>
+        <w:t>Create Individual Budget Categories</w:t>
+      </w:r>
+    </w:p>
+    <w:p>
+      <w:pPr>
+        <w:pStyle w:val="template"/>
+        <w:numPr>
+          <w:ilvl w:val="0"/>
+          <w:numId w:val="8"/>
+        </w:numPr>
+        <w:jc w:val="both"/>
+        <w:rPr>
+          <w:i w:val="0"/>
+        </w:rPr>
+      </w:pPr>
+      <w:r>
+        <w:rPr>
+          <w:i w:val="0"/>
+        </w:rPr>
+        <w:t>Delete Individual Budget Categories</w:t>
+      </w:r>
+    </w:p>
+    <w:p>
+      <w:pPr>
+        <w:pStyle w:val="template"/>
+        <w:numPr>
+          <w:ilvl w:val="0"/>
+          <w:numId w:val="8"/>
+        </w:numPr>
+        <w:jc w:val="both"/>
+        <w:rPr>
+          <w:i w:val="0"/>
+        </w:rPr>
+      </w:pPr>
+      <w:r>
+        <w:rPr>
+          <w:i w:val="0"/>
+        </w:rPr>
+        <w:t>Edit Budget Values</w:t>
+      </w:r>
+    </w:p>
+    <w:p>
+      <w:pPr>
+        <w:pStyle w:val="template"/>
+        <w:numPr>
+          <w:ilvl w:val="0"/>
+          <w:numId w:val="8"/>
+        </w:numPr>
+        <w:jc w:val="both"/>
+        <w:rPr>
+          <w:i w:val="0"/>
+        </w:rPr>
+      </w:pPr>
+      <w:r>
+        <w:rPr>
+          <w:i w:val="0"/>
+        </w:rPr>
+        <w:t>Save Budget</w:t>
+      </w:r>
+    </w:p>
+    <w:p>
+      <w:pPr>
         <w:pStyle w:val="Heading2"/>
         <w:rPr>
           <w:rFonts w:ascii="Arial" w:hAnsi="Arial"/>
@@ -3383,6 +4351,118 @@
     </w:p>
     <w:p>
       <w:pPr>
+        <w:pStyle w:val="template"/>
+        <w:jc w:val="both"/>
+      </w:pPr>
+    </w:p>
+    <w:p>
+      <w:pPr>
+        <w:pStyle w:val="template"/>
+        <w:jc w:val="both"/>
+        <w:rPr>
+          <w:i w:val="0"/>
+        </w:rPr>
+      </w:pPr>
+      <w:r>
+        <w:rPr>
+          <w:i w:val="0"/>
+        </w:rPr>
+        <w:t xml:space="preserve">There are </w:t>
+      </w:r>
+      <w:r>
+        <w:rPr>
+          <w:i w:val="0"/>
+        </w:rPr>
+        <w:t>two</w:t>
+      </w:r>
+      <w:r>
+        <w:rPr>
+          <w:i w:val="0"/>
+        </w:rPr>
+        <w:t xml:space="preserve"> types of users that will use the system. </w:t>
+      </w:r>
+      <w:r>
+        <w:rPr>
+          <w:i w:val="0"/>
+        </w:rPr>
+        <w:t xml:space="preserve">Users who are experienced budget users and those who are inexperienced budget users. </w:t>
+      </w:r>
+    </w:p>
+    <w:p>
+      <w:pPr>
+        <w:pStyle w:val="template"/>
+        <w:jc w:val="both"/>
+        <w:rPr>
+          <w:i w:val="0"/>
+        </w:rPr>
+      </w:pPr>
+    </w:p>
+    <w:p>
+      <w:pPr>
+        <w:pStyle w:val="template"/>
+        <w:jc w:val="both"/>
+        <w:rPr>
+          <w:i w:val="0"/>
+        </w:rPr>
+      </w:pPr>
+      <w:r>
+        <w:rPr>
+          <w:i w:val="0"/>
+        </w:rPr>
+        <w:lastRenderedPageBreak/>
+        <w:t xml:space="preserve">Users with no budget experience will need to understand the fundamentals of </w:t>
+      </w:r>
+      <w:r>
+        <w:rPr>
+          <w:i w:val="0"/>
+        </w:rPr>
+        <w:t>how to use a budget prior to being able to fully use the system. They will also need to learn the basic functionality of the system.</w:t>
+      </w:r>
+    </w:p>
+    <w:p>
+      <w:pPr>
+        <w:pStyle w:val="template"/>
+        <w:jc w:val="both"/>
+        <w:rPr>
+          <w:i w:val="0"/>
+        </w:rPr>
+      </w:pPr>
+      <w:r>
+        <w:rPr>
+          <w:i w:val="0"/>
+        </w:rPr>
+        <w:t xml:space="preserve"> </w:t>
+      </w:r>
+    </w:p>
+    <w:p>
+      <w:pPr>
+        <w:pStyle w:val="template"/>
+        <w:jc w:val="both"/>
+        <w:rPr>
+          <w:i w:val="0"/>
+        </w:rPr>
+      </w:pPr>
+      <w:r>
+        <w:rPr>
+          <w:i w:val="0"/>
+        </w:rPr>
+        <w:t xml:space="preserve">Users with </w:t>
+      </w:r>
+      <w:r>
+        <w:rPr>
+          <w:i w:val="0"/>
+        </w:rPr>
+        <w:t>budget experience will not need to learn the fundamentals. Instead they will just need to learn the basic functionalities of the system.</w:t>
+      </w:r>
+      <w:r>
+        <w:rPr>
+          <w:i w:val="0"/>
+        </w:rPr>
+        <w:t xml:space="preserve"> These are our most important users as they will most likely be the ones making greater use of the system.</w:t>
+      </w:r>
+    </w:p>
+    <w:p>
+      <w:pPr>
         <w:pStyle w:val="Heading2"/>
         <w:rPr>
           <w:rFonts w:ascii="Arial" w:hAnsi="Arial"/>
@@ -3418,12 +4498,135 @@
       <w:pPr>
         <w:pStyle w:val="template"/>
         <w:jc w:val="both"/>
-        <w:rPr>
-          <w:color w:val="FF0000"/>
-        </w:rPr>
       </w:pPr>
       <w:r>
         <w:t>TO DO: As stated above, in at least one paragraph, describe the environment your system will have to operate in. Make sure to include the minimum platform requirements for your system. &gt;</w:t>
+      </w:r>
+    </w:p>
+    <w:p>
+      <w:pPr>
+        <w:pStyle w:val="template"/>
+        <w:jc w:val="both"/>
+      </w:pPr>
+    </w:p>
+    <w:p>
+      <w:pPr>
+        <w:pStyle w:val="template"/>
+        <w:jc w:val="both"/>
+        <w:rPr>
+          <w:i w:val="0"/>
+        </w:rPr>
+      </w:pPr>
+      <w:r>
+        <w:rPr>
+          <w:i w:val="0"/>
+        </w:rPr>
+        <w:t>The system will be able to operate on web browsers available on Linux, MacOS, Windows, Android, and iOS</w:t>
+      </w:r>
+      <w:r>
+        <w:rPr>
+          <w:i w:val="0"/>
+        </w:rPr>
+        <w:t xml:space="preserve"> operating systems</w:t>
+      </w:r>
+      <w:r>
+        <w:rPr>
+          <w:i w:val="0"/>
+        </w:rPr>
+        <w:t xml:space="preserve">. These web browsers include Google Chrome, Firefox, and Safari.  </w:t>
+      </w:r>
+    </w:p>
+    <w:p>
+      <w:pPr>
+        <w:pStyle w:val="template"/>
+        <w:jc w:val="both"/>
+        <w:rPr>
+          <w:i w:val="0"/>
+        </w:rPr>
+      </w:pPr>
+    </w:p>
+    <w:p>
+      <w:pPr>
+        <w:pStyle w:val="template"/>
+        <w:jc w:val="both"/>
+        <w:rPr>
+          <w:i w:val="0"/>
+        </w:rPr>
+      </w:pPr>
+      <w:r>
+        <w:rPr>
+          <w:i w:val="0"/>
+        </w:rPr>
+        <w:t>Minimum Browser Requirements:</w:t>
+      </w:r>
+    </w:p>
+    <w:p>
+      <w:pPr>
+        <w:pStyle w:val="template"/>
+        <w:numPr>
+          <w:ilvl w:val="0"/>
+          <w:numId w:val="10"/>
+        </w:numPr>
+        <w:jc w:val="both"/>
+        <w:rPr>
+          <w:i w:val="0"/>
+        </w:rPr>
+      </w:pPr>
+      <w:r>
+        <w:rPr>
+          <w:i w:val="0"/>
+        </w:rPr>
+        <w:t>Google Chrome version</w:t>
+      </w:r>
+      <w:r>
+        <w:rPr>
+          <w:i w:val="0"/>
+        </w:rPr>
+        <w:t xml:space="preserve"> 69.0.3497</w:t>
+      </w:r>
+    </w:p>
+    <w:p>
+      <w:pPr>
+        <w:pStyle w:val="template"/>
+        <w:numPr>
+          <w:ilvl w:val="0"/>
+          <w:numId w:val="10"/>
+        </w:numPr>
+        <w:jc w:val="both"/>
+        <w:rPr>
+          <w:i w:val="0"/>
+        </w:rPr>
+      </w:pPr>
+      <w:r>
+        <w:rPr>
+          <w:i w:val="0"/>
+        </w:rPr>
+        <w:t>Firefox version</w:t>
+      </w:r>
+      <w:r>
+        <w:rPr>
+          <w:i w:val="0"/>
+        </w:rPr>
+        <w:t xml:space="preserve"> 62.0.3</w:t>
+      </w:r>
+    </w:p>
+    <w:p>
+      <w:pPr>
+        <w:pStyle w:val="template"/>
+        <w:numPr>
+          <w:ilvl w:val="0"/>
+          <w:numId w:val="10"/>
+        </w:numPr>
+        <w:jc w:val="both"/>
+        <w:rPr>
+          <w:i w:val="0"/>
+        </w:rPr>
+      </w:pPr>
+      <w:r>
+        <w:rPr>
+          <w:i w:val="0"/>
+        </w:rPr>
+        <w:t>Safari version 11.1.2</w:t>
       </w:r>
     </w:p>
     <w:p>
@@ -3439,7 +4642,6 @@
         <w:rPr>
           <w:rFonts w:ascii="Arial" w:hAnsi="Arial"/>
         </w:rPr>
-        <w:lastRenderedPageBreak/>
         <w:t>Design and Implementation Constraints</w:t>
       </w:r>
       <w:bookmarkEnd w:id="39"/>
@@ -3556,7 +4758,14 @@
         <w:rPr>
           <w:color w:val="0000FF"/>
         </w:rPr>
-        <w:t xml:space="preserve">List any assumed factors (as opposed to known facts) that could affect the requirements stated in the SRS. These could include third-party or commercial components that you plan to use, issues around the development or operating environment, or constraints. The project could be affected if these assumptions are incorrect, are not shared, or change. Also identify any dependencies the project has on external factors, such as software components that you intend to reuse from another project. </w:t>
+        <w:t xml:space="preserve">List any assumed factors (as opposed to known facts) that could affect the requirements stated in the SRS. These could include third-party or commercial components that you plan to use, issues </w:t>
+      </w:r>
+      <w:r>
+        <w:rPr>
+          <w:color w:val="0000FF"/>
+        </w:rPr>
+        <w:lastRenderedPageBreak/>
+        <w:t xml:space="preserve">around the development or operating environment, or constraints. The project could be affected if these assumptions are incorrect, are not shared, or change. Also identify any dependencies the project has on external factors, such as software components that you intend to reuse from another project. </w:t>
       </w:r>
     </w:p>
     <w:p>
@@ -3696,7 +4905,6 @@
           <w:rFonts w:ascii="Arial" w:hAnsi="Arial"/>
           <w:color w:val="FFFFFF"/>
         </w:rPr>
-        <w:lastRenderedPageBreak/>
         <w:t>Specific Requirements</w:t>
       </w:r>
       <w:bookmarkEnd w:id="45"/>
@@ -3823,7 +5031,11 @@
         <w:t>Describe the logical and physical characteristics of each interface between the software product and the hardware components of the system. This may include the supported device types, the nature of the data and control interactions between the software and the hardware.</w:t>
       </w:r>
       <w:r>
-        <w:t xml:space="preserve"> You are not required to specify what protocols you will be using to communicate with the hardware, but it will be usually included in this part as well.</w:t>
+        <w:t xml:space="preserve"> You are not </w:t>
+      </w:r>
+      <w:r>
+        <w:lastRenderedPageBreak/>
+        <w:t>required to specify what protocols you will be using to communicate with the hardware, but it will be usually included in this part as well.</w:t>
       </w:r>
     </w:p>
     <w:p>
@@ -4062,6 +5274,7 @@
         <w:jc w:val="both"/>
       </w:pPr>
       <w:r>
+        <w:lastRenderedPageBreak/>
         <w:t>&lt;</w:t>
       </w:r>
       <w:r>
@@ -4141,7 +5354,6 @@
           <w:rFonts w:ascii="Arial" w:hAnsi="Arial"/>
           <w:color w:val="FFFFFF"/>
         </w:rPr>
-        <w:lastRenderedPageBreak/>
         <w:t>Other Non-functional Requirements</w:t>
       </w:r>
       <w:bookmarkEnd w:id="53"/>
@@ -4257,6 +5469,7 @@
         <w:jc w:val="both"/>
       </w:pPr>
       <w:r>
+        <w:lastRenderedPageBreak/>
         <w:t xml:space="preserve">Provide relevant </w:t>
       </w:r>
       <w:r>
@@ -4390,7 +5603,6 @@
           <w:rFonts w:ascii="Arial" w:hAnsi="Arial"/>
           <w:color w:val="FFFFFF"/>
         </w:rPr>
-        <w:lastRenderedPageBreak/>
         <w:t>Other Requirements</w:t>
       </w:r>
       <w:bookmarkEnd w:id="60"/>
@@ -4673,7 +5885,6 @@
           <w:rFonts w:ascii="Arial" w:hAnsi="Arial"/>
           <w:color w:val="FFFFFF"/>
         </w:rPr>
-        <w:lastRenderedPageBreak/>
         <w:t>Appendix A – Data Dictionary</w:t>
       </w:r>
       <w:bookmarkEnd w:id="64"/>
@@ -4693,25 +5904,7 @@
           <w:i/>
           <w:sz w:val="22"/>
         </w:rPr>
-        <w:t>&lt;</w:t>
-      </w:r>
-      <w:bookmarkStart w:id="65" w:name="_GoBack"/>
-      <w:r>
-        <w:rPr>
-          <w:rFonts w:ascii="Arial" w:hAnsi="Arial"/>
-          <w:i/>
-          <w:sz w:val="22"/>
-        </w:rPr>
-        <w:t>Data dictionary is used to track all the different variables, states and functional requirements that you described in your document. Make sure to include the complete list of all constants, state variables (and their possible states), inputs and outputs in a table. In the table, include the description of these items as well as all related operations and requirements.</w:t>
-      </w:r>
-      <w:bookmarkEnd w:id="65"/>
-      <w:r>
-        <w:rPr>
-          <w:rFonts w:ascii="Arial" w:hAnsi="Arial"/>
-          <w:i/>
-          <w:sz w:val="22"/>
-        </w:rPr>
-        <w:t>&gt;</w:t>
+        <w:t>&lt;Data dictionary is used to track all the different variables, states and functional requirements that you described in your document. Make sure to include the complete list of all constants, state variables (and their possible states), inputs and outputs in a table. In the table, include the description of these items as well as all related operations and requirements.&gt;</w:t>
       </w:r>
     </w:p>
     <w:p>
@@ -4784,13 +5977,12 @@
           <w:color w:val="FFFFFF"/>
         </w:rPr>
       </w:pPr>
-      <w:bookmarkStart w:id="66" w:name="_Toc113291714"/>
+      <w:bookmarkStart w:id="65" w:name="_Toc113291714"/>
       <w:r>
         <w:rPr>
           <w:rFonts w:ascii="Arial" w:hAnsi="Arial"/>
           <w:color w:val="FFFFFF"/>
         </w:rPr>
-        <w:lastRenderedPageBreak/>
         <w:t>Appendix B</w:t>
       </w:r>
       <w:bookmarkEnd w:id="63"/>
@@ -4801,16 +5993,81 @@
         </w:rPr>
         <w:t xml:space="preserve"> - Group Log</w:t>
       </w:r>
+      <w:bookmarkEnd w:id="65"/>
+    </w:p>
+    <w:p>
+      <w:pPr>
+        <w:pStyle w:val="template"/>
+        <w:jc w:val="both"/>
+      </w:pPr>
+      <w:r>
+        <w:t>&lt;Please include here all the minutes from your group meetings, your group activities, and any other relevant information that will assist the Teaching Assistant to determine the effort put forth to produce this document&gt;</w:t>
+      </w:r>
+    </w:p>
+    <w:p>
+      <w:pPr>
+        <w:pStyle w:val="template"/>
+        <w:jc w:val="both"/>
+      </w:pPr>
+    </w:p>
+    <w:p>
+      <w:pPr>
+        <w:pStyle w:val="template"/>
+        <w:numPr>
+          <w:ilvl w:val="0"/>
+          <w:numId w:val="11"/>
+        </w:numPr>
+        <w:jc w:val="both"/>
+        <w:rPr>
+          <w:i w:val="0"/>
+        </w:rPr>
+      </w:pPr>
+      <w:r>
+        <w:rPr>
+          <w:i w:val="0"/>
+        </w:rPr>
+        <w:t>10/01/18</w:t>
+      </w:r>
+    </w:p>
+    <w:p>
+      <w:pPr>
+        <w:pStyle w:val="template"/>
+        <w:numPr>
+          <w:ilvl w:val="1"/>
+          <w:numId w:val="11"/>
+        </w:numPr>
+        <w:jc w:val="both"/>
+        <w:rPr>
+          <w:i w:val="0"/>
+        </w:rPr>
+      </w:pPr>
+      <w:r>
+        <w:rPr>
+          <w:i w:val="0"/>
+        </w:rPr>
+        <w:t>Finalized Project Idea</w:t>
+      </w:r>
+    </w:p>
+    <w:p>
+      <w:pPr>
+        <w:pStyle w:val="template"/>
+        <w:numPr>
+          <w:ilvl w:val="1"/>
+          <w:numId w:val="11"/>
+        </w:numPr>
+        <w:jc w:val="both"/>
+        <w:rPr>
+          <w:i w:val="0"/>
+        </w:rPr>
+      </w:pPr>
+      <w:r>
+        <w:rPr>
+          <w:i w:val="0"/>
+        </w:rPr>
+        <w:t>45 minutes</w:t>
+      </w:r>
+      <w:bookmarkStart w:id="66" w:name="_GoBack"/>
       <w:bookmarkEnd w:id="66"/>
-    </w:p>
-    <w:p>
-      <w:pPr>
-        <w:pStyle w:val="template"/>
-        <w:jc w:val="both"/>
-      </w:pPr>
-      <w:r>
-        <w:t>&lt;Please include here all the minutes from your group meetings, your group activities, and any other relevant information that will assist the Teaching Assistant to determine the effort put forth to produce this document&gt;</w:t>
-      </w:r>
     </w:p>
     <w:sectPr>
       <w:headerReference w:type="default" r:id="rId11"/>
@@ -4825,7 +6082,7 @@
 </file>
 
 <file path=word/endnotes.xml><?xml version="1.0" encoding="utf-8"?>
-<w:endnotes xmlns:wpc="http://schemas.microsoft.com/office/word/2010/wordprocessingCanvas" xmlns:mo="http://schemas.microsoft.com/office/mac/office/2008/main" xmlns:mc="http://schemas.openxmlformats.org/markup-compatibility/2006" xmlns:mv="urn:schemas-microsoft-com:mac:vml" xmlns:o="urn:schemas-microsoft-com:office:office" xmlns:r="http://schemas.openxmlformats.org/officeDocument/2006/relationships" xmlns:m="http://schemas.openxmlformats.org/officeDocument/2006/math" xmlns:v="urn:schemas-microsoft-com:vml" xmlns:wp14="http://schemas.microsoft.com/office/word/2010/wordprocessingDrawing" xmlns:wp="http://schemas.openxmlformats.org/drawingml/2006/wordprocessingDrawing" xmlns:w10="urn:schemas-microsoft-com:office:word" xmlns:w="http://schemas.openxmlformats.org/wordprocessingml/2006/main" xmlns:w14="http://schemas.microsoft.com/office/word/2010/wordml" xmlns:wpg="http://schemas.microsoft.com/office/word/2010/wordprocessingGroup" xmlns:wpi="http://schemas.microsoft.com/office/word/2010/wordprocessingInk" xmlns:wne="http://schemas.microsoft.com/office/word/2006/wordml" xmlns:wps="http://schemas.microsoft.com/office/word/2010/wordprocessingShape" mc:Ignorable="w14 wp14">
+<w:endnotes xmlns:wpc="http://schemas.microsoft.com/office/word/2010/wordprocessingCanvas" xmlns:mo="http://schemas.microsoft.com/office/mac/office/2008/main" xmlns:mc="http://schemas.openxmlformats.org/markup-compatibility/2006" xmlns:mv="urn:schemas-microsoft-com:mac:vml" xmlns:o="urn:schemas-microsoft-com:office:office" xmlns:r="http://schemas.openxmlformats.org/officeDocument/2006/relationships" xmlns:m="http://schemas.openxmlformats.org/officeDocument/2006/math" xmlns:v="urn:schemas-microsoft-com:vml" xmlns:wp14="http://schemas.microsoft.com/office/word/2010/wordprocessingDrawing" xmlns:wp="http://schemas.openxmlformats.org/drawingml/2006/wordprocessingDrawing" xmlns:w10="urn:schemas-microsoft-com:office:word" xmlns:w="http://schemas.openxmlformats.org/wordprocessingml/2006/main" xmlns:w14="http://schemas.microsoft.com/office/word/2010/wordml" xmlns:w15="http://schemas.microsoft.com/office/word/2012/wordml" xmlns:wpg="http://schemas.microsoft.com/office/word/2010/wordprocessingGroup" xmlns:wpi="http://schemas.microsoft.com/office/word/2010/wordprocessingInk" xmlns:wne="http://schemas.microsoft.com/office/word/2006/wordml" xmlns:wps="http://schemas.microsoft.com/office/word/2010/wordprocessingShape" mc:Ignorable="w14 w15 wp14">
   <w:endnote w:type="separator" w:id="-1">
     <w:p>
       <w:r>
@@ -4844,7 +6101,7 @@
 </file>
 
 <file path=word/footer1.xml><?xml version="1.0" encoding="utf-8"?>
-<w:ftr xmlns:wpc="http://schemas.microsoft.com/office/word/2010/wordprocessingCanvas" xmlns:mo="http://schemas.microsoft.com/office/mac/office/2008/main" xmlns:mc="http://schemas.openxmlformats.org/markup-compatibility/2006" xmlns:mv="urn:schemas-microsoft-com:mac:vml" xmlns:o="urn:schemas-microsoft-com:office:office" xmlns:r="http://schemas.openxmlformats.org/officeDocument/2006/relationships" xmlns:m="http://schemas.openxmlformats.org/officeDocument/2006/math" xmlns:v="urn:schemas-microsoft-com:vml" xmlns:wp14="http://schemas.microsoft.com/office/word/2010/wordprocessingDrawing" xmlns:wp="http://schemas.openxmlformats.org/drawingml/2006/wordprocessingDrawing" xmlns:w10="urn:schemas-microsoft-com:office:word" xmlns:w="http://schemas.openxmlformats.org/wordprocessingml/2006/main" xmlns:w14="http://schemas.microsoft.com/office/word/2010/wordml" xmlns:wpg="http://schemas.microsoft.com/office/word/2010/wordprocessingGroup" xmlns:wpi="http://schemas.microsoft.com/office/word/2010/wordprocessingInk" xmlns:wne="http://schemas.microsoft.com/office/word/2006/wordml" xmlns:wps="http://schemas.microsoft.com/office/word/2010/wordprocessingShape" mc:Ignorable="w14 wp14">
+<w:ftr xmlns:wpc="http://schemas.microsoft.com/office/word/2010/wordprocessingCanvas" xmlns:mo="http://schemas.microsoft.com/office/mac/office/2008/main" xmlns:mc="http://schemas.openxmlformats.org/markup-compatibility/2006" xmlns:mv="urn:schemas-microsoft-com:mac:vml" xmlns:o="urn:schemas-microsoft-com:office:office" xmlns:r="http://schemas.openxmlformats.org/officeDocument/2006/relationships" xmlns:m="http://schemas.openxmlformats.org/officeDocument/2006/math" xmlns:v="urn:schemas-microsoft-com:vml" xmlns:wp14="http://schemas.microsoft.com/office/word/2010/wordprocessingDrawing" xmlns:wp="http://schemas.openxmlformats.org/drawingml/2006/wordprocessingDrawing" xmlns:w10="urn:schemas-microsoft-com:office:word" xmlns:w="http://schemas.openxmlformats.org/wordprocessingml/2006/main" xmlns:w14="http://schemas.microsoft.com/office/word/2010/wordml" xmlns:w15="http://schemas.microsoft.com/office/word/2012/wordml" xmlns:wpg="http://schemas.microsoft.com/office/word/2010/wordprocessingGroup" xmlns:wpi="http://schemas.microsoft.com/office/word/2010/wordprocessingInk" xmlns:wne="http://schemas.microsoft.com/office/word/2006/wordml" xmlns:wps="http://schemas.microsoft.com/office/word/2010/wordprocessingShape" mc:Ignorable="w14 w15 wp14">
   <w:p>
     <w:pPr>
       <w:pStyle w:val="Footer"/>
@@ -4855,7 +6112,7 @@
 </file>
 
 <file path=word/footnotes.xml><?xml version="1.0" encoding="utf-8"?>
-<w:footnotes xmlns:wpc="http://schemas.microsoft.com/office/word/2010/wordprocessingCanvas" xmlns:mo="http://schemas.microsoft.com/office/mac/office/2008/main" xmlns:mc="http://schemas.openxmlformats.org/markup-compatibility/2006" xmlns:mv="urn:schemas-microsoft-com:mac:vml" xmlns:o="urn:schemas-microsoft-com:office:office" xmlns:r="http://schemas.openxmlformats.org/officeDocument/2006/relationships" xmlns:m="http://schemas.openxmlformats.org/officeDocument/2006/math" xmlns:v="urn:schemas-microsoft-com:vml" xmlns:wp14="http://schemas.microsoft.com/office/word/2010/wordprocessingDrawing" xmlns:wp="http://schemas.openxmlformats.org/drawingml/2006/wordprocessingDrawing" xmlns:w10="urn:schemas-microsoft-com:office:word" xmlns:w="http://schemas.openxmlformats.org/wordprocessingml/2006/main" xmlns:w14="http://schemas.microsoft.com/office/word/2010/wordml" xmlns:wpg="http://schemas.microsoft.com/office/word/2010/wordprocessingGroup" xmlns:wpi="http://schemas.microsoft.com/office/word/2010/wordprocessingInk" xmlns:wne="http://schemas.microsoft.com/office/word/2006/wordml" xmlns:wps="http://schemas.microsoft.com/office/word/2010/wordprocessingShape" mc:Ignorable="w14 wp14">
+<w:footnotes xmlns:wpc="http://schemas.microsoft.com/office/word/2010/wordprocessingCanvas" xmlns:mo="http://schemas.microsoft.com/office/mac/office/2008/main" xmlns:mc="http://schemas.openxmlformats.org/markup-compatibility/2006" xmlns:mv="urn:schemas-microsoft-com:mac:vml" xmlns:o="urn:schemas-microsoft-com:office:office" xmlns:r="http://schemas.openxmlformats.org/officeDocument/2006/relationships" xmlns:m="http://schemas.openxmlformats.org/officeDocument/2006/math" xmlns:v="urn:schemas-microsoft-com:vml" xmlns:wp14="http://schemas.microsoft.com/office/word/2010/wordprocessingDrawing" xmlns:wp="http://schemas.openxmlformats.org/drawingml/2006/wordprocessingDrawing" xmlns:w10="urn:schemas-microsoft-com:office:word" xmlns:w="http://schemas.openxmlformats.org/wordprocessingml/2006/main" xmlns:w14="http://schemas.microsoft.com/office/word/2010/wordml" xmlns:w15="http://schemas.microsoft.com/office/word/2012/wordml" xmlns:wpg="http://schemas.microsoft.com/office/word/2010/wordprocessingGroup" xmlns:wpi="http://schemas.microsoft.com/office/word/2010/wordprocessingInk" xmlns:wne="http://schemas.microsoft.com/office/word/2006/wordml" xmlns:wps="http://schemas.microsoft.com/office/word/2010/wordprocessingShape" mc:Ignorable="w14 w15 wp14">
   <w:footnote w:type="separator" w:id="-1">
     <w:p>
       <w:r>
@@ -4874,7 +6131,7 @@
 </file>
 
 <file path=word/header1.xml><?xml version="1.0" encoding="utf-8"?>
-<w:hdr xmlns:wpc="http://schemas.microsoft.com/office/word/2010/wordprocessingCanvas" xmlns:mo="http://schemas.microsoft.com/office/mac/office/2008/main" xmlns:mc="http://schemas.openxmlformats.org/markup-compatibility/2006" xmlns:mv="urn:schemas-microsoft-com:mac:vml" xmlns:o="urn:schemas-microsoft-com:office:office" xmlns:r="http://schemas.openxmlformats.org/officeDocument/2006/relationships" xmlns:m="http://schemas.openxmlformats.org/officeDocument/2006/math" xmlns:v="urn:schemas-microsoft-com:vml" xmlns:wp14="http://schemas.microsoft.com/office/word/2010/wordprocessingDrawing" xmlns:wp="http://schemas.openxmlformats.org/drawingml/2006/wordprocessingDrawing" xmlns:w10="urn:schemas-microsoft-com:office:word" xmlns:w="http://schemas.openxmlformats.org/wordprocessingml/2006/main" xmlns:w14="http://schemas.microsoft.com/office/word/2010/wordml" xmlns:wpg="http://schemas.microsoft.com/office/word/2010/wordprocessingGroup" xmlns:wpi="http://schemas.microsoft.com/office/word/2010/wordprocessingInk" xmlns:wne="http://schemas.microsoft.com/office/word/2006/wordml" xmlns:wps="http://schemas.microsoft.com/office/word/2010/wordprocessingShape" mc:Ignorable="w14 wp14">
+<w:hdr xmlns:wpc="http://schemas.microsoft.com/office/word/2010/wordprocessingCanvas" xmlns:mo="http://schemas.microsoft.com/office/mac/office/2008/main" xmlns:mc="http://schemas.openxmlformats.org/markup-compatibility/2006" xmlns:mv="urn:schemas-microsoft-com:mac:vml" xmlns:o="urn:schemas-microsoft-com:office:office" xmlns:r="http://schemas.openxmlformats.org/officeDocument/2006/relationships" xmlns:m="http://schemas.openxmlformats.org/officeDocument/2006/math" xmlns:v="urn:schemas-microsoft-com:vml" xmlns:wp14="http://schemas.microsoft.com/office/word/2010/wordprocessingDrawing" xmlns:wp="http://schemas.openxmlformats.org/drawingml/2006/wordprocessingDrawing" xmlns:w10="urn:schemas-microsoft-com:office:word" xmlns:w="http://schemas.openxmlformats.org/wordprocessingml/2006/main" xmlns:w14="http://schemas.microsoft.com/office/word/2010/wordml" xmlns:w15="http://schemas.microsoft.com/office/word/2012/wordml" xmlns:wpg="http://schemas.microsoft.com/office/word/2010/wordprocessingGroup" xmlns:wpi="http://schemas.microsoft.com/office/word/2010/wordprocessingInk" xmlns:wne="http://schemas.microsoft.com/office/word/2006/wordml" xmlns:wps="http://schemas.microsoft.com/office/word/2010/wordprocessingShape" mc:Ignorable="w14 w15 wp14">
   <w:p>
     <w:pPr>
       <w:pStyle w:val="Header"/>
@@ -4893,7 +6150,10 @@
       <w:t xml:space="preserve"> </w:t>
     </w:r>
     <w:r>
-      <w:t>Requirements Specification for &lt;Project&gt;</w:t>
+      <w:t xml:space="preserve">Requirements Specification for </w:t>
+    </w:r>
+    <w:r>
+      <w:t>Budget Forecast</w:t>
     </w:r>
     <w:r>
       <w:tab/>
@@ -4922,7 +6182,7 @@
 </file>
 
 <file path=word/header2.xml><?xml version="1.0" encoding="utf-8"?>
-<w:hdr xmlns:wpc="http://schemas.microsoft.com/office/word/2010/wordprocessingCanvas" xmlns:mo="http://schemas.microsoft.com/office/mac/office/2008/main" xmlns:mc="http://schemas.openxmlformats.org/markup-compatibility/2006" xmlns:mv="urn:schemas-microsoft-com:mac:vml" xmlns:o="urn:schemas-microsoft-com:office:office" xmlns:r="http://schemas.openxmlformats.org/officeDocument/2006/relationships" xmlns:m="http://schemas.openxmlformats.org/officeDocument/2006/math" xmlns:v="urn:schemas-microsoft-com:vml" xmlns:wp14="http://schemas.microsoft.com/office/word/2010/wordprocessingDrawing" xmlns:wp="http://schemas.openxmlformats.org/drawingml/2006/wordprocessingDrawing" xmlns:w10="urn:schemas-microsoft-com:office:word" xmlns:w="http://schemas.openxmlformats.org/wordprocessingml/2006/main" xmlns:w14="http://schemas.microsoft.com/office/word/2010/wordml" xmlns:wpg="http://schemas.microsoft.com/office/word/2010/wordprocessingGroup" xmlns:wpi="http://schemas.microsoft.com/office/word/2010/wordprocessingInk" xmlns:wne="http://schemas.microsoft.com/office/word/2006/wordml" xmlns:wps="http://schemas.microsoft.com/office/word/2010/wordprocessingShape" mc:Ignorable="w14 wp14">
+<w:hdr xmlns:wpc="http://schemas.microsoft.com/office/word/2010/wordprocessingCanvas" xmlns:mo="http://schemas.microsoft.com/office/mac/office/2008/main" xmlns:mc="http://schemas.openxmlformats.org/markup-compatibility/2006" xmlns:mv="urn:schemas-microsoft-com:mac:vml" xmlns:o="urn:schemas-microsoft-com:office:office" xmlns:r="http://schemas.openxmlformats.org/officeDocument/2006/relationships" xmlns:m="http://schemas.openxmlformats.org/officeDocument/2006/math" xmlns:v="urn:schemas-microsoft-com:vml" xmlns:wp14="http://schemas.microsoft.com/office/word/2010/wordprocessingDrawing" xmlns:wp="http://schemas.openxmlformats.org/drawingml/2006/wordprocessingDrawing" xmlns:w10="urn:schemas-microsoft-com:office:word" xmlns:w="http://schemas.openxmlformats.org/wordprocessingml/2006/main" xmlns:w14="http://schemas.microsoft.com/office/word/2010/wordml" xmlns:w15="http://schemas.microsoft.com/office/word/2012/wordml" xmlns:wpg="http://schemas.microsoft.com/office/word/2010/wordprocessingGroup" xmlns:wpi="http://schemas.microsoft.com/office/word/2010/wordprocessingInk" xmlns:wne="http://schemas.microsoft.com/office/word/2006/wordml" xmlns:wps="http://schemas.microsoft.com/office/word/2010/wordprocessingShape" mc:Ignorable="w14 w15 wp14">
   <w:p>
     <w:pPr>
       <w:pStyle w:val="Header"/>
@@ -4945,7 +6205,7 @@
       <w:t xml:space="preserve"> </w:t>
     </w:r>
     <w:r>
-      <w:t>Requirements Specification for &lt;Project&gt;</w:t>
+      <w:t>Requirements Specification for Budget Forecast</w:t>
     </w:r>
     <w:r>
       <w:tab/>
@@ -4974,7 +6234,7 @@
 </file>
 
 <file path=word/numbering.xml><?xml version="1.0" encoding="utf-8"?>
-<w:numbering xmlns:wpc="http://schemas.microsoft.com/office/word/2010/wordprocessingCanvas" xmlns:mo="http://schemas.microsoft.com/office/mac/office/2008/main" xmlns:mc="http://schemas.openxmlformats.org/markup-compatibility/2006" xmlns:mv="urn:schemas-microsoft-com:mac:vml" xmlns:o="urn:schemas-microsoft-com:office:office" xmlns:r="http://schemas.openxmlformats.org/officeDocument/2006/relationships" xmlns:m="http://schemas.openxmlformats.org/officeDocument/2006/math" xmlns:v="urn:schemas-microsoft-com:vml" xmlns:wp14="http://schemas.microsoft.com/office/word/2010/wordprocessingDrawing" xmlns:wp="http://schemas.openxmlformats.org/drawingml/2006/wordprocessingDrawing" xmlns:w10="urn:schemas-microsoft-com:office:word" xmlns:w="http://schemas.openxmlformats.org/wordprocessingml/2006/main" xmlns:w14="http://schemas.microsoft.com/office/word/2010/wordml" xmlns:wpg="http://schemas.microsoft.com/office/word/2010/wordprocessingGroup" xmlns:wpi="http://schemas.microsoft.com/office/word/2010/wordprocessingInk" xmlns:wne="http://schemas.microsoft.com/office/word/2006/wordml" xmlns:wps="http://schemas.microsoft.com/office/word/2010/wordprocessingShape" mc:Ignorable="w14 wp14">
+<w:numbering xmlns:wpc="http://schemas.microsoft.com/office/word/2010/wordprocessingCanvas" xmlns:mo="http://schemas.microsoft.com/office/mac/office/2008/main" xmlns:mc="http://schemas.openxmlformats.org/markup-compatibility/2006" xmlns:mv="urn:schemas-microsoft-com:mac:vml" xmlns:o="urn:schemas-microsoft-com:office:office" xmlns:r="http://schemas.openxmlformats.org/officeDocument/2006/relationships" xmlns:m="http://schemas.openxmlformats.org/officeDocument/2006/math" xmlns:v="urn:schemas-microsoft-com:vml" xmlns:wp14="http://schemas.microsoft.com/office/word/2010/wordprocessingDrawing" xmlns:wp="http://schemas.openxmlformats.org/drawingml/2006/wordprocessingDrawing" xmlns:w10="urn:schemas-microsoft-com:office:word" xmlns:w="http://schemas.openxmlformats.org/wordprocessingml/2006/main" xmlns:w14="http://schemas.microsoft.com/office/word/2010/wordml" xmlns:w15="http://schemas.microsoft.com/office/word/2012/wordml" xmlns:wpg="http://schemas.microsoft.com/office/word/2010/wordprocessingGroup" xmlns:wpi="http://schemas.microsoft.com/office/word/2010/wordprocessingInk" xmlns:wne="http://schemas.microsoft.com/office/word/2006/wordml" xmlns:wps="http://schemas.microsoft.com/office/word/2010/wordprocessingShape" mc:Ignorable="w14 w15 wp14">
   <w:abstractNum w:abstractNumId="0">
     <w:nsid w:val="FFFFFFFB"/>
     <w:multiLevelType w:val="multilevel"/>
@@ -5106,6 +6366,119 @@
     </w:lvl>
   </w:abstractNum>
   <w:abstractNum w:abstractNumId="1">
+    <w:nsid w:val="002374A2"/>
+    <w:multiLevelType w:val="hybridMultilevel"/>
+    <w:tmpl w:val="908CF290"/>
+    <w:lvl w:ilvl="0" w:tplc="04090001">
+      <w:start w:val="1"/>
+      <w:numFmt w:val="bullet"/>
+      <w:lvlText w:val=""/>
+      <w:lvlJc w:val="left"/>
+      <w:pPr>
+        <w:ind w:left="1080" w:hanging="360"/>
+      </w:pPr>
+      <w:rPr>
+        <w:rFonts w:ascii="Symbol" w:hAnsi="Symbol" w:hint="default"/>
+      </w:rPr>
+    </w:lvl>
+    <w:lvl w:ilvl="1" w:tplc="04090003" w:tentative="1">
+      <w:start w:val="1"/>
+      <w:numFmt w:val="bullet"/>
+      <w:lvlText w:val="o"/>
+      <w:lvlJc w:val="left"/>
+      <w:pPr>
+        <w:ind w:left="1800" w:hanging="360"/>
+      </w:pPr>
+      <w:rPr>
+        <w:rFonts w:ascii="Courier New" w:hAnsi="Courier New" w:cs="Courier New" w:hint="default"/>
+      </w:rPr>
+    </w:lvl>
+    <w:lvl w:ilvl="2" w:tplc="04090005" w:tentative="1">
+      <w:start w:val="1"/>
+      <w:numFmt w:val="bullet"/>
+      <w:lvlText w:val=""/>
+      <w:lvlJc w:val="left"/>
+      <w:pPr>
+        <w:ind w:left="2520" w:hanging="360"/>
+      </w:pPr>
+      <w:rPr>
+        <w:rFonts w:ascii="Wingdings" w:hAnsi="Wingdings" w:hint="default"/>
+      </w:rPr>
+    </w:lvl>
+    <w:lvl w:ilvl="3" w:tplc="04090001" w:tentative="1">
+      <w:start w:val="1"/>
+      <w:numFmt w:val="bullet"/>
+      <w:lvlText w:val=""/>
+      <w:lvlJc w:val="left"/>
+      <w:pPr>
+        <w:ind w:left="3240" w:hanging="360"/>
+      </w:pPr>
+      <w:rPr>
+        <w:rFonts w:ascii="Symbol" w:hAnsi="Symbol" w:hint="default"/>
+      </w:rPr>
+    </w:lvl>
+    <w:lvl w:ilvl="4" w:tplc="04090003" w:tentative="1">
+      <w:start w:val="1"/>
+      <w:numFmt w:val="bullet"/>
+      <w:lvlText w:val="o"/>
+      <w:lvlJc w:val="left"/>
+      <w:pPr>
+        <w:ind w:left="3960" w:hanging="360"/>
+      </w:pPr>
+      <w:rPr>
+        <w:rFonts w:ascii="Courier New" w:hAnsi="Courier New" w:cs="Courier New" w:hint="default"/>
+      </w:rPr>
+    </w:lvl>
+    <w:lvl w:ilvl="5" w:tplc="04090005" w:tentative="1">
+      <w:start w:val="1"/>
+      <w:numFmt w:val="bullet"/>
+      <w:lvlText w:val=""/>
+      <w:lvlJc w:val="left"/>
+      <w:pPr>
+        <w:ind w:left="4680" w:hanging="360"/>
+      </w:pPr>
+      <w:rPr>
+        <w:rFonts w:ascii="Wingdings" w:hAnsi="Wingdings" w:hint="default"/>
+      </w:rPr>
+    </w:lvl>
+    <w:lvl w:ilvl="6" w:tplc="04090001" w:tentative="1">
+      <w:start w:val="1"/>
+      <w:numFmt w:val="bullet"/>
+      <w:lvlText w:val=""/>
+      <w:lvlJc w:val="left"/>
+      <w:pPr>
+        <w:ind w:left="5400" w:hanging="360"/>
+      </w:pPr>
+      <w:rPr>
+        <w:rFonts w:ascii="Symbol" w:hAnsi="Symbol" w:hint="default"/>
+      </w:rPr>
+    </w:lvl>
+    <w:lvl w:ilvl="7" w:tplc="04090003" w:tentative="1">
+      <w:start w:val="1"/>
+      <w:numFmt w:val="bullet"/>
+      <w:lvlText w:val="o"/>
+      <w:lvlJc w:val="left"/>
+      <w:pPr>
+        <w:ind w:left="6120" w:hanging="360"/>
+      </w:pPr>
+      <w:rPr>
+        <w:rFonts w:ascii="Courier New" w:hAnsi="Courier New" w:cs="Courier New" w:hint="default"/>
+      </w:rPr>
+    </w:lvl>
+    <w:lvl w:ilvl="8" w:tplc="04090005" w:tentative="1">
+      <w:start w:val="1"/>
+      <w:numFmt w:val="bullet"/>
+      <w:lvlText w:val=""/>
+      <w:lvlJc w:val="left"/>
+      <w:pPr>
+        <w:ind w:left="6840" w:hanging="360"/>
+      </w:pPr>
+      <w:rPr>
+        <w:rFonts w:ascii="Wingdings" w:hAnsi="Wingdings" w:hint="default"/>
+      </w:rPr>
+    </w:lvl>
+  </w:abstractNum>
+  <w:abstractNum w:abstractNumId="2">
     <w:nsid w:val="1856587E"/>
     <w:multiLevelType w:val="hybridMultilevel"/>
     <w:tmpl w:val="3F668FCA"/>
@@ -5245,7 +6618,120 @@
       </w:rPr>
     </w:lvl>
   </w:abstractNum>
-  <w:abstractNum w:abstractNumId="2">
+  <w:abstractNum w:abstractNumId="3">
+    <w:nsid w:val="1F720676"/>
+    <w:multiLevelType w:val="hybridMultilevel"/>
+    <w:tmpl w:val="F5CE696C"/>
+    <w:lvl w:ilvl="0" w:tplc="04090001">
+      <w:start w:val="1"/>
+      <w:numFmt w:val="bullet"/>
+      <w:lvlText w:val=""/>
+      <w:lvlJc w:val="left"/>
+      <w:pPr>
+        <w:ind w:left="720" w:hanging="360"/>
+      </w:pPr>
+      <w:rPr>
+        <w:rFonts w:ascii="Symbol" w:hAnsi="Symbol" w:hint="default"/>
+      </w:rPr>
+    </w:lvl>
+    <w:lvl w:ilvl="1" w:tplc="04090003">
+      <w:start w:val="1"/>
+      <w:numFmt w:val="bullet"/>
+      <w:lvlText w:val="o"/>
+      <w:lvlJc w:val="left"/>
+      <w:pPr>
+        <w:ind w:left="1440" w:hanging="360"/>
+      </w:pPr>
+      <w:rPr>
+        <w:rFonts w:ascii="Courier New" w:hAnsi="Courier New" w:cs="Courier New" w:hint="default"/>
+      </w:rPr>
+    </w:lvl>
+    <w:lvl w:ilvl="2" w:tplc="04090005" w:tentative="1">
+      <w:start w:val="1"/>
+      <w:numFmt w:val="bullet"/>
+      <w:lvlText w:val=""/>
+      <w:lvlJc w:val="left"/>
+      <w:pPr>
+        <w:ind w:left="2160" w:hanging="360"/>
+      </w:pPr>
+      <w:rPr>
+        <w:rFonts w:ascii="Wingdings" w:hAnsi="Wingdings" w:hint="default"/>
+      </w:rPr>
+    </w:lvl>
+    <w:lvl w:ilvl="3" w:tplc="04090001" w:tentative="1">
+      <w:start w:val="1"/>
+      <w:numFmt w:val="bullet"/>
+      <w:lvlText w:val=""/>
+      <w:lvlJc w:val="left"/>
+      <w:pPr>
+        <w:ind w:left="2880" w:hanging="360"/>
+      </w:pPr>
+      <w:rPr>
+        <w:rFonts w:ascii="Symbol" w:hAnsi="Symbol" w:hint="default"/>
+      </w:rPr>
+    </w:lvl>
+    <w:lvl w:ilvl="4" w:tplc="04090003" w:tentative="1">
+      <w:start w:val="1"/>
+      <w:numFmt w:val="bullet"/>
+      <w:lvlText w:val="o"/>
+      <w:lvlJc w:val="left"/>
+      <w:pPr>
+        <w:ind w:left="3600" w:hanging="360"/>
+      </w:pPr>
+      <w:rPr>
+        <w:rFonts w:ascii="Courier New" w:hAnsi="Courier New" w:cs="Courier New" w:hint="default"/>
+      </w:rPr>
+    </w:lvl>
+    <w:lvl w:ilvl="5" w:tplc="04090005" w:tentative="1">
+      <w:start w:val="1"/>
+      <w:numFmt w:val="bullet"/>
+      <w:lvlText w:val=""/>
+      <w:lvlJc w:val="left"/>
+      <w:pPr>
+        <w:ind w:left="4320" w:hanging="360"/>
+      </w:pPr>
+      <w:rPr>
+        <w:rFonts w:ascii="Wingdings" w:hAnsi="Wingdings" w:hint="default"/>
+      </w:rPr>
+    </w:lvl>
+    <w:lvl w:ilvl="6" w:tplc="04090001" w:tentative="1">
+      <w:start w:val="1"/>
+      <w:numFmt w:val="bullet"/>
+      <w:lvlText w:val=""/>
+      <w:lvlJc w:val="left"/>
+      <w:pPr>
+        <w:ind w:left="5040" w:hanging="360"/>
+      </w:pPr>
+      <w:rPr>
+        <w:rFonts w:ascii="Symbol" w:hAnsi="Symbol" w:hint="default"/>
+      </w:rPr>
+    </w:lvl>
+    <w:lvl w:ilvl="7" w:tplc="04090003" w:tentative="1">
+      <w:start w:val="1"/>
+      <w:numFmt w:val="bullet"/>
+      <w:lvlText w:val="o"/>
+      <w:lvlJc w:val="left"/>
+      <w:pPr>
+        <w:ind w:left="5760" w:hanging="360"/>
+      </w:pPr>
+      <w:rPr>
+        <w:rFonts w:ascii="Courier New" w:hAnsi="Courier New" w:cs="Courier New" w:hint="default"/>
+      </w:rPr>
+    </w:lvl>
+    <w:lvl w:ilvl="8" w:tplc="04090005" w:tentative="1">
+      <w:start w:val="1"/>
+      <w:numFmt w:val="bullet"/>
+      <w:lvlText w:val=""/>
+      <w:lvlJc w:val="left"/>
+      <w:pPr>
+        <w:ind w:left="6480" w:hanging="360"/>
+      </w:pPr>
+      <w:rPr>
+        <w:rFonts w:ascii="Wingdings" w:hAnsi="Wingdings" w:hint="default"/>
+      </w:rPr>
+    </w:lvl>
+  </w:abstractNum>
+  <w:abstractNum w:abstractNumId="4">
     <w:nsid w:val="28754A74"/>
     <w:multiLevelType w:val="multilevel"/>
     <w:tmpl w:val="54BAE08E"/>
@@ -5361,7 +6847,7 @@
       </w:pPr>
     </w:lvl>
   </w:abstractNum>
-  <w:abstractNum w:abstractNumId="3">
+  <w:abstractNum w:abstractNumId="5">
     <w:nsid w:val="2DA71206"/>
     <w:multiLevelType w:val="multilevel"/>
     <w:tmpl w:val="D8BC5BE2"/>
@@ -5427,25 +6913,611 @@
       <w:lvlText w:val="%1.%2.%3.%4.%5.%6.%7.%8.%9"/>
       <w:legacy w:legacy="1" w:legacySpace="144" w:legacyIndent="0"/>
       <w:lvlJc w:val="left"/>
+    </w:lvl>
+  </w:abstractNum>
+  <w:abstractNum w:abstractNumId="6">
+    <w:nsid w:val="30474ADC"/>
+    <w:multiLevelType w:val="hybridMultilevel"/>
+    <w:tmpl w:val="42C6F700"/>
+    <w:lvl w:ilvl="0" w:tplc="04090001">
+      <w:start w:val="1"/>
+      <w:numFmt w:val="bullet"/>
+      <w:lvlText w:val=""/>
+      <w:lvlJc w:val="left"/>
+      <w:pPr>
+        <w:ind w:left="720" w:hanging="360"/>
+      </w:pPr>
+      <w:rPr>
+        <w:rFonts w:ascii="Symbol" w:hAnsi="Symbol" w:hint="default"/>
+      </w:rPr>
+    </w:lvl>
+    <w:lvl w:ilvl="1" w:tplc="04090003" w:tentative="1">
+      <w:start w:val="1"/>
+      <w:numFmt w:val="bullet"/>
+      <w:lvlText w:val="o"/>
+      <w:lvlJc w:val="left"/>
+      <w:pPr>
+        <w:ind w:left="1440" w:hanging="360"/>
+      </w:pPr>
+      <w:rPr>
+        <w:rFonts w:ascii="Courier New" w:hAnsi="Courier New" w:cs="Courier New" w:hint="default"/>
+      </w:rPr>
+    </w:lvl>
+    <w:lvl w:ilvl="2" w:tplc="04090005" w:tentative="1">
+      <w:start w:val="1"/>
+      <w:numFmt w:val="bullet"/>
+      <w:lvlText w:val=""/>
+      <w:lvlJc w:val="left"/>
+      <w:pPr>
+        <w:ind w:left="2160" w:hanging="360"/>
+      </w:pPr>
+      <w:rPr>
+        <w:rFonts w:ascii="Wingdings" w:hAnsi="Wingdings" w:hint="default"/>
+      </w:rPr>
+    </w:lvl>
+    <w:lvl w:ilvl="3" w:tplc="04090001" w:tentative="1">
+      <w:start w:val="1"/>
+      <w:numFmt w:val="bullet"/>
+      <w:lvlText w:val=""/>
+      <w:lvlJc w:val="left"/>
+      <w:pPr>
+        <w:ind w:left="2880" w:hanging="360"/>
+      </w:pPr>
+      <w:rPr>
+        <w:rFonts w:ascii="Symbol" w:hAnsi="Symbol" w:hint="default"/>
+      </w:rPr>
+    </w:lvl>
+    <w:lvl w:ilvl="4" w:tplc="04090003" w:tentative="1">
+      <w:start w:val="1"/>
+      <w:numFmt w:val="bullet"/>
+      <w:lvlText w:val="o"/>
+      <w:lvlJc w:val="left"/>
+      <w:pPr>
+        <w:ind w:left="3600" w:hanging="360"/>
+      </w:pPr>
+      <w:rPr>
+        <w:rFonts w:ascii="Courier New" w:hAnsi="Courier New" w:cs="Courier New" w:hint="default"/>
+      </w:rPr>
+    </w:lvl>
+    <w:lvl w:ilvl="5" w:tplc="04090005" w:tentative="1">
+      <w:start w:val="1"/>
+      <w:numFmt w:val="bullet"/>
+      <w:lvlText w:val=""/>
+      <w:lvlJc w:val="left"/>
+      <w:pPr>
+        <w:ind w:left="4320" w:hanging="360"/>
+      </w:pPr>
+      <w:rPr>
+        <w:rFonts w:ascii="Wingdings" w:hAnsi="Wingdings" w:hint="default"/>
+      </w:rPr>
+    </w:lvl>
+    <w:lvl w:ilvl="6" w:tplc="04090001" w:tentative="1">
+      <w:start w:val="1"/>
+      <w:numFmt w:val="bullet"/>
+      <w:lvlText w:val=""/>
+      <w:lvlJc w:val="left"/>
+      <w:pPr>
+        <w:ind w:left="5040" w:hanging="360"/>
+      </w:pPr>
+      <w:rPr>
+        <w:rFonts w:ascii="Symbol" w:hAnsi="Symbol" w:hint="default"/>
+      </w:rPr>
+    </w:lvl>
+    <w:lvl w:ilvl="7" w:tplc="04090003" w:tentative="1">
+      <w:start w:val="1"/>
+      <w:numFmt w:val="bullet"/>
+      <w:lvlText w:val="o"/>
+      <w:lvlJc w:val="left"/>
+      <w:pPr>
+        <w:ind w:left="5760" w:hanging="360"/>
+      </w:pPr>
+      <w:rPr>
+        <w:rFonts w:ascii="Courier New" w:hAnsi="Courier New" w:cs="Courier New" w:hint="default"/>
+      </w:rPr>
+    </w:lvl>
+    <w:lvl w:ilvl="8" w:tplc="04090005" w:tentative="1">
+      <w:start w:val="1"/>
+      <w:numFmt w:val="bullet"/>
+      <w:lvlText w:val=""/>
+      <w:lvlJc w:val="left"/>
+      <w:pPr>
+        <w:ind w:left="6480" w:hanging="360"/>
+      </w:pPr>
+      <w:rPr>
+        <w:rFonts w:ascii="Wingdings" w:hAnsi="Wingdings" w:hint="default"/>
+      </w:rPr>
+    </w:lvl>
+  </w:abstractNum>
+  <w:abstractNum w:abstractNumId="7">
+    <w:nsid w:val="3BB24A6B"/>
+    <w:multiLevelType w:val="hybridMultilevel"/>
+    <w:tmpl w:val="491285D0"/>
+    <w:lvl w:ilvl="0" w:tplc="04090001">
+      <w:start w:val="1"/>
+      <w:numFmt w:val="bullet"/>
+      <w:lvlText w:val=""/>
+      <w:lvlJc w:val="left"/>
+      <w:pPr>
+        <w:ind w:left="720" w:hanging="360"/>
+      </w:pPr>
+      <w:rPr>
+        <w:rFonts w:ascii="Symbol" w:hAnsi="Symbol" w:hint="default"/>
+      </w:rPr>
+    </w:lvl>
+    <w:lvl w:ilvl="1" w:tplc="04090003" w:tentative="1">
+      <w:start w:val="1"/>
+      <w:numFmt w:val="bullet"/>
+      <w:lvlText w:val="o"/>
+      <w:lvlJc w:val="left"/>
+      <w:pPr>
+        <w:ind w:left="1440" w:hanging="360"/>
+      </w:pPr>
+      <w:rPr>
+        <w:rFonts w:ascii="Courier New" w:hAnsi="Courier New" w:cs="Courier New" w:hint="default"/>
+      </w:rPr>
+    </w:lvl>
+    <w:lvl w:ilvl="2" w:tplc="04090005" w:tentative="1">
+      <w:start w:val="1"/>
+      <w:numFmt w:val="bullet"/>
+      <w:lvlText w:val=""/>
+      <w:lvlJc w:val="left"/>
+      <w:pPr>
+        <w:ind w:left="2160" w:hanging="360"/>
+      </w:pPr>
+      <w:rPr>
+        <w:rFonts w:ascii="Wingdings" w:hAnsi="Wingdings" w:hint="default"/>
+      </w:rPr>
+    </w:lvl>
+    <w:lvl w:ilvl="3" w:tplc="04090001" w:tentative="1">
+      <w:start w:val="1"/>
+      <w:numFmt w:val="bullet"/>
+      <w:lvlText w:val=""/>
+      <w:lvlJc w:val="left"/>
+      <w:pPr>
+        <w:ind w:left="2880" w:hanging="360"/>
+      </w:pPr>
+      <w:rPr>
+        <w:rFonts w:ascii="Symbol" w:hAnsi="Symbol" w:hint="default"/>
+      </w:rPr>
+    </w:lvl>
+    <w:lvl w:ilvl="4" w:tplc="04090003" w:tentative="1">
+      <w:start w:val="1"/>
+      <w:numFmt w:val="bullet"/>
+      <w:lvlText w:val="o"/>
+      <w:lvlJc w:val="left"/>
+      <w:pPr>
+        <w:ind w:left="3600" w:hanging="360"/>
+      </w:pPr>
+      <w:rPr>
+        <w:rFonts w:ascii="Courier New" w:hAnsi="Courier New" w:cs="Courier New" w:hint="default"/>
+      </w:rPr>
+    </w:lvl>
+    <w:lvl w:ilvl="5" w:tplc="04090005" w:tentative="1">
+      <w:start w:val="1"/>
+      <w:numFmt w:val="bullet"/>
+      <w:lvlText w:val=""/>
+      <w:lvlJc w:val="left"/>
+      <w:pPr>
+        <w:ind w:left="4320" w:hanging="360"/>
+      </w:pPr>
+      <w:rPr>
+        <w:rFonts w:ascii="Wingdings" w:hAnsi="Wingdings" w:hint="default"/>
+      </w:rPr>
+    </w:lvl>
+    <w:lvl w:ilvl="6" w:tplc="04090001" w:tentative="1">
+      <w:start w:val="1"/>
+      <w:numFmt w:val="bullet"/>
+      <w:lvlText w:val=""/>
+      <w:lvlJc w:val="left"/>
+      <w:pPr>
+        <w:ind w:left="5040" w:hanging="360"/>
+      </w:pPr>
+      <w:rPr>
+        <w:rFonts w:ascii="Symbol" w:hAnsi="Symbol" w:hint="default"/>
+      </w:rPr>
+    </w:lvl>
+    <w:lvl w:ilvl="7" w:tplc="04090003" w:tentative="1">
+      <w:start w:val="1"/>
+      <w:numFmt w:val="bullet"/>
+      <w:lvlText w:val="o"/>
+      <w:lvlJc w:val="left"/>
+      <w:pPr>
+        <w:ind w:left="5760" w:hanging="360"/>
+      </w:pPr>
+      <w:rPr>
+        <w:rFonts w:ascii="Courier New" w:hAnsi="Courier New" w:cs="Courier New" w:hint="default"/>
+      </w:rPr>
+    </w:lvl>
+    <w:lvl w:ilvl="8" w:tplc="04090005" w:tentative="1">
+      <w:start w:val="1"/>
+      <w:numFmt w:val="bullet"/>
+      <w:lvlText w:val=""/>
+      <w:lvlJc w:val="left"/>
+      <w:pPr>
+        <w:ind w:left="6480" w:hanging="360"/>
+      </w:pPr>
+      <w:rPr>
+        <w:rFonts w:ascii="Wingdings" w:hAnsi="Wingdings" w:hint="default"/>
+      </w:rPr>
+    </w:lvl>
+  </w:abstractNum>
+  <w:abstractNum w:abstractNumId="8">
+    <w:nsid w:val="3F3D42D6"/>
+    <w:multiLevelType w:val="hybridMultilevel"/>
+    <w:tmpl w:val="94483810"/>
+    <w:lvl w:ilvl="0" w:tplc="04090001">
+      <w:start w:val="1"/>
+      <w:numFmt w:val="bullet"/>
+      <w:lvlText w:val=""/>
+      <w:lvlJc w:val="left"/>
+      <w:pPr>
+        <w:ind w:left="720" w:hanging="360"/>
+      </w:pPr>
+      <w:rPr>
+        <w:rFonts w:ascii="Symbol" w:hAnsi="Symbol" w:hint="default"/>
+      </w:rPr>
+    </w:lvl>
+    <w:lvl w:ilvl="1" w:tplc="04090003" w:tentative="1">
+      <w:start w:val="1"/>
+      <w:numFmt w:val="bullet"/>
+      <w:lvlText w:val="o"/>
+      <w:lvlJc w:val="left"/>
+      <w:pPr>
+        <w:ind w:left="1440" w:hanging="360"/>
+      </w:pPr>
+      <w:rPr>
+        <w:rFonts w:ascii="Courier New" w:hAnsi="Courier New" w:cs="Courier New" w:hint="default"/>
+      </w:rPr>
+    </w:lvl>
+    <w:lvl w:ilvl="2" w:tplc="04090005" w:tentative="1">
+      <w:start w:val="1"/>
+      <w:numFmt w:val="bullet"/>
+      <w:lvlText w:val=""/>
+      <w:lvlJc w:val="left"/>
+      <w:pPr>
+        <w:ind w:left="2160" w:hanging="360"/>
+      </w:pPr>
+      <w:rPr>
+        <w:rFonts w:ascii="Wingdings" w:hAnsi="Wingdings" w:hint="default"/>
+      </w:rPr>
+    </w:lvl>
+    <w:lvl w:ilvl="3" w:tplc="04090001" w:tentative="1">
+      <w:start w:val="1"/>
+      <w:numFmt w:val="bullet"/>
+      <w:lvlText w:val=""/>
+      <w:lvlJc w:val="left"/>
+      <w:pPr>
+        <w:ind w:left="2880" w:hanging="360"/>
+      </w:pPr>
+      <w:rPr>
+        <w:rFonts w:ascii="Symbol" w:hAnsi="Symbol" w:hint="default"/>
+      </w:rPr>
+    </w:lvl>
+    <w:lvl w:ilvl="4" w:tplc="04090003" w:tentative="1">
+      <w:start w:val="1"/>
+      <w:numFmt w:val="bullet"/>
+      <w:lvlText w:val="o"/>
+      <w:lvlJc w:val="left"/>
+      <w:pPr>
+        <w:ind w:left="3600" w:hanging="360"/>
+      </w:pPr>
+      <w:rPr>
+        <w:rFonts w:ascii="Courier New" w:hAnsi="Courier New" w:cs="Courier New" w:hint="default"/>
+      </w:rPr>
+    </w:lvl>
+    <w:lvl w:ilvl="5" w:tplc="04090005" w:tentative="1">
+      <w:start w:val="1"/>
+      <w:numFmt w:val="bullet"/>
+      <w:lvlText w:val=""/>
+      <w:lvlJc w:val="left"/>
+      <w:pPr>
+        <w:ind w:left="4320" w:hanging="360"/>
+      </w:pPr>
+      <w:rPr>
+        <w:rFonts w:ascii="Wingdings" w:hAnsi="Wingdings" w:hint="default"/>
+      </w:rPr>
+    </w:lvl>
+    <w:lvl w:ilvl="6" w:tplc="04090001" w:tentative="1">
+      <w:start w:val="1"/>
+      <w:numFmt w:val="bullet"/>
+      <w:lvlText w:val=""/>
+      <w:lvlJc w:val="left"/>
+      <w:pPr>
+        <w:ind w:left="5040" w:hanging="360"/>
+      </w:pPr>
+      <w:rPr>
+        <w:rFonts w:ascii="Symbol" w:hAnsi="Symbol" w:hint="default"/>
+      </w:rPr>
+    </w:lvl>
+    <w:lvl w:ilvl="7" w:tplc="04090003" w:tentative="1">
+      <w:start w:val="1"/>
+      <w:numFmt w:val="bullet"/>
+      <w:lvlText w:val="o"/>
+      <w:lvlJc w:val="left"/>
+      <w:pPr>
+        <w:ind w:left="5760" w:hanging="360"/>
+      </w:pPr>
+      <w:rPr>
+        <w:rFonts w:ascii="Courier New" w:hAnsi="Courier New" w:cs="Courier New" w:hint="default"/>
+      </w:rPr>
+    </w:lvl>
+    <w:lvl w:ilvl="8" w:tplc="04090005" w:tentative="1">
+      <w:start w:val="1"/>
+      <w:numFmt w:val="bullet"/>
+      <w:lvlText w:val=""/>
+      <w:lvlJc w:val="left"/>
+      <w:pPr>
+        <w:ind w:left="6480" w:hanging="360"/>
+      </w:pPr>
+      <w:rPr>
+        <w:rFonts w:ascii="Wingdings" w:hAnsi="Wingdings" w:hint="default"/>
+      </w:rPr>
+    </w:lvl>
+  </w:abstractNum>
+  <w:abstractNum w:abstractNumId="9">
+    <w:nsid w:val="60155428"/>
+    <w:multiLevelType w:val="hybridMultilevel"/>
+    <w:tmpl w:val="90D6E608"/>
+    <w:lvl w:ilvl="0" w:tplc="04090001">
+      <w:start w:val="1"/>
+      <w:numFmt w:val="bullet"/>
+      <w:lvlText w:val=""/>
+      <w:lvlJc w:val="left"/>
+      <w:pPr>
+        <w:ind w:left="720" w:hanging="360"/>
+      </w:pPr>
+      <w:rPr>
+        <w:rFonts w:ascii="Symbol" w:hAnsi="Symbol" w:hint="default"/>
+      </w:rPr>
+    </w:lvl>
+    <w:lvl w:ilvl="1" w:tplc="04090003" w:tentative="1">
+      <w:start w:val="1"/>
+      <w:numFmt w:val="bullet"/>
+      <w:lvlText w:val="o"/>
+      <w:lvlJc w:val="left"/>
+      <w:pPr>
+        <w:ind w:left="1440" w:hanging="360"/>
+      </w:pPr>
+      <w:rPr>
+        <w:rFonts w:ascii="Courier New" w:hAnsi="Courier New" w:cs="Courier New" w:hint="default"/>
+      </w:rPr>
+    </w:lvl>
+    <w:lvl w:ilvl="2" w:tplc="04090005" w:tentative="1">
+      <w:start w:val="1"/>
+      <w:numFmt w:val="bullet"/>
+      <w:lvlText w:val=""/>
+      <w:lvlJc w:val="left"/>
+      <w:pPr>
+        <w:ind w:left="2160" w:hanging="360"/>
+      </w:pPr>
+      <w:rPr>
+        <w:rFonts w:ascii="Wingdings" w:hAnsi="Wingdings" w:hint="default"/>
+      </w:rPr>
+    </w:lvl>
+    <w:lvl w:ilvl="3" w:tplc="04090001" w:tentative="1">
+      <w:start w:val="1"/>
+      <w:numFmt w:val="bullet"/>
+      <w:lvlText w:val=""/>
+      <w:lvlJc w:val="left"/>
+      <w:pPr>
+        <w:ind w:left="2880" w:hanging="360"/>
+      </w:pPr>
+      <w:rPr>
+        <w:rFonts w:ascii="Symbol" w:hAnsi="Symbol" w:hint="default"/>
+      </w:rPr>
+    </w:lvl>
+    <w:lvl w:ilvl="4" w:tplc="04090003" w:tentative="1">
+      <w:start w:val="1"/>
+      <w:numFmt w:val="bullet"/>
+      <w:lvlText w:val="o"/>
+      <w:lvlJc w:val="left"/>
+      <w:pPr>
+        <w:ind w:left="3600" w:hanging="360"/>
+      </w:pPr>
+      <w:rPr>
+        <w:rFonts w:ascii="Courier New" w:hAnsi="Courier New" w:cs="Courier New" w:hint="default"/>
+      </w:rPr>
+    </w:lvl>
+    <w:lvl w:ilvl="5" w:tplc="04090005" w:tentative="1">
+      <w:start w:val="1"/>
+      <w:numFmt w:val="bullet"/>
+      <w:lvlText w:val=""/>
+      <w:lvlJc w:val="left"/>
+      <w:pPr>
+        <w:ind w:left="4320" w:hanging="360"/>
+      </w:pPr>
+      <w:rPr>
+        <w:rFonts w:ascii="Wingdings" w:hAnsi="Wingdings" w:hint="default"/>
+      </w:rPr>
+    </w:lvl>
+    <w:lvl w:ilvl="6" w:tplc="04090001" w:tentative="1">
+      <w:start w:val="1"/>
+      <w:numFmt w:val="bullet"/>
+      <w:lvlText w:val=""/>
+      <w:lvlJc w:val="left"/>
+      <w:pPr>
+        <w:ind w:left="5040" w:hanging="360"/>
+      </w:pPr>
+      <w:rPr>
+        <w:rFonts w:ascii="Symbol" w:hAnsi="Symbol" w:hint="default"/>
+      </w:rPr>
+    </w:lvl>
+    <w:lvl w:ilvl="7" w:tplc="04090003" w:tentative="1">
+      <w:start w:val="1"/>
+      <w:numFmt w:val="bullet"/>
+      <w:lvlText w:val="o"/>
+      <w:lvlJc w:val="left"/>
+      <w:pPr>
+        <w:ind w:left="5760" w:hanging="360"/>
+      </w:pPr>
+      <w:rPr>
+        <w:rFonts w:ascii="Courier New" w:hAnsi="Courier New" w:cs="Courier New" w:hint="default"/>
+      </w:rPr>
+    </w:lvl>
+    <w:lvl w:ilvl="8" w:tplc="04090005" w:tentative="1">
+      <w:start w:val="1"/>
+      <w:numFmt w:val="bullet"/>
+      <w:lvlText w:val=""/>
+      <w:lvlJc w:val="left"/>
+      <w:pPr>
+        <w:ind w:left="6480" w:hanging="360"/>
+      </w:pPr>
+      <w:rPr>
+        <w:rFonts w:ascii="Wingdings" w:hAnsi="Wingdings" w:hint="default"/>
+      </w:rPr>
+    </w:lvl>
+  </w:abstractNum>
+  <w:abstractNum w:abstractNumId="10">
+    <w:nsid w:val="72AD154C"/>
+    <w:multiLevelType w:val="hybridMultilevel"/>
+    <w:tmpl w:val="8EB4240C"/>
+    <w:lvl w:ilvl="0" w:tplc="04090001">
+      <w:start w:val="1"/>
+      <w:numFmt w:val="bullet"/>
+      <w:lvlText w:val=""/>
+      <w:lvlJc w:val="left"/>
+      <w:pPr>
+        <w:ind w:left="720" w:hanging="360"/>
+      </w:pPr>
+      <w:rPr>
+        <w:rFonts w:ascii="Symbol" w:hAnsi="Symbol" w:hint="default"/>
+      </w:rPr>
+    </w:lvl>
+    <w:lvl w:ilvl="1" w:tplc="04090003" w:tentative="1">
+      <w:start w:val="1"/>
+      <w:numFmt w:val="bullet"/>
+      <w:lvlText w:val="o"/>
+      <w:lvlJc w:val="left"/>
+      <w:pPr>
+        <w:ind w:left="1440" w:hanging="360"/>
+      </w:pPr>
+      <w:rPr>
+        <w:rFonts w:ascii="Courier New" w:hAnsi="Courier New" w:cs="Courier New" w:hint="default"/>
+      </w:rPr>
+    </w:lvl>
+    <w:lvl w:ilvl="2" w:tplc="04090005" w:tentative="1">
+      <w:start w:val="1"/>
+      <w:numFmt w:val="bullet"/>
+      <w:lvlText w:val=""/>
+      <w:lvlJc w:val="left"/>
+      <w:pPr>
+        <w:ind w:left="2160" w:hanging="360"/>
+      </w:pPr>
+      <w:rPr>
+        <w:rFonts w:ascii="Wingdings" w:hAnsi="Wingdings" w:hint="default"/>
+      </w:rPr>
+    </w:lvl>
+    <w:lvl w:ilvl="3" w:tplc="04090001" w:tentative="1">
+      <w:start w:val="1"/>
+      <w:numFmt w:val="bullet"/>
+      <w:lvlText w:val=""/>
+      <w:lvlJc w:val="left"/>
+      <w:pPr>
+        <w:ind w:left="2880" w:hanging="360"/>
+      </w:pPr>
+      <w:rPr>
+        <w:rFonts w:ascii="Symbol" w:hAnsi="Symbol" w:hint="default"/>
+      </w:rPr>
+    </w:lvl>
+    <w:lvl w:ilvl="4" w:tplc="04090003" w:tentative="1">
+      <w:start w:val="1"/>
+      <w:numFmt w:val="bullet"/>
+      <w:lvlText w:val="o"/>
+      <w:lvlJc w:val="left"/>
+      <w:pPr>
+        <w:ind w:left="3600" w:hanging="360"/>
+      </w:pPr>
+      <w:rPr>
+        <w:rFonts w:ascii="Courier New" w:hAnsi="Courier New" w:cs="Courier New" w:hint="default"/>
+      </w:rPr>
+    </w:lvl>
+    <w:lvl w:ilvl="5" w:tplc="04090005" w:tentative="1">
+      <w:start w:val="1"/>
+      <w:numFmt w:val="bullet"/>
+      <w:lvlText w:val=""/>
+      <w:lvlJc w:val="left"/>
+      <w:pPr>
+        <w:ind w:left="4320" w:hanging="360"/>
+      </w:pPr>
+      <w:rPr>
+        <w:rFonts w:ascii="Wingdings" w:hAnsi="Wingdings" w:hint="default"/>
+      </w:rPr>
+    </w:lvl>
+    <w:lvl w:ilvl="6" w:tplc="04090001" w:tentative="1">
+      <w:start w:val="1"/>
+      <w:numFmt w:val="bullet"/>
+      <w:lvlText w:val=""/>
+      <w:lvlJc w:val="left"/>
+      <w:pPr>
+        <w:ind w:left="5040" w:hanging="360"/>
+      </w:pPr>
+      <w:rPr>
+        <w:rFonts w:ascii="Symbol" w:hAnsi="Symbol" w:hint="default"/>
+      </w:rPr>
+    </w:lvl>
+    <w:lvl w:ilvl="7" w:tplc="04090003" w:tentative="1">
+      <w:start w:val="1"/>
+      <w:numFmt w:val="bullet"/>
+      <w:lvlText w:val="o"/>
+      <w:lvlJc w:val="left"/>
+      <w:pPr>
+        <w:ind w:left="5760" w:hanging="360"/>
+      </w:pPr>
+      <w:rPr>
+        <w:rFonts w:ascii="Courier New" w:hAnsi="Courier New" w:cs="Courier New" w:hint="default"/>
+      </w:rPr>
+    </w:lvl>
+    <w:lvl w:ilvl="8" w:tplc="04090005" w:tentative="1">
+      <w:start w:val="1"/>
+      <w:numFmt w:val="bullet"/>
+      <w:lvlText w:val=""/>
+      <w:lvlJc w:val="left"/>
+      <w:pPr>
+        <w:ind w:left="6480" w:hanging="360"/>
+      </w:pPr>
+      <w:rPr>
+        <w:rFonts w:ascii="Wingdings" w:hAnsi="Wingdings" w:hint="default"/>
+      </w:rPr>
     </w:lvl>
   </w:abstractNum>
   <w:num w:numId="1">
     <w:abstractNumId w:val="0"/>
   </w:num>
   <w:num w:numId="2">
-    <w:abstractNumId w:val="3"/>
+    <w:abstractNumId w:val="5"/>
   </w:num>
   <w:num w:numId="3">
+    <w:abstractNumId w:val="4"/>
+  </w:num>
+  <w:num w:numId="4">
     <w:abstractNumId w:val="2"/>
   </w:num>
-  <w:num w:numId="4">
+  <w:num w:numId="5">
+    <w:abstractNumId w:val="10"/>
+  </w:num>
+  <w:num w:numId="6">
     <w:abstractNumId w:val="1"/>
+  </w:num>
+  <w:num w:numId="7">
+    <w:abstractNumId w:val="7"/>
+  </w:num>
+  <w:num w:numId="8">
+    <w:abstractNumId w:val="6"/>
+  </w:num>
+  <w:num w:numId="9">
+    <w:abstractNumId w:val="9"/>
+  </w:num>
+  <w:num w:numId="10">
+    <w:abstractNumId w:val="8"/>
+  </w:num>
+  <w:num w:numId="11">
+    <w:abstractNumId w:val="3"/>
   </w:num>
 </w:numbering>
 </file>
 
 <file path=word/styles.xml><?xml version="1.0" encoding="utf-8"?>
-<w:styles xmlns:mc="http://schemas.openxmlformats.org/markup-compatibility/2006" xmlns:r="http://schemas.openxmlformats.org/officeDocument/2006/relationships" xmlns:w="http://schemas.openxmlformats.org/wordprocessingml/2006/main" xmlns:w14="http://schemas.microsoft.com/office/word/2010/wordml" mc:Ignorable="w14">
+<w:styles xmlns:mc="http://schemas.openxmlformats.org/markup-compatibility/2006" xmlns:r="http://schemas.openxmlformats.org/officeDocument/2006/relationships" xmlns:w="http://schemas.openxmlformats.org/wordprocessingml/2006/main" xmlns:w14="http://schemas.microsoft.com/office/word/2010/wordml" xmlns:w15="http://schemas.microsoft.com/office/word/2012/wordml" mc:Ignorable="w14 w15">
   <w:docDefaults>
     <w:rPrDefault>
       <w:rPr>
@@ -5455,144 +7527,389 @@
     </w:rPrDefault>
     <w:pPrDefault/>
   </w:docDefaults>
-  <w:latentStyles w:defLockedState="0" w:defUIPriority="99" w:defSemiHidden="1" w:defUnhideWhenUsed="1" w:defQFormat="0" w:count="276">
-    <w:lsdException w:name="Normal" w:semiHidden="0" w:uiPriority="0" w:unhideWhenUsed="0" w:qFormat="1"/>
-    <w:lsdException w:name="heading 1" w:semiHidden="0" w:uiPriority="9" w:unhideWhenUsed="0" w:qFormat="1"/>
-    <w:lsdException w:name="heading 2" w:semiHidden="0" w:uiPriority="9" w:unhideWhenUsed="0" w:qFormat="1"/>
-    <w:lsdException w:name="heading 3" w:semiHidden="0" w:uiPriority="9" w:unhideWhenUsed="0" w:qFormat="1"/>
-    <w:lsdException w:name="heading 4" w:semiHidden="0" w:uiPriority="9" w:unhideWhenUsed="0" w:qFormat="1"/>
-    <w:lsdException w:name="heading 5" w:semiHidden="0" w:uiPriority="9" w:unhideWhenUsed="0" w:qFormat="1"/>
-    <w:lsdException w:name="heading 6" w:semiHidden="0" w:uiPriority="9" w:unhideWhenUsed="0" w:qFormat="1"/>
-    <w:lsdException w:name="heading 7" w:semiHidden="0" w:uiPriority="9" w:unhideWhenUsed="0" w:qFormat="1"/>
-    <w:lsdException w:name="heading 8" w:semiHidden="0" w:uiPriority="9" w:unhideWhenUsed="0" w:qFormat="1"/>
-    <w:lsdException w:name="heading 9" w:semiHidden="0" w:uiPriority="9" w:unhideWhenUsed="0" w:qFormat="1"/>
-    <w:lsdException w:name="toc 1" w:uiPriority="39"/>
-    <w:lsdException w:name="toc 2" w:uiPriority="39"/>
-    <w:lsdException w:name="toc 3" w:uiPriority="39"/>
-    <w:lsdException w:name="toc 4" w:uiPriority="39"/>
-    <w:lsdException w:name="toc 5" w:uiPriority="39"/>
-    <w:lsdException w:name="toc 6" w:uiPriority="39"/>
-    <w:lsdException w:name="toc 7" w:uiPriority="39"/>
-    <w:lsdException w:name="toc 8" w:uiPriority="39"/>
-    <w:lsdException w:name="toc 9" w:uiPriority="39"/>
-    <w:lsdException w:name="caption" w:uiPriority="35" w:qFormat="1"/>
-    <w:lsdException w:name="Title" w:semiHidden="0" w:uiPriority="10" w:unhideWhenUsed="0" w:qFormat="1"/>
-    <w:lsdException w:name="Default Paragraph Font" w:uiPriority="1"/>
-    <w:lsdException w:name="Subtitle" w:semiHidden="0" w:uiPriority="11" w:unhideWhenUsed="0" w:qFormat="1"/>
-    <w:lsdException w:name="Strong" w:semiHidden="0" w:uiPriority="22" w:unhideWhenUsed="0" w:qFormat="1"/>
-    <w:lsdException w:name="Emphasis" w:semiHidden="0" w:uiPriority="20" w:unhideWhenUsed="0" w:qFormat="1"/>
-    <w:lsdException w:name="Table Grid" w:semiHidden="0" w:uiPriority="59" w:unhideWhenUsed="0"/>
-    <w:lsdException w:name="Placeholder Text" w:unhideWhenUsed="0"/>
-    <w:lsdException w:name="No Spacing" w:semiHidden="0" w:uiPriority="1" w:unhideWhenUsed="0" w:qFormat="1"/>
-    <w:lsdException w:name="Light Shading" w:semiHidden="0" w:uiPriority="60" w:unhideWhenUsed="0"/>
-    <w:lsdException w:name="Light List" w:semiHidden="0" w:uiPriority="61" w:unhideWhenUsed="0"/>
-    <w:lsdException w:name="Light Grid" w:semiHidden="0" w:uiPriority="62" w:unhideWhenUsed="0"/>
-    <w:lsdException w:name="Medium Shading 1" w:semiHidden="0" w:uiPriority="63" w:unhideWhenUsed="0"/>
-    <w:lsdException w:name="Medium Shading 2" w:semiHidden="0" w:uiPriority="64" w:unhideWhenUsed="0"/>
-    <w:lsdException w:name="Medium List 1" w:semiHidden="0" w:uiPriority="65" w:unhideWhenUsed="0"/>
-    <w:lsdException w:name="Medium List 2" w:semiHidden="0" w:uiPriority="66" w:unhideWhenUsed="0"/>
-    <w:lsdException w:name="Medium Grid 1" w:semiHidden="0" w:uiPriority="67" w:unhideWhenUsed="0"/>
-    <w:lsdException w:name="Medium Grid 2" w:semiHidden="0" w:uiPriority="68" w:unhideWhenUsed="0"/>
-    <w:lsdException w:name="Medium Grid 3" w:semiHidden="0" w:uiPriority="69" w:unhideWhenUsed="0"/>
-    <w:lsdException w:name="Dark List" w:semiHidden="0" w:uiPriority="70" w:unhideWhenUsed="0"/>
-    <w:lsdException w:name="Colorful Shading" w:semiHidden="0" w:uiPriority="71" w:unhideWhenUsed="0"/>
-    <w:lsdException w:name="Colorful List" w:semiHidden="0" w:uiPriority="72" w:unhideWhenUsed="0"/>
-    <w:lsdException w:name="Colorful Grid" w:semiHidden="0" w:uiPriority="73" w:unhideWhenUsed="0"/>
-    <w:lsdException w:name="Light Shading Accent 1" w:semiHidden="0" w:uiPriority="60" w:unhideWhenUsed="0"/>
-    <w:lsdException w:name="Light List Accent 1" w:semiHidden="0" w:uiPriority="61" w:unhideWhenUsed="0"/>
-    <w:lsdException w:name="Light Grid Accent 1" w:semiHidden="0" w:uiPriority="62" w:unhideWhenUsed="0"/>
-    <w:lsdException w:name="Medium Shading 1 Accent 1" w:semiHidden="0" w:uiPriority="63" w:unhideWhenUsed="0"/>
-    <w:lsdException w:name="Medium Shading 2 Accent 1" w:semiHidden="0" w:uiPriority="64" w:unhideWhenUsed="0"/>
-    <w:lsdException w:name="Medium List 1 Accent 1" w:semiHidden="0" w:uiPriority="65" w:unhideWhenUsed="0"/>
-    <w:lsdException w:name="Revision" w:unhideWhenUsed="0"/>
-    <w:lsdException w:name="List Paragraph" w:semiHidden="0" w:uiPriority="34" w:unhideWhenUsed="0" w:qFormat="1"/>
-    <w:lsdException w:name="Quote" w:semiHidden="0" w:uiPriority="29" w:unhideWhenUsed="0" w:qFormat="1"/>
-    <w:lsdException w:name="Intense Quote" w:semiHidden="0" w:uiPriority="30" w:unhideWhenUsed="0" w:qFormat="1"/>
-    <w:lsdException w:name="Medium List 2 Accent 1" w:semiHidden="0" w:uiPriority="66" w:unhideWhenUsed="0"/>
-    <w:lsdException w:name="Medium Grid 1 Accent 1" w:semiHidden="0" w:uiPriority="67" w:unhideWhenUsed="0"/>
-    <w:lsdException w:name="Medium Grid 2 Accent 1" w:semiHidden="0" w:uiPriority="68" w:unhideWhenUsed="0"/>
-    <w:lsdException w:name="Medium Grid 3 Accent 1" w:semiHidden="0" w:uiPriority="69" w:unhideWhenUsed="0"/>
-    <w:lsdException w:name="Dark List Accent 1" w:semiHidden="0" w:uiPriority="70" w:unhideWhenUsed="0"/>
-    <w:lsdException w:name="Colorful Shading Accent 1" w:semiHidden="0" w:uiPriority="71" w:unhideWhenUsed="0"/>
-    <w:lsdException w:name="Colorful List Accent 1" w:semiHidden="0" w:uiPriority="72" w:unhideWhenUsed="0"/>
-    <w:lsdException w:name="Colorful Grid Accent 1" w:semiHidden="0" w:uiPriority="73" w:unhideWhenUsed="0"/>
-    <w:lsdException w:name="Light Shading Accent 2" w:semiHidden="0" w:uiPriority="60" w:unhideWhenUsed="0"/>
-    <w:lsdException w:name="Light List Accent 2" w:semiHidden="0" w:uiPriority="61" w:unhideWhenUsed="0"/>
-    <w:lsdException w:name="Light Grid Accent 2" w:semiHidden="0" w:uiPriority="62" w:unhideWhenUsed="0"/>
-    <w:lsdException w:name="Medium Shading 1 Accent 2" w:semiHidden="0" w:uiPriority="63" w:unhideWhenUsed="0"/>
-    <w:lsdException w:name="Medium Shading 2 Accent 2" w:semiHidden="0" w:uiPriority="64" w:unhideWhenUsed="0"/>
-    <w:lsdException w:name="Medium List 1 Accent 2" w:semiHidden="0" w:uiPriority="65" w:unhideWhenUsed="0"/>
-    <w:lsdException w:name="Medium List 2 Accent 2" w:semiHidden="0" w:uiPriority="66" w:unhideWhenUsed="0"/>
-    <w:lsdException w:name="Medium Grid 1 Accent 2" w:semiHidden="0" w:uiPriority="67" w:unhideWhenUsed="0"/>
-    <w:lsdException w:name="Medium Grid 2 Accent 2" w:semiHidden="0" w:uiPriority="68" w:unhideWhenUsed="0"/>
-    <w:lsdException w:name="Medium Grid 3 Accent 2" w:semiHidden="0" w:uiPriority="69" w:unhideWhenUsed="0"/>
-    <w:lsdException w:name="Dark List Accent 2" w:semiHidden="0" w:uiPriority="70" w:unhideWhenUsed="0"/>
-    <w:lsdException w:name="Colorful Shading Accent 2" w:semiHidden="0" w:uiPriority="71" w:unhideWhenUsed="0"/>
-    <w:lsdException w:name="Colorful List Accent 2" w:semiHidden="0" w:uiPriority="72" w:unhideWhenUsed="0"/>
-    <w:lsdException w:name="Colorful Grid Accent 2" w:semiHidden="0" w:uiPriority="73" w:unhideWhenUsed="0"/>
-    <w:lsdException w:name="Light Shading Accent 3" w:semiHidden="0" w:uiPriority="60" w:unhideWhenUsed="0"/>
-    <w:lsdException w:name="Light List Accent 3" w:semiHidden="0" w:uiPriority="61" w:unhideWhenUsed="0"/>
-    <w:lsdException w:name="Light Grid Accent 3" w:semiHidden="0" w:uiPriority="62" w:unhideWhenUsed="0"/>
-    <w:lsdException w:name="Medium Shading 1 Accent 3" w:semiHidden="0" w:uiPriority="63" w:unhideWhenUsed="0"/>
-    <w:lsdException w:name="Medium Shading 2 Accent 3" w:semiHidden="0" w:uiPriority="64" w:unhideWhenUsed="0"/>
-    <w:lsdException w:name="Medium List 1 Accent 3" w:semiHidden="0" w:uiPriority="65" w:unhideWhenUsed="0"/>
-    <w:lsdException w:name="Medium List 2 Accent 3" w:semiHidden="0" w:uiPriority="66" w:unhideWhenUsed="0"/>
-    <w:lsdException w:name="Medium Grid 1 Accent 3" w:semiHidden="0" w:uiPriority="67" w:unhideWhenUsed="0"/>
-    <w:lsdException w:name="Medium Grid 2 Accent 3" w:semiHidden="0" w:uiPriority="68" w:unhideWhenUsed="0"/>
-    <w:lsdException w:name="Medium Grid 3 Accent 3" w:semiHidden="0" w:uiPriority="69" w:unhideWhenUsed="0"/>
-    <w:lsdException w:name="Dark List Accent 3" w:semiHidden="0" w:uiPriority="70" w:unhideWhenUsed="0"/>
-    <w:lsdException w:name="Colorful Shading Accent 3" w:semiHidden="0" w:uiPriority="71" w:unhideWhenUsed="0"/>
-    <w:lsdException w:name="Colorful List Accent 3" w:semiHidden="0" w:uiPriority="72" w:unhideWhenUsed="0"/>
-    <w:lsdException w:name="Colorful Grid Accent 3" w:semiHidden="0" w:uiPriority="73" w:unhideWhenUsed="0"/>
-    <w:lsdException w:name="Light Shading Accent 4" w:semiHidden="0" w:uiPriority="60" w:unhideWhenUsed="0"/>
-    <w:lsdException w:name="Light List Accent 4" w:semiHidden="0" w:uiPriority="61" w:unhideWhenUsed="0"/>
-    <w:lsdException w:name="Light Grid Accent 4" w:semiHidden="0" w:uiPriority="62" w:unhideWhenUsed="0"/>
-    <w:lsdException w:name="Medium Shading 1 Accent 4" w:semiHidden="0" w:uiPriority="63" w:unhideWhenUsed="0"/>
-    <w:lsdException w:name="Medium Shading 2 Accent 4" w:semiHidden="0" w:uiPriority="64" w:unhideWhenUsed="0"/>
-    <w:lsdException w:name="Medium List 1 Accent 4" w:semiHidden="0" w:uiPriority="65" w:unhideWhenUsed="0"/>
-    <w:lsdException w:name="Medium List 2 Accent 4" w:semiHidden="0" w:uiPriority="66" w:unhideWhenUsed="0"/>
-    <w:lsdException w:name="Medium Grid 1 Accent 4" w:semiHidden="0" w:uiPriority="67" w:unhideWhenUsed="0"/>
-    <w:lsdException w:name="Medium Grid 2 Accent 4" w:semiHidden="0" w:uiPriority="68" w:unhideWhenUsed="0"/>
-    <w:lsdException w:name="Medium Grid 3 Accent 4" w:semiHidden="0" w:uiPriority="69" w:unhideWhenUsed="0"/>
-    <w:lsdException w:name="Dark List Accent 4" w:semiHidden="0" w:uiPriority="70" w:unhideWhenUsed="0"/>
-    <w:lsdException w:name="Colorful Shading Accent 4" w:semiHidden="0" w:uiPriority="71" w:unhideWhenUsed="0"/>
-    <w:lsdException w:name="Colorful List Accent 4" w:semiHidden="0" w:uiPriority="72" w:unhideWhenUsed="0"/>
-    <w:lsdException w:name="Colorful Grid Accent 4" w:semiHidden="0" w:uiPriority="73" w:unhideWhenUsed="0"/>
-    <w:lsdException w:name="Light Shading Accent 5" w:semiHidden="0" w:uiPriority="60" w:unhideWhenUsed="0"/>
-    <w:lsdException w:name="Light List Accent 5" w:semiHidden="0" w:uiPriority="61" w:unhideWhenUsed="0"/>
-    <w:lsdException w:name="Light Grid Accent 5" w:semiHidden="0" w:uiPriority="62" w:unhideWhenUsed="0"/>
-    <w:lsdException w:name="Medium Shading 1 Accent 5" w:semiHidden="0" w:uiPriority="63" w:unhideWhenUsed="0"/>
-    <w:lsdException w:name="Medium Shading 2 Accent 5" w:semiHidden="0" w:uiPriority="64" w:unhideWhenUsed="0"/>
-    <w:lsdException w:name="Medium List 1 Accent 5" w:semiHidden="0" w:uiPriority="65" w:unhideWhenUsed="0"/>
-    <w:lsdException w:name="Medium List 2 Accent 5" w:semiHidden="0" w:uiPriority="66" w:unhideWhenUsed="0"/>
-    <w:lsdException w:name="Medium Grid 1 Accent 5" w:semiHidden="0" w:uiPriority="67" w:unhideWhenUsed="0"/>
-    <w:lsdException w:name="Medium Grid 2 Accent 5" w:semiHidden="0" w:uiPriority="68" w:unhideWhenUsed="0"/>
-    <w:lsdException w:name="Medium Grid 3 Accent 5" w:semiHidden="0" w:uiPriority="69" w:unhideWhenUsed="0"/>
-    <w:lsdException w:name="Dark List Accent 5" w:semiHidden="0" w:uiPriority="70" w:unhideWhenUsed="0"/>
-    <w:lsdException w:name="Colorful Shading Accent 5" w:semiHidden="0" w:uiPriority="71" w:unhideWhenUsed="0"/>
-    <w:lsdException w:name="Colorful List Accent 5" w:semiHidden="0" w:uiPriority="72" w:unhideWhenUsed="0"/>
-    <w:lsdException w:name="Colorful Grid Accent 5" w:semiHidden="0" w:uiPriority="73" w:unhideWhenUsed="0"/>
-    <w:lsdException w:name="Light Shading Accent 6" w:semiHidden="0" w:uiPriority="60" w:unhideWhenUsed="0"/>
-    <w:lsdException w:name="Light List Accent 6" w:semiHidden="0" w:uiPriority="61" w:unhideWhenUsed="0"/>
-    <w:lsdException w:name="Light Grid Accent 6" w:semiHidden="0" w:uiPriority="62" w:unhideWhenUsed="0"/>
-    <w:lsdException w:name="Medium Shading 1 Accent 6" w:semiHidden="0" w:uiPriority="63" w:unhideWhenUsed="0"/>
-    <w:lsdException w:name="Medium Shading 2 Accent 6" w:semiHidden="0" w:uiPriority="64" w:unhideWhenUsed="0"/>
-    <w:lsdException w:name="Medium List 1 Accent 6" w:semiHidden="0" w:uiPriority="65" w:unhideWhenUsed="0"/>
-    <w:lsdException w:name="Medium List 2 Accent 6" w:semiHidden="0" w:uiPriority="66" w:unhideWhenUsed="0"/>
-    <w:lsdException w:name="Medium Grid 1 Accent 6" w:semiHidden="0" w:uiPriority="67" w:unhideWhenUsed="0"/>
-    <w:lsdException w:name="Medium Grid 2 Accent 6" w:semiHidden="0" w:uiPriority="68" w:unhideWhenUsed="0"/>
-    <w:lsdException w:name="Medium Grid 3 Accent 6" w:semiHidden="0" w:uiPriority="69" w:unhideWhenUsed="0"/>
-    <w:lsdException w:name="Dark List Accent 6" w:semiHidden="0" w:uiPriority="70" w:unhideWhenUsed="0"/>
-    <w:lsdException w:name="Colorful Shading Accent 6" w:semiHidden="0" w:uiPriority="71" w:unhideWhenUsed="0"/>
-    <w:lsdException w:name="Colorful List Accent 6" w:semiHidden="0" w:uiPriority="72" w:unhideWhenUsed="0"/>
-    <w:lsdException w:name="Colorful Grid Accent 6" w:semiHidden="0" w:uiPriority="73" w:unhideWhenUsed="0"/>
-    <w:lsdException w:name="Subtle Emphasis" w:semiHidden="0" w:uiPriority="19" w:unhideWhenUsed="0" w:qFormat="1"/>
-    <w:lsdException w:name="Intense Emphasis" w:semiHidden="0" w:uiPriority="21" w:unhideWhenUsed="0" w:qFormat="1"/>
-    <w:lsdException w:name="Subtle Reference" w:semiHidden="0" w:uiPriority="31" w:unhideWhenUsed="0" w:qFormat="1"/>
-    <w:lsdException w:name="Intense Reference" w:semiHidden="0" w:uiPriority="32" w:unhideWhenUsed="0" w:qFormat="1"/>
-    <w:lsdException w:name="Book Title" w:semiHidden="0" w:uiPriority="33" w:unhideWhenUsed="0" w:qFormat="1"/>
-    <w:lsdException w:name="Bibliography" w:uiPriority="37"/>
-    <w:lsdException w:name="TOC Heading" w:uiPriority="39" w:qFormat="1"/>
+  <w:latentStyles w:defLockedState="0" w:defUIPriority="99" w:defSemiHidden="0" w:defUnhideWhenUsed="0" w:defQFormat="0" w:count="382">
+    <w:lsdException w:name="Normal" w:uiPriority="0" w:qFormat="1"/>
+    <w:lsdException w:name="heading 1" w:uiPriority="9" w:qFormat="1"/>
+    <w:lsdException w:name="heading 2" w:uiPriority="9" w:qFormat="1"/>
+    <w:lsdException w:name="heading 3" w:uiPriority="9" w:qFormat="1"/>
+    <w:lsdException w:name="heading 4" w:uiPriority="9" w:qFormat="1"/>
+    <w:lsdException w:name="heading 5" w:uiPriority="9" w:qFormat="1"/>
+    <w:lsdException w:name="heading 6" w:uiPriority="9" w:qFormat="1"/>
+    <w:lsdException w:name="heading 7" w:uiPriority="9" w:qFormat="1"/>
+    <w:lsdException w:name="heading 8" w:uiPriority="9" w:qFormat="1"/>
+    <w:lsdException w:name="heading 9" w:uiPriority="9" w:qFormat="1"/>
+    <w:lsdException w:name="index 1" w:semiHidden="1" w:unhideWhenUsed="1"/>
+    <w:lsdException w:name="index 2" w:semiHidden="1" w:unhideWhenUsed="1"/>
+    <w:lsdException w:name="index 3" w:semiHidden="1" w:unhideWhenUsed="1"/>
+    <w:lsdException w:name="index 4" w:semiHidden="1" w:unhideWhenUsed="1"/>
+    <w:lsdException w:name="index 5" w:semiHidden="1" w:unhideWhenUsed="1"/>
+    <w:lsdException w:name="index 6" w:semiHidden="1" w:unhideWhenUsed="1"/>
+    <w:lsdException w:name="index 7" w:semiHidden="1" w:unhideWhenUsed="1"/>
+    <w:lsdException w:name="index 8" w:semiHidden="1" w:unhideWhenUsed="1"/>
+    <w:lsdException w:name="index 9" w:semiHidden="1" w:unhideWhenUsed="1"/>
+    <w:lsdException w:name="toc 1" w:semiHidden="1" w:uiPriority="39" w:unhideWhenUsed="1"/>
+    <w:lsdException w:name="toc 2" w:semiHidden="1" w:uiPriority="39" w:unhideWhenUsed="1"/>
+    <w:lsdException w:name="toc 3" w:semiHidden="1" w:uiPriority="39" w:unhideWhenUsed="1"/>
+    <w:lsdException w:name="toc 4" w:semiHidden="1" w:uiPriority="39" w:unhideWhenUsed="1"/>
+    <w:lsdException w:name="toc 5" w:semiHidden="1" w:uiPriority="39" w:unhideWhenUsed="1"/>
+    <w:lsdException w:name="toc 6" w:semiHidden="1" w:uiPriority="39" w:unhideWhenUsed="1"/>
+    <w:lsdException w:name="toc 7" w:semiHidden="1" w:uiPriority="39" w:unhideWhenUsed="1"/>
+    <w:lsdException w:name="toc 8" w:semiHidden="1" w:uiPriority="39" w:unhideWhenUsed="1"/>
+    <w:lsdException w:name="toc 9" w:semiHidden="1" w:uiPriority="39" w:unhideWhenUsed="1"/>
+    <w:lsdException w:name="Normal Indent" w:semiHidden="1" w:unhideWhenUsed="1"/>
+    <w:lsdException w:name="footnote text" w:semiHidden="1" w:unhideWhenUsed="1"/>
+    <w:lsdException w:name="annotation text" w:semiHidden="1" w:unhideWhenUsed="1"/>
+    <w:lsdException w:name="header" w:semiHidden="1" w:unhideWhenUsed="1"/>
+    <w:lsdException w:name="footer" w:semiHidden="1" w:unhideWhenUsed="1"/>
+    <w:lsdException w:name="index heading" w:semiHidden="1" w:unhideWhenUsed="1"/>
+    <w:lsdException w:name="caption" w:semiHidden="1" w:uiPriority="35" w:unhideWhenUsed="1" w:qFormat="1"/>
+    <w:lsdException w:name="table of figures" w:semiHidden="1" w:unhideWhenUsed="1"/>
+    <w:lsdException w:name="envelope address" w:semiHidden="1" w:unhideWhenUsed="1"/>
+    <w:lsdException w:name="envelope return" w:semiHidden="1" w:unhideWhenUsed="1"/>
+    <w:lsdException w:name="footnote reference" w:semiHidden="1" w:unhideWhenUsed="1"/>
+    <w:lsdException w:name="annotation reference" w:semiHidden="1" w:unhideWhenUsed="1"/>
+    <w:lsdException w:name="line number" w:semiHidden="1" w:unhideWhenUsed="1"/>
+    <w:lsdException w:name="page number" w:semiHidden="1" w:unhideWhenUsed="1"/>
+    <w:lsdException w:name="endnote reference" w:semiHidden="1" w:unhideWhenUsed="1"/>
+    <w:lsdException w:name="endnote text" w:semiHidden="1" w:unhideWhenUsed="1"/>
+    <w:lsdException w:name="table of authorities" w:semiHidden="1" w:unhideWhenUsed="1"/>
+    <w:lsdException w:name="macro" w:semiHidden="1" w:unhideWhenUsed="1"/>
+    <w:lsdException w:name="toa heading" w:semiHidden="1" w:unhideWhenUsed="1"/>
+    <w:lsdException w:name="List" w:semiHidden="1" w:unhideWhenUsed="1"/>
+    <w:lsdException w:name="List Bullet" w:semiHidden="1" w:unhideWhenUsed="1"/>
+    <w:lsdException w:name="List Number" w:semiHidden="1" w:unhideWhenUsed="1"/>
+    <w:lsdException w:name="List 2" w:semiHidden="1" w:unhideWhenUsed="1"/>
+    <w:lsdException w:name="List 3" w:semiHidden="1" w:unhideWhenUsed="1"/>
+    <w:lsdException w:name="List 4" w:semiHidden="1" w:unhideWhenUsed="1"/>
+    <w:lsdException w:name="List 5" w:semiHidden="1" w:unhideWhenUsed="1"/>
+    <w:lsdException w:name="List Bullet 2" w:semiHidden="1" w:unhideWhenUsed="1"/>
+    <w:lsdException w:name="List Bullet 3" w:semiHidden="1" w:unhideWhenUsed="1"/>
+    <w:lsdException w:name="List Bullet 4" w:semiHidden="1" w:unhideWhenUsed="1"/>
+    <w:lsdException w:name="List Bullet 5" w:semiHidden="1" w:unhideWhenUsed="1"/>
+    <w:lsdException w:name="List Number 2" w:semiHidden="1" w:unhideWhenUsed="1"/>
+    <w:lsdException w:name="List Number 3" w:semiHidden="1" w:unhideWhenUsed="1"/>
+    <w:lsdException w:name="List Number 4" w:semiHidden="1" w:unhideWhenUsed="1"/>
+    <w:lsdException w:name="List Number 5" w:semiHidden="1" w:unhideWhenUsed="1"/>
+    <w:lsdException w:name="Title" w:uiPriority="10" w:qFormat="1"/>
+    <w:lsdException w:name="Closing" w:semiHidden="1" w:unhideWhenUsed="1"/>
+    <w:lsdException w:name="Signature" w:semiHidden="1" w:unhideWhenUsed="1"/>
+    <w:lsdException w:name="Default Paragraph Font" w:semiHidden="1" w:uiPriority="1" w:unhideWhenUsed="1"/>
+    <w:lsdException w:name="Body Text" w:semiHidden="1" w:unhideWhenUsed="1"/>
+    <w:lsdException w:name="Body Text Indent" w:semiHidden="1" w:unhideWhenUsed="1"/>
+    <w:lsdException w:name="List Continue" w:semiHidden="1" w:unhideWhenUsed="1"/>
+    <w:lsdException w:name="List Continue 2" w:semiHidden="1" w:unhideWhenUsed="1"/>
+    <w:lsdException w:name="List Continue 3" w:semiHidden="1" w:unhideWhenUsed="1"/>
+    <w:lsdException w:name="List Continue 4" w:semiHidden="1" w:unhideWhenUsed="1"/>
+    <w:lsdException w:name="List Continue 5" w:semiHidden="1" w:unhideWhenUsed="1"/>
+    <w:lsdException w:name="Message Header" w:semiHidden="1" w:unhideWhenUsed="1"/>
+    <w:lsdException w:name="Subtitle" w:uiPriority="11" w:qFormat="1"/>
+    <w:lsdException w:name="Salutation" w:semiHidden="1" w:unhideWhenUsed="1"/>
+    <w:lsdException w:name="Date" w:semiHidden="1" w:unhideWhenUsed="1"/>
+    <w:lsdException w:name="Body Text First Indent" w:semiHidden="1" w:unhideWhenUsed="1"/>
+    <w:lsdException w:name="Body Text First Indent 2" w:semiHidden="1" w:unhideWhenUsed="1"/>
+    <w:lsdException w:name="Note Heading" w:semiHidden="1" w:unhideWhenUsed="1"/>
+    <w:lsdException w:name="Body Text 2" w:semiHidden="1" w:unhideWhenUsed="1"/>
+    <w:lsdException w:name="Body Text 3" w:semiHidden="1" w:unhideWhenUsed="1"/>
+    <w:lsdException w:name="Body Text Indent 2" w:semiHidden="1" w:unhideWhenUsed="1"/>
+    <w:lsdException w:name="Body Text Indent 3" w:semiHidden="1" w:unhideWhenUsed="1"/>
+    <w:lsdException w:name="Block Text" w:semiHidden="1" w:unhideWhenUsed="1"/>
+    <w:lsdException w:name="Hyperlink" w:semiHidden="1" w:unhideWhenUsed="1"/>
+    <w:lsdException w:name="FollowedHyperlink" w:semiHidden="1" w:unhideWhenUsed="1"/>
+    <w:lsdException w:name="Strong" w:uiPriority="22" w:qFormat="1"/>
+    <w:lsdException w:name="Emphasis" w:uiPriority="20" w:qFormat="1"/>
+    <w:lsdException w:name="Document Map" w:semiHidden="1" w:unhideWhenUsed="1"/>
+    <w:lsdException w:name="Plain Text" w:semiHidden="1" w:unhideWhenUsed="1"/>
+    <w:lsdException w:name="E-mail Signature" w:semiHidden="1" w:unhideWhenUsed="1"/>
+    <w:lsdException w:name="HTML Top of Form" w:semiHidden="1" w:unhideWhenUsed="1"/>
+    <w:lsdException w:name="HTML Bottom of Form" w:semiHidden="1" w:unhideWhenUsed="1"/>
+    <w:lsdException w:name="Normal (Web)" w:semiHidden="1" w:unhideWhenUsed="1"/>
+    <w:lsdException w:name="HTML Acronym" w:semiHidden="1" w:unhideWhenUsed="1"/>
+    <w:lsdException w:name="HTML Address" w:semiHidden="1" w:unhideWhenUsed="1"/>
+    <w:lsdException w:name="HTML Cite" w:semiHidden="1" w:unhideWhenUsed="1"/>
+    <w:lsdException w:name="HTML Code" w:semiHidden="1" w:unhideWhenUsed="1"/>
+    <w:lsdException w:name="HTML Definition" w:semiHidden="1" w:unhideWhenUsed="1"/>
+    <w:lsdException w:name="HTML Keyboard" w:semiHidden="1" w:unhideWhenUsed="1"/>
+    <w:lsdException w:name="HTML Preformatted" w:semiHidden="1" w:unhideWhenUsed="1"/>
+    <w:lsdException w:name="HTML Sample" w:semiHidden="1" w:unhideWhenUsed="1"/>
+    <w:lsdException w:name="HTML Typewriter" w:semiHidden="1" w:unhideWhenUsed="1"/>
+    <w:lsdException w:name="HTML Variable" w:semiHidden="1" w:unhideWhenUsed="1"/>
+    <w:lsdException w:name="Normal Table" w:semiHidden="1" w:unhideWhenUsed="1"/>
+    <w:lsdException w:name="annotation subject" w:semiHidden="1" w:unhideWhenUsed="1"/>
+    <w:lsdException w:name="No List" w:semiHidden="1" w:unhideWhenUsed="1"/>
+    <w:lsdException w:name="Outline List 1" w:semiHidden="1" w:unhideWhenUsed="1"/>
+    <w:lsdException w:name="Outline List 2" w:semiHidden="1" w:unhideWhenUsed="1"/>
+    <w:lsdException w:name="Outline List 3" w:semiHidden="1" w:unhideWhenUsed="1"/>
+    <w:lsdException w:name="Table Simple 1" w:semiHidden="1" w:unhideWhenUsed="1"/>
+    <w:lsdException w:name="Table Simple 2" w:semiHidden="1" w:unhideWhenUsed="1"/>
+    <w:lsdException w:name="Table Simple 3" w:semiHidden="1" w:unhideWhenUsed="1"/>
+    <w:lsdException w:name="Table Classic 1" w:semiHidden="1" w:unhideWhenUsed="1"/>
+    <w:lsdException w:name="Table Classic 2" w:semiHidden="1" w:unhideWhenUsed="1"/>
+    <w:lsdException w:name="Table Classic 3" w:semiHidden="1" w:unhideWhenUsed="1"/>
+    <w:lsdException w:name="Table Classic 4" w:semiHidden="1" w:unhideWhenUsed="1"/>
+    <w:lsdException w:name="Table Colorful 1" w:semiHidden="1" w:unhideWhenUsed="1"/>
+    <w:lsdException w:name="Table Colorful 2" w:semiHidden="1" w:unhideWhenUsed="1"/>
+    <w:lsdException w:name="Table Colorful 3" w:semiHidden="1" w:unhideWhenUsed="1"/>
+    <w:lsdException w:name="Table Columns 1" w:semiHidden="1" w:unhideWhenUsed="1"/>
+    <w:lsdException w:name="Table Columns 2" w:semiHidden="1" w:unhideWhenUsed="1"/>
+    <w:lsdException w:name="Table Columns 3" w:semiHidden="1" w:unhideWhenUsed="1"/>
+    <w:lsdException w:name="Table Columns 4" w:semiHidden="1" w:unhideWhenUsed="1"/>
+    <w:lsdException w:name="Table Columns 5" w:semiHidden="1" w:unhideWhenUsed="1"/>
+    <w:lsdException w:name="Table Grid 1" w:semiHidden="1" w:unhideWhenUsed="1"/>
+    <w:lsdException w:name="Table Grid 2" w:semiHidden="1" w:unhideWhenUsed="1"/>
+    <w:lsdException w:name="Table Grid 3" w:semiHidden="1" w:unhideWhenUsed="1"/>
+    <w:lsdException w:name="Table Grid 4" w:semiHidden="1" w:unhideWhenUsed="1"/>
+    <w:lsdException w:name="Table Grid 5" w:semiHidden="1" w:unhideWhenUsed="1"/>
+    <w:lsdException w:name="Table Grid 6" w:semiHidden="1" w:unhideWhenUsed="1"/>
+    <w:lsdException w:name="Table Grid 7" w:semiHidden="1" w:unhideWhenUsed="1"/>
+    <w:lsdException w:name="Table Grid 8" w:semiHidden="1" w:unhideWhenUsed="1"/>
+    <w:lsdException w:name="Table List 1" w:semiHidden="1" w:unhideWhenUsed="1"/>
+    <w:lsdException w:name="Table List 2" w:semiHidden="1" w:unhideWhenUsed="1"/>
+    <w:lsdException w:name="Table List 3" w:semiHidden="1" w:unhideWhenUsed="1"/>
+    <w:lsdException w:name="Table List 4" w:semiHidden="1" w:unhideWhenUsed="1"/>
+    <w:lsdException w:name="Table List 5" w:semiHidden="1" w:unhideWhenUsed="1"/>
+    <w:lsdException w:name="Table List 6" w:semiHidden="1" w:unhideWhenUsed="1"/>
+    <w:lsdException w:name="Table List 7" w:semiHidden="1" w:unhideWhenUsed="1"/>
+    <w:lsdException w:name="Table List 8" w:semiHidden="1" w:unhideWhenUsed="1"/>
+    <w:lsdException w:name="Table 3D effects 1" w:semiHidden="1" w:unhideWhenUsed="1"/>
+    <w:lsdException w:name="Table 3D effects 2" w:semiHidden="1" w:unhideWhenUsed="1"/>
+    <w:lsdException w:name="Table 3D effects 3" w:semiHidden="1" w:unhideWhenUsed="1"/>
+    <w:lsdException w:name="Table Contemporary" w:semiHidden="1" w:unhideWhenUsed="1"/>
+    <w:lsdException w:name="Table Elegant" w:semiHidden="1" w:unhideWhenUsed="1"/>
+    <w:lsdException w:name="Table Professional" w:semiHidden="1" w:unhideWhenUsed="1"/>
+    <w:lsdException w:name="Table Subtle 1" w:semiHidden="1" w:unhideWhenUsed="1"/>
+    <w:lsdException w:name="Table Subtle 2" w:semiHidden="1" w:unhideWhenUsed="1"/>
+    <w:lsdException w:name="Table Web 1" w:semiHidden="1" w:unhideWhenUsed="1"/>
+    <w:lsdException w:name="Table Web 2" w:semiHidden="1" w:unhideWhenUsed="1"/>
+    <w:lsdException w:name="Table Web 3" w:semiHidden="1" w:unhideWhenUsed="1"/>
+    <w:lsdException w:name="Balloon Text" w:semiHidden="1" w:unhideWhenUsed="1"/>
+    <w:lsdException w:name="Table Grid" w:uiPriority="59"/>
+    <w:lsdException w:name="Table Theme" w:semiHidden="1" w:unhideWhenUsed="1"/>
+    <w:lsdException w:name="Note Level 1" w:semiHidden="1" w:unhideWhenUsed="1"/>
+    <w:lsdException w:name="Note Level 2" w:semiHidden="1" w:unhideWhenUsed="1"/>
+    <w:lsdException w:name="Note Level 3" w:semiHidden="1" w:unhideWhenUsed="1"/>
+    <w:lsdException w:name="Note Level 4" w:semiHidden="1" w:unhideWhenUsed="1"/>
+    <w:lsdException w:name="Note Level 5" w:semiHidden="1" w:unhideWhenUsed="1"/>
+    <w:lsdException w:name="Note Level 6" w:semiHidden="1" w:unhideWhenUsed="1"/>
+    <w:lsdException w:name="Note Level 7" w:semiHidden="1" w:unhideWhenUsed="1"/>
+    <w:lsdException w:name="Note Level 8" w:semiHidden="1" w:unhideWhenUsed="1"/>
+    <w:lsdException w:name="Note Level 9" w:semiHidden="1" w:unhideWhenUsed="1"/>
+    <w:lsdException w:name="Placeholder Text" w:semiHidden="1"/>
+    <w:lsdException w:name="No Spacing" w:uiPriority="1" w:qFormat="1"/>
+    <w:lsdException w:name="Light Shading" w:uiPriority="60"/>
+    <w:lsdException w:name="Light List" w:uiPriority="61"/>
+    <w:lsdException w:name="Light Grid" w:uiPriority="62"/>
+    <w:lsdException w:name="Medium Shading 1" w:uiPriority="63"/>
+    <w:lsdException w:name="Medium Shading 2" w:uiPriority="64"/>
+    <w:lsdException w:name="Medium List 1" w:uiPriority="65"/>
+    <w:lsdException w:name="Medium List 2" w:uiPriority="66"/>
+    <w:lsdException w:name="Medium Grid 1" w:uiPriority="67"/>
+    <w:lsdException w:name="Medium Grid 2" w:uiPriority="68"/>
+    <w:lsdException w:name="Medium Grid 3" w:uiPriority="69"/>
+    <w:lsdException w:name="Dark List" w:uiPriority="70"/>
+    <w:lsdException w:name="Colorful Shading" w:uiPriority="71"/>
+    <w:lsdException w:name="Colorful List" w:uiPriority="72"/>
+    <w:lsdException w:name="Colorful Grid" w:uiPriority="73"/>
+    <w:lsdException w:name="Light Shading Accent 1" w:uiPriority="60"/>
+    <w:lsdException w:name="Light List Accent 1" w:uiPriority="61"/>
+    <w:lsdException w:name="Light Grid Accent 1" w:uiPriority="62"/>
+    <w:lsdException w:name="Medium Shading 1 Accent 1" w:uiPriority="63"/>
+    <w:lsdException w:name="Medium Shading 2 Accent 1" w:uiPriority="64"/>
+    <w:lsdException w:name="Medium List 1 Accent 1" w:uiPriority="65"/>
+    <w:lsdException w:name="Revision" w:semiHidden="1"/>
+    <w:lsdException w:name="List Paragraph" w:uiPriority="34" w:qFormat="1"/>
+    <w:lsdException w:name="Quote" w:uiPriority="29" w:qFormat="1"/>
+    <w:lsdException w:name="Intense Quote" w:uiPriority="30" w:qFormat="1"/>
+    <w:lsdException w:name="Medium List 2 Accent 1" w:uiPriority="66"/>
+    <w:lsdException w:name="Medium Grid 1 Accent 1" w:uiPriority="67"/>
+    <w:lsdException w:name="Medium Grid 2 Accent 1" w:uiPriority="68"/>
+    <w:lsdException w:name="Medium Grid 3 Accent 1" w:uiPriority="69"/>
+    <w:lsdException w:name="Dark List Accent 1" w:uiPriority="70"/>
+    <w:lsdException w:name="Colorful Shading Accent 1" w:uiPriority="71"/>
+    <w:lsdException w:name="Colorful List Accent 1" w:uiPriority="72"/>
+    <w:lsdException w:name="Colorful Grid Accent 1" w:uiPriority="73"/>
+    <w:lsdException w:name="Light Shading Accent 2" w:uiPriority="60"/>
+    <w:lsdException w:name="Light List Accent 2" w:uiPriority="61"/>
+    <w:lsdException w:name="Light Grid Accent 2" w:uiPriority="62"/>
+    <w:lsdException w:name="Medium Shading 1 Accent 2" w:uiPriority="63"/>
+    <w:lsdException w:name="Medium Shading 2 Accent 2" w:uiPriority="64"/>
+    <w:lsdException w:name="Medium List 1 Accent 2" w:uiPriority="65"/>
+    <w:lsdException w:name="Medium List 2 Accent 2" w:uiPriority="66"/>
+    <w:lsdException w:name="Medium Grid 1 Accent 2" w:uiPriority="67"/>
+    <w:lsdException w:name="Medium Grid 2 Accent 2" w:uiPriority="68"/>
+    <w:lsdException w:name="Medium Grid 3 Accent 2" w:uiPriority="69"/>
+    <w:lsdException w:name="Dark List Accent 2" w:uiPriority="70"/>
+    <w:lsdException w:name="Colorful Shading Accent 2" w:uiPriority="71"/>
+    <w:lsdException w:name="Colorful List Accent 2" w:uiPriority="72"/>
+    <w:lsdException w:name="Colorful Grid Accent 2" w:uiPriority="73"/>
+    <w:lsdException w:name="Light Shading Accent 3" w:uiPriority="60"/>
+    <w:lsdException w:name="Light List Accent 3" w:uiPriority="61"/>
+    <w:lsdException w:name="Light Grid Accent 3" w:uiPriority="62"/>
+    <w:lsdException w:name="Medium Shading 1 Accent 3" w:uiPriority="63"/>
+    <w:lsdException w:name="Medium Shading 2 Accent 3" w:uiPriority="64"/>
+    <w:lsdException w:name="Medium List 1 Accent 3" w:uiPriority="65"/>
+    <w:lsdException w:name="Medium List 2 Accent 3" w:uiPriority="66"/>
+    <w:lsdException w:name="Medium Grid 1 Accent 3" w:uiPriority="67"/>
+    <w:lsdException w:name="Medium Grid 2 Accent 3" w:uiPriority="68"/>
+    <w:lsdException w:name="Medium Grid 3 Accent 3" w:uiPriority="69"/>
+    <w:lsdException w:name="Dark List Accent 3" w:uiPriority="70"/>
+    <w:lsdException w:name="Colorful Shading Accent 3" w:uiPriority="71"/>
+    <w:lsdException w:name="Colorful List Accent 3" w:uiPriority="72"/>
+    <w:lsdException w:name="Colorful Grid Accent 3" w:uiPriority="73"/>
+    <w:lsdException w:name="Light Shading Accent 4" w:uiPriority="60"/>
+    <w:lsdException w:name="Light List Accent 4" w:uiPriority="61"/>
+    <w:lsdException w:name="Light Grid Accent 4" w:uiPriority="62"/>
+    <w:lsdException w:name="Medium Shading 1 Accent 4" w:uiPriority="63"/>
+    <w:lsdException w:name="Medium Shading 2 Accent 4" w:uiPriority="64"/>
+    <w:lsdException w:name="Medium List 1 Accent 4" w:uiPriority="65"/>
+    <w:lsdException w:name="Medium List 2 Accent 4" w:uiPriority="66"/>
+    <w:lsdException w:name="Medium Grid 1 Accent 4" w:uiPriority="67"/>
+    <w:lsdException w:name="Medium Grid 2 Accent 4" w:uiPriority="68"/>
+    <w:lsdException w:name="Medium Grid 3 Accent 4" w:uiPriority="69"/>
+    <w:lsdException w:name="Dark List Accent 4" w:uiPriority="70"/>
+    <w:lsdException w:name="Colorful Shading Accent 4" w:uiPriority="71"/>
+    <w:lsdException w:name="Colorful List Accent 4" w:uiPriority="72"/>
+    <w:lsdException w:name="Colorful Grid Accent 4" w:uiPriority="73"/>
+    <w:lsdException w:name="Light Shading Accent 5" w:uiPriority="60"/>
+    <w:lsdException w:name="Light List Accent 5" w:uiPriority="61"/>
+    <w:lsdException w:name="Light Grid Accent 5" w:uiPriority="62"/>
+    <w:lsdException w:name="Medium Shading 1 Accent 5" w:uiPriority="63"/>
+    <w:lsdException w:name="Medium Shading 2 Accent 5" w:uiPriority="64"/>
+    <w:lsdException w:name="Medium List 1 Accent 5" w:uiPriority="65"/>
+    <w:lsdException w:name="Medium List 2 Accent 5" w:uiPriority="66"/>
+    <w:lsdException w:name="Medium Grid 1 Accent 5" w:uiPriority="67"/>
+    <w:lsdException w:name="Medium Grid 2 Accent 5" w:uiPriority="68"/>
+    <w:lsdException w:name="Medium Grid 3 Accent 5" w:uiPriority="69"/>
+    <w:lsdException w:name="Dark List Accent 5" w:uiPriority="70"/>
+    <w:lsdException w:name="Colorful Shading Accent 5" w:uiPriority="71"/>
+    <w:lsdException w:name="Colorful List Accent 5" w:uiPriority="72"/>
+    <w:lsdException w:name="Colorful Grid Accent 5" w:uiPriority="73"/>
+    <w:lsdException w:name="Light Shading Accent 6" w:uiPriority="60"/>
+    <w:lsdException w:name="Light List Accent 6" w:uiPriority="61"/>
+    <w:lsdException w:name="Light Grid Accent 6" w:uiPriority="62"/>
+    <w:lsdException w:name="Medium Shading 1 Accent 6" w:uiPriority="63"/>
+    <w:lsdException w:name="Medium Shading 2 Accent 6" w:uiPriority="64"/>
+    <w:lsdException w:name="Medium List 1 Accent 6" w:uiPriority="65"/>
+    <w:lsdException w:name="Medium List 2 Accent 6" w:uiPriority="66"/>
+    <w:lsdException w:name="Medium Grid 1 Accent 6" w:uiPriority="67"/>
+    <w:lsdException w:name="Medium Grid 2 Accent 6" w:uiPriority="68"/>
+    <w:lsdException w:name="Medium Grid 3 Accent 6" w:uiPriority="69"/>
+    <w:lsdException w:name="Dark List Accent 6" w:uiPriority="70"/>
+    <w:lsdException w:name="Colorful Shading Accent 6" w:uiPriority="71"/>
+    <w:lsdException w:name="Colorful List Accent 6" w:uiPriority="72"/>
+    <w:lsdException w:name="Colorful Grid Accent 6" w:uiPriority="73"/>
+    <w:lsdException w:name="Subtle Emphasis" w:uiPriority="19" w:qFormat="1"/>
+    <w:lsdException w:name="Intense Emphasis" w:uiPriority="21" w:qFormat="1"/>
+    <w:lsdException w:name="Subtle Reference" w:uiPriority="31" w:qFormat="1"/>
+    <w:lsdException w:name="Intense Reference" w:uiPriority="32" w:qFormat="1"/>
+    <w:lsdException w:name="Book Title" w:uiPriority="33" w:qFormat="1"/>
+    <w:lsdException w:name="Bibliography" w:semiHidden="1" w:uiPriority="37" w:unhideWhenUsed="1"/>
+    <w:lsdException w:name="TOC Heading" w:semiHidden="1" w:uiPriority="39" w:unhideWhenUsed="1" w:qFormat="1"/>
+    <w:lsdException w:name="Plain Table 1" w:uiPriority="41"/>
+    <w:lsdException w:name="Plain Table 2" w:uiPriority="42"/>
+    <w:lsdException w:name="Plain Table 3" w:uiPriority="43"/>
+    <w:lsdException w:name="Plain Table 4" w:uiPriority="44"/>
+    <w:lsdException w:name="Plain Table 5" w:uiPriority="45"/>
+    <w:lsdException w:name="Grid Table Light" w:uiPriority="40"/>
+    <w:lsdException w:name="Grid Table 1 Light" w:uiPriority="46"/>
+    <w:lsdException w:name="Grid Table 2" w:uiPriority="47"/>
+    <w:lsdException w:name="Grid Table 3" w:uiPriority="48"/>
+    <w:lsdException w:name="Grid Table 4" w:uiPriority="49"/>
+    <w:lsdException w:name="Grid Table 5 Dark" w:uiPriority="50"/>
+    <w:lsdException w:name="Grid Table 6 Colorful" w:uiPriority="51"/>
+    <w:lsdException w:name="Grid Table 7 Colorful" w:uiPriority="52"/>
+    <w:lsdException w:name="Grid Table 1 Light Accent 1" w:uiPriority="46"/>
+    <w:lsdException w:name="Grid Table 2 Accent 1" w:uiPriority="47"/>
+    <w:lsdException w:name="Grid Table 3 Accent 1" w:uiPriority="48"/>
+    <w:lsdException w:name="Grid Table 4 Accent 1" w:uiPriority="49"/>
+    <w:lsdException w:name="Grid Table 5 Dark Accent 1" w:uiPriority="50"/>
+    <w:lsdException w:name="Grid Table 6 Colorful Accent 1" w:uiPriority="51"/>
+    <w:lsdException w:name="Grid Table 7 Colorful Accent 1" w:uiPriority="52"/>
+    <w:lsdException w:name="Grid Table 1 Light Accent 2" w:uiPriority="46"/>
+    <w:lsdException w:name="Grid Table 2 Accent 2" w:uiPriority="47"/>
+    <w:lsdException w:name="Grid Table 3 Accent 2" w:uiPriority="48"/>
+    <w:lsdException w:name="Grid Table 4 Accent 2" w:uiPriority="49"/>
+    <w:lsdException w:name="Grid Table 5 Dark Accent 2" w:uiPriority="50"/>
+    <w:lsdException w:name="Grid Table 6 Colorful Accent 2" w:uiPriority="51"/>
+    <w:lsdException w:name="Grid Table 7 Colorful Accent 2" w:uiPriority="52"/>
+    <w:lsdException w:name="Grid Table 1 Light Accent 3" w:uiPriority="46"/>
+    <w:lsdException w:name="Grid Table 2 Accent 3" w:uiPriority="47"/>
+    <w:lsdException w:name="Grid Table 3 Accent 3" w:uiPriority="48"/>
+    <w:lsdException w:name="Grid Table 4 Accent 3" w:uiPriority="49"/>
+    <w:lsdException w:name="Grid Table 5 Dark Accent 3" w:uiPriority="50"/>
+    <w:lsdException w:name="Grid Table 6 Colorful Accent 3" w:uiPriority="51"/>
+    <w:lsdException w:name="Grid Table 7 Colorful Accent 3" w:uiPriority="52"/>
+    <w:lsdException w:name="Grid Table 1 Light Accent 4" w:uiPriority="46"/>
+    <w:lsdException w:name="Grid Table 2 Accent 4" w:uiPriority="47"/>
+    <w:lsdException w:name="Grid Table 3 Accent 4" w:uiPriority="48"/>
+    <w:lsdException w:name="Grid Table 4 Accent 4" w:uiPriority="49"/>
+    <w:lsdException w:name="Grid Table 5 Dark Accent 4" w:uiPriority="50"/>
+    <w:lsdException w:name="Grid Table 6 Colorful Accent 4" w:uiPriority="51"/>
+    <w:lsdException w:name="Grid Table 7 Colorful Accent 4" w:uiPriority="52"/>
+    <w:lsdException w:name="Grid Table 1 Light Accent 5" w:uiPriority="46"/>
+    <w:lsdException w:name="Grid Table 2 Accent 5" w:uiPriority="47"/>
+    <w:lsdException w:name="Grid Table 3 Accent 5" w:uiPriority="48"/>
+    <w:lsdException w:name="Grid Table 4 Accent 5" w:uiPriority="49"/>
+    <w:lsdException w:name="Grid Table 5 Dark Accent 5" w:uiPriority="50"/>
+    <w:lsdException w:name="Grid Table 6 Colorful Accent 5" w:uiPriority="51"/>
+    <w:lsdException w:name="Grid Table 7 Colorful Accent 5" w:uiPriority="52"/>
+    <w:lsdException w:name="Grid Table 1 Light Accent 6" w:uiPriority="46"/>
+    <w:lsdException w:name="Grid Table 2 Accent 6" w:uiPriority="47"/>
+    <w:lsdException w:name="Grid Table 3 Accent 6" w:uiPriority="48"/>
+    <w:lsdException w:name="Grid Table 4 Accent 6" w:uiPriority="49"/>
+    <w:lsdException w:name="Grid Table 5 Dark Accent 6" w:uiPriority="50"/>
+    <w:lsdException w:name="Grid Table 6 Colorful Accent 6" w:uiPriority="51"/>
+    <w:lsdException w:name="Grid Table 7 Colorful Accent 6" w:uiPriority="52"/>
+    <w:lsdException w:name="List Table 1 Light" w:uiPriority="46"/>
+    <w:lsdException w:name="List Table 2" w:uiPriority="47"/>
+    <w:lsdException w:name="List Table 3" w:uiPriority="48"/>
+    <w:lsdException w:name="List Table 4" w:uiPriority="49"/>
+    <w:lsdException w:name="List Table 5 Dark" w:uiPriority="50"/>
+    <w:lsdException w:name="List Table 6 Colorful" w:uiPriority="51"/>
+    <w:lsdException w:name="List Table 7 Colorful" w:uiPriority="52"/>
+    <w:lsdException w:name="List Table 1 Light Accent 1" w:uiPriority="46"/>
+    <w:lsdException w:name="List Table 2 Accent 1" w:uiPriority="47"/>
+    <w:lsdException w:name="List Table 3 Accent 1" w:uiPriority="48"/>
+    <w:lsdException w:name="List Table 4 Accent 1" w:uiPriority="49"/>
+    <w:lsdException w:name="List Table 5 Dark Accent 1" w:uiPriority="50"/>
+    <w:lsdException w:name="List Table 6 Colorful Accent 1" w:uiPriority="51"/>
+    <w:lsdException w:name="List Table 7 Colorful Accent 1" w:uiPriority="52"/>
+    <w:lsdException w:name="List Table 1 Light Accent 2" w:uiPriority="46"/>
+    <w:lsdException w:name="List Table 2 Accent 2" w:uiPriority="47"/>
+    <w:lsdException w:name="List Table 3 Accent 2" w:uiPriority="48"/>
+    <w:lsdException w:name="List Table 4 Accent 2" w:uiPriority="49"/>
+    <w:lsdException w:name="List Table 5 Dark Accent 2" w:uiPriority="50"/>
+    <w:lsdException w:name="List Table 6 Colorful Accent 2" w:uiPriority="51"/>
+    <w:lsdException w:name="List Table 7 Colorful Accent 2" w:uiPriority="52"/>
+    <w:lsdException w:name="List Table 1 Light Accent 3" w:uiPriority="46"/>
+    <w:lsdException w:name="List Table 2 Accent 3" w:uiPriority="47"/>
+    <w:lsdException w:name="List Table 3 Accent 3" w:uiPriority="48"/>
+    <w:lsdException w:name="List Table 4 Accent 3" w:uiPriority="49"/>
+    <w:lsdException w:name="List Table 5 Dark Accent 3" w:uiPriority="50"/>
+    <w:lsdException w:name="List Table 6 Colorful Accent 3" w:uiPriority="51"/>
+    <w:lsdException w:name="List Table 7 Colorful Accent 3" w:uiPriority="52"/>
+    <w:lsdException w:name="List Table 1 Light Accent 4" w:uiPriority="46"/>
+    <w:lsdException w:name="List Table 2 Accent 4" w:uiPriority="47"/>
+    <w:lsdException w:name="List Table 3 Accent 4" w:uiPriority="48"/>
+    <w:lsdException w:name="List Table 4 Accent 4" w:uiPriority="49"/>
+    <w:lsdException w:name="List Table 5 Dark Accent 4" w:uiPriority="50"/>
+    <w:lsdException w:name="List Table 6 Colorful Accent 4" w:uiPriority="51"/>
+    <w:lsdException w:name="List Table 7 Colorful Accent 4" w:uiPriority="52"/>
+    <w:lsdException w:name="List Table 1 Light Accent 5" w:uiPriority="46"/>
+    <w:lsdException w:name="List Table 2 Accent 5" w:uiPriority="47"/>
+    <w:lsdException w:name="List Table 3 Accent 5" w:uiPriority="48"/>
+    <w:lsdException w:name="List Table 4 Accent 5" w:uiPriority="49"/>
+    <w:lsdException w:name="List Table 5 Dark Accent 5" w:uiPriority="50"/>
+    <w:lsdException w:name="List Table 6 Colorful Accent 5" w:uiPriority="51"/>
+    <w:lsdException w:name="List Table 7 Colorful Accent 5" w:uiPriority="52"/>
+    <w:lsdException w:name="List Table 1 Light Accent 6" w:uiPriority="46"/>
+    <w:lsdException w:name="List Table 2 Accent 6" w:uiPriority="47"/>
+    <w:lsdException w:name="List Table 3 Accent 6" w:uiPriority="48"/>
+    <w:lsdException w:name="List Table 4 Accent 6" w:uiPriority="49"/>
+    <w:lsdException w:name="List Table 5 Dark Accent 6" w:uiPriority="50"/>
+    <w:lsdException w:name="List Table 6 Colorful Accent 6" w:uiPriority="51"/>
+    <w:lsdException w:name="List Table 7 Colorful Accent 6" w:uiPriority="52"/>
+    <w:lsdException w:name="Mention" w:semiHidden="1" w:unhideWhenUsed="1"/>
+    <w:lsdException w:name="Smart Hyperlink" w:semiHidden="1" w:unhideWhenUsed="1"/>
   </w:latentStyles>
   <w:style w:type="paragraph" w:default="1" w:styleId="Normal">
     <w:name w:val="Normal"/>
@@ -6232,165 +8549,37 @@
       <w:lang w:bidi="he-IL"/>
     </w:rPr>
   </w:style>
-</w:styles>
-</file>
-
-<file path=word/stylesWithEffects.xml><?xml version="1.0" encoding="utf-8"?>
-<w:styles xmlns:wpc="http://schemas.microsoft.com/office/word/2010/wordprocessingCanvas" xmlns:mo="http://schemas.microsoft.com/office/mac/office/2008/main" xmlns:mc="http://schemas.openxmlformats.org/markup-compatibility/2006" xmlns:mv="urn:schemas-microsoft-com:mac:vml" xmlns:o="urn:schemas-microsoft-com:office:office" xmlns:r="http://schemas.openxmlformats.org/officeDocument/2006/relationships" xmlns:m="http://schemas.openxmlformats.org/officeDocument/2006/math" xmlns:v="urn:schemas-microsoft-com:vml" xmlns:wp14="http://schemas.microsoft.com/office/word/2010/wordprocessingDrawing" xmlns:wp="http://schemas.openxmlformats.org/drawingml/2006/wordprocessingDrawing" xmlns:w10="urn:schemas-microsoft-com:office:word" xmlns:w="http://schemas.openxmlformats.org/wordprocessingml/2006/main" xmlns:w14="http://schemas.microsoft.com/office/word/2010/wordml" xmlns:wpg="http://schemas.microsoft.com/office/word/2010/wordprocessingGroup" xmlns:wpi="http://schemas.microsoft.com/office/word/2010/wordprocessingInk" xmlns:wne="http://schemas.microsoft.com/office/word/2006/wordml" xmlns:wps="http://schemas.microsoft.com/office/word/2010/wordprocessingShape" mc:Ignorable="w14 wp14">
-  <w:docDefaults>
-    <w:rPrDefault>
-      <w:rPr>
-        <w:rFonts w:ascii="Times New Roman" w:eastAsia="Times New Roman" w:hAnsi="Times New Roman" w:cs="Times New Roman"/>
-        <w:lang w:val="en-US" w:eastAsia="en-US" w:bidi="ar-SA"/>
-      </w:rPr>
-    </w:rPrDefault>
-    <w:pPrDefault/>
-  </w:docDefaults>
-  <w:latentStyles w:defLockedState="0" w:defUIPriority="99" w:defSemiHidden="1" w:defUnhideWhenUsed="1" w:defQFormat="0" w:count="276">
-    <w:lsdException w:name="Normal" w:semiHidden="0" w:uiPriority="0" w:unhideWhenUsed="0" w:qFormat="1"/>
-    <w:lsdException w:name="heading 1" w:semiHidden="0" w:uiPriority="9" w:unhideWhenUsed="0" w:qFormat="1"/>
-    <w:lsdException w:name="heading 2" w:semiHidden="0" w:uiPriority="9" w:unhideWhenUsed="0" w:qFormat="1"/>
-    <w:lsdException w:name="heading 3" w:semiHidden="0" w:uiPriority="9" w:unhideWhenUsed="0" w:qFormat="1"/>
-    <w:lsdException w:name="heading 4" w:semiHidden="0" w:uiPriority="9" w:unhideWhenUsed="0" w:qFormat="1"/>
-    <w:lsdException w:name="heading 5" w:semiHidden="0" w:uiPriority="9" w:unhideWhenUsed="0" w:qFormat="1"/>
-    <w:lsdException w:name="heading 6" w:semiHidden="0" w:uiPriority="9" w:unhideWhenUsed="0" w:qFormat="1"/>
-    <w:lsdException w:name="heading 7" w:semiHidden="0" w:uiPriority="9" w:unhideWhenUsed="0" w:qFormat="1"/>
-    <w:lsdException w:name="heading 8" w:semiHidden="0" w:uiPriority="9" w:unhideWhenUsed="0" w:qFormat="1"/>
-    <w:lsdException w:name="heading 9" w:semiHidden="0" w:uiPriority="9" w:unhideWhenUsed="0" w:qFormat="1"/>
-    <w:lsdException w:name="toc 1" w:uiPriority="39"/>
-    <w:lsdException w:name="toc 2" w:uiPriority="39"/>
-    <w:lsdException w:name="toc 3" w:uiPriority="39"/>
-    <w:lsdException w:name="toc 4" w:uiPriority="39"/>
-    <w:lsdException w:name="toc 5" w:uiPriority="39"/>
-    <w:lsdException w:name="toc 6" w:uiPriority="39"/>
-    <w:lsdException w:name="toc 7" w:uiPriority="39"/>
-    <w:lsdException w:name="toc 8" w:uiPriority="39"/>
-    <w:lsdException w:name="toc 9" w:uiPriority="39"/>
-    <w:lsdException w:name="caption" w:uiPriority="35" w:qFormat="1"/>
-    <w:lsdException w:name="Title" w:semiHidden="0" w:uiPriority="10" w:unhideWhenUsed="0" w:qFormat="1"/>
-    <w:lsdException w:name="Default Paragraph Font" w:uiPriority="1"/>
-    <w:lsdException w:name="Subtitle" w:semiHidden="0" w:uiPriority="11" w:unhideWhenUsed="0" w:qFormat="1"/>
-    <w:lsdException w:name="Strong" w:semiHidden="0" w:uiPriority="22" w:unhideWhenUsed="0" w:qFormat="1"/>
-    <w:lsdException w:name="Emphasis" w:semiHidden="0" w:uiPriority="20" w:unhideWhenUsed="0" w:qFormat="1"/>
-    <w:lsdException w:name="Table Grid" w:semiHidden="0" w:uiPriority="59" w:unhideWhenUsed="0"/>
-    <w:lsdException w:name="Placeholder Text" w:unhideWhenUsed="0"/>
-    <w:lsdException w:name="No Spacing" w:semiHidden="0" w:uiPriority="1" w:unhideWhenUsed="0" w:qFormat="1"/>
-    <w:lsdException w:name="Light Shading" w:semiHidden="0" w:uiPriority="60" w:unhideWhenUsed="0"/>
-    <w:lsdException w:name="Light List" w:semiHidden="0" w:uiPriority="61" w:unhideWhenUsed="0"/>
-    <w:lsdException w:name="Light Grid" w:semiHidden="0" w:uiPriority="62" w:unhideWhenUsed="0"/>
-    <w:lsdException w:name="Medium Shading 1" w:semiHidden="0" w:uiPriority="63" w:unhideWhenUsed="0"/>
-    <w:lsdException w:name="Medium Shading 2" w:semiHidden="0" w:uiPriority="64" w:unhideWhenUsed="0"/>
-    <w:lsdException w:name="Medium List 1" w:semiHidden="0" w:uiPriority="65" w:unhideWhenUsed="0"/>
-    <w:lsdException w:name="Medium List 2" w:semiHidden="0" w:uiPriority="66" w:unhideWhenUsed="0"/>
-    <w:lsdException w:name="Medium Grid 1" w:semiHidden="0" w:uiPriority="67" w:unhideWhenUsed="0"/>
-    <w:lsdException w:name="Medium Grid 2" w:semiHidden="0" w:uiPriority="68" w:unhideWhenUsed="0"/>
-    <w:lsdException w:name="Medium Grid 3" w:semiHidden="0" w:uiPriority="69" w:unhideWhenUsed="0"/>
-    <w:lsdException w:name="Dark List" w:semiHidden="0" w:uiPriority="70" w:unhideWhenUsed="0"/>
-    <w:lsdException w:name="Colorful Shading" w:semiHidden="0" w:uiPriority="71" w:unhideWhenUsed="0"/>
-    <w:lsdException w:name="Colorful List" w:semiHidden="0" w:uiPriority="72" w:unhideWhenUsed="0"/>
-    <w:lsdException w:name="Colorful Grid" w:semiHidden="0" w:uiPriority="73" w:unhideWhenUsed="0"/>
-    <w:lsdException w:name="Light Shading Accent 1" w:semiHidden="0" w:uiPriority="60" w:unhideWhenUsed="0"/>
-    <w:lsdException w:name="Light List Accent 1" w:semiHidden="0" w:uiPriority="61" w:unhideWhenUsed="0"/>
-    <w:lsdException w:name="Light Grid Accent 1" w:semiHidden="0" w:uiPriority="62" w:unhideWhenUsed="0"/>
-    <w:lsdException w:name="Medium Shading 1 Accent 1" w:semiHidden="0" w:uiPriority="63" w:unhideWhenUsed="0"/>
-    <w:lsdException w:name="Medium Shading 2 Accent 1" w:semiHidden="0" w:uiPriority="64" w:unhideWhenUsed="0"/>
-    <w:lsdException w:name="Medium List 1 Accent 1" w:semiHidden="0" w:uiPriority="65" w:unhideWhenUsed="0"/>
-    <w:lsdException w:name="Revision" w:unhideWhenUsed="0"/>
-    <w:lsdException w:name="List Paragraph" w:semiHidden="0" w:uiPriority="34" w:unhideWhenUsed="0" w:qFormat="1"/>
-    <w:lsdException w:name="Quote" w:semiHidden="0" w:uiPriority="29" w:unhideWhenUsed="0" w:qFormat="1"/>
-    <w:lsdException w:name="Intense Quote" w:semiHidden="0" w:uiPriority="30" w:unhideWhenUsed="0" w:qFormat="1"/>
-    <w:lsdException w:name="Medium List 2 Accent 1" w:semiHidden="0" w:uiPriority="66" w:unhideWhenUsed="0"/>
-    <w:lsdException w:name="Medium Grid 1 Accent 1" w:semiHidden="0" w:uiPriority="67" w:unhideWhenUsed="0"/>
-    <w:lsdException w:name="Medium Grid 2 Accent 1" w:semiHidden="0" w:uiPriority="68" w:unhideWhenUsed="0"/>
-    <w:lsdException w:name="Medium Grid 3 Accent 1" w:semiHidden="0" w:uiPriority="69" w:unhideWhenUsed="0"/>
-    <w:lsdException w:name="Dark List Accent 1" w:semiHidden="0" w:uiPriority="70" w:unhideWhenUsed="0"/>
-    <w:lsdException w:name="Colorful Shading Accent 1" w:semiHidden="0" w:uiPriority="71" w:unhideWhenUsed="0"/>
-    <w:lsdException w:name="Colorful List Accent 1" w:semiHidden="0" w:uiPriority="72" w:unhideWhenUsed="0"/>
-    <w:lsdException w:name="Colorful Grid Accent 1" w:semiHidden="0" w:uiPriority="73" w:unhideWhenUsed="0"/>
-    <w:lsdException w:name="Light Shading Accent 2" w:semiHidden="0" w:uiPriority="60" w:unhideWhenUsed="0"/>
-    <w:lsdException w:name="Light List Accent 2" w:semiHidden="0" w:uiPriority="61" w:unhideWhenUsed="0"/>
-    <w:lsdException w:name="Light Grid Accent 2" w:semiHidden="0" w:uiPriority="62" w:unhideWhenUsed="0"/>
-    <w:lsdException w:name="Medium Shading 1 Accent 2" w:semiHidden="0" w:uiPriority="63" w:unhideWhenUsed="0"/>
-    <w:lsdException w:name="Medium Shading 2 Accent 2" w:semiHidden="0" w:uiPriority="64" w:unhideWhenUsed="0"/>
-    <w:lsdException w:name="Medium List 1 Accent 2" w:semiHidden="0" w:uiPriority="65" w:unhideWhenUsed="0"/>
-    <w:lsdException w:name="Medium List 2 Accent 2" w:semiHidden="0" w:uiPriority="66" w:unhideWhenUsed="0"/>
-    <w:lsdException w:name="Medium Grid 1 Accent 2" w:semiHidden="0" w:uiPriority="67" w:unhideWhenUsed="0"/>
-    <w:lsdException w:name="Medium Grid 2 Accent 2" w:semiHidden="0" w:uiPriority="68" w:unhideWhenUsed="0"/>
-    <w:lsdException w:name="Medium Grid 3 Accent 2" w:semiHidden="0" w:uiPriority="69" w:unhideWhenUsed="0"/>
-    <w:lsdException w:name="Dark List Accent 2" w:semiHidden="0" w:uiPriority="70" w:unhideWhenUsed="0"/>
-    <w:lsdException w:name="Colorful Shading Accent 2" w:semiHidden="0" w:uiPriority="71" w:unhideWhenUsed="0"/>
-    <w:lsdException w:name="Colorful List Accent 2" w:semiHidden="0" w:uiPriority="72" w:unhideWhenUsed="0"/>
-    <w:lsdException w:name="Colorful Grid Accent 2" w:semiHidden="0" w:uiPriority="73" w:unhideWhenUsed="0"/>
-    <w:lsdException w:name="Light Shading Accent 3" w:semiHidden="0" w:uiPriority="60" w:unhideWhenUsed="0"/>
-    <w:lsdException w:name="Light List Accent 3" w:semiHidden="0" w:uiPriority="61" w:unhideWhenUsed="0"/>
-    <w:lsdException w:name="Light Grid Accent 3" w:semiHidden="0" w:uiPriority="62" w:unhideWhenUsed="0"/>
-    <w:lsdException w:name="Medium Shading 1 Accent 3" w:semiHidden="0" w:uiPriority="63" w:unhideWhenUsed="0"/>
-    <w:lsdException w:name="Medium Shading 2 Accent 3" w:semiHidden="0" w:uiPriority="64" w:unhideWhenUsed="0"/>
-    <w:lsdException w:name="Medium List 1 Accent 3" w:semiHidden="0" w:uiPriority="65" w:unhideWhenUsed="0"/>
-    <w:lsdException w:name="Medium List 2 Accent 3" w:semiHidden="0" w:uiPriority="66" w:unhideWhenUsed="0"/>
-    <w:lsdException w:name="Medium Grid 1 Accent 3" w:semiHidden="0" w:uiPriority="67" w:unhideWhenUsed="0"/>
-    <w:lsdException w:name="Medium Grid 2 Accent 3" w:semiHidden="0" w:uiPriority="68" w:unhideWhenUsed="0"/>
-    <w:lsdException w:name="Medium Grid 3 Accent 3" w:semiHidden="0" w:uiPriority="69" w:unhideWhenUsed="0"/>
-    <w:lsdException w:name="Dark List Accent 3" w:semiHidden="0" w:uiPriority="70" w:unhideWhenUsed="0"/>
-    <w:lsdException w:name="Colorful Shading Accent 3" w:semiHidden="0" w:uiPriority="71" w:unhideWhenUsed="0"/>
-    <w:lsdException w:name="Colorful List Accent 3" w:semiHidden="0" w:uiPriority="72" w:unhideWhenUsed="0"/>
-    <w:lsdException w:name="Colorful Grid Accent 3" w:semiHidden="0" w:uiPriority="73" w:unhideWhenUsed="0"/>
-    <w:lsdException w:name="Light Shading Accent 4" w:semiHidden="0" w:uiPriority="60" w:unhideWhenUsed="0"/>
-    <w:lsdException w:name="Light List Accent 4" w:semiHidden="0" w:uiPriority="61" w:unhideWhenUsed="0"/>
-    <w:lsdException w:name="Light Grid Accent 4" w:semiHidden="0" w:uiPriority="62" w:unhideWhenUsed="0"/>
-    <w:lsdException w:name="Medium Shading 1 Accent 4" w:semiHidden="0" w:uiPriority="63" w:unhideWhenUsed="0"/>
-    <w:lsdException w:name="Medium Shading 2 Accent 4" w:semiHidden="0" w:uiPriority="64" w:unhideWhenUsed="0"/>
-    <w:lsdException w:name="Medium List 1 Accent 4" w:semiHidden="0" w:uiPriority="65" w:unhideWhenUsed="0"/>
-    <w:lsdException w:name="Medium List 2 Accent 4" w:semiHidden="0" w:uiPriority="66" w:unhideWhenUsed="0"/>
-    <w:lsdException w:name="Medium Grid 1 Accent 4" w:semiHidden="0" w:uiPriority="67" w:unhideWhenUsed="0"/>
-    <w:lsdException w:name="Medium Grid 2 Accent 4" w:semiHidden="0" w:uiPriority="68" w:unhideWhenUsed="0"/>
-    <w:lsdException w:name="Medium Grid 3 Accent 4" w:semiHidden="0" w:uiPriority="69" w:unhideWhenUsed="0"/>
-    <w:lsdException w:name="Dark List Accent 4" w:semiHidden="0" w:uiPriority="70" w:unhideWhenUsed="0"/>
-    <w:lsdException w:name="Colorful Shading Accent 4" w:semiHidden="0" w:uiPriority="71" w:unhideWhenUsed="0"/>
-    <w:lsdException w:name="Colorful List Accent 4" w:semiHidden="0" w:uiPriority="72" w:unhideWhenUsed="0"/>
-    <w:lsdException w:name="Colorful Grid Accent 4" w:semiHidden="0" w:uiPriority="73" w:unhideWhenUsed="0"/>
-    <w:lsdException w:name="Light Shading Accent 5" w:semiHidden="0" w:uiPriority="60" w:unhideWhenUsed="0"/>
-    <w:lsdException w:name="Light List Accent 5" w:semiHidden="0" w:uiPriority="61" w:unhideWhenUsed="0"/>
-    <w:lsdException w:name="Light Grid Accent 5" w:semiHidden="0" w:uiPriority="62" w:unhideWhenUsed="0"/>
-    <w:lsdException w:name="Medium Shading 1 Accent 5" w:semiHidden="0" w:uiPriority="63" w:unhideWhenUsed="0"/>
-    <w:lsdException w:name="Medium Shading 2 Accent 5" w:semiHidden="0" w:uiPriority="64" w:unhideWhenUsed="0"/>
-    <w:lsdException w:name="Medium List 1 Accent 5" w:semiHidden="0" w:uiPriority="65" w:unhideWhenUsed="0"/>
-    <w:lsdException w:name="Medium List 2 Accent 5" w:semiHidden="0" w:uiPriority="66" w:unhideWhenUsed="0"/>
-    <w:lsdException w:name="Medium Grid 1 Accent 5" w:semiHidden="0" w:uiPriority="67" w:unhideWhenUsed="0"/>
-    <w:lsdException w:name="Medium Grid 2 Accent 5" w:semiHidden="0" w:uiPriority="68" w:unhideWhenUsed="0"/>
-    <w:lsdException w:name="Medium Grid 3 Accent 5" w:semiHidden="0" w:uiPriority="69" w:unhideWhenUsed="0"/>
-    <w:lsdException w:name="Dark List Accent 5" w:semiHidden="0" w:uiPriority="70" w:unhideWhenUsed="0"/>
-    <w:lsdException w:name="Colorful Shading Accent 5" w:semiHidden="0" w:uiPriority="71" w:unhideWhenUsed="0"/>
-    <w:lsdException w:name="Colorful List Accent 5" w:semiHidden="0" w:uiPriority="72" w:unhideWhenUsed="0"/>
-    <w:lsdException w:name="Colorful Grid Accent 5" w:semiHidden="0" w:uiPriority="73" w:unhideWhenUsed="0"/>
-    <w:lsdException w:name="Light Shading Accent 6" w:semiHidden="0" w:uiPriority="60" w:unhideWhenUsed="0"/>
-    <w:lsdException w:name="Light List Accent 6" w:semiHidden="0" w:uiPriority="61" w:unhideWhenUsed="0"/>
-    <w:lsdException w:name="Light Grid Accent 6" w:semiHidden="0" w:uiPriority="62" w:unhideWhenUsed="0"/>
-    <w:lsdException w:name="Medium Shading 1 Accent 6" w:semiHidden="0" w:uiPriority="63" w:unhideWhenUsed="0"/>
-    <w:lsdException w:name="Medium Shading 2 Accent 6" w:semiHidden="0" w:uiPriority="64" w:unhideWhenUsed="0"/>
-    <w:lsdException w:name="Medium List 1 Accent 6" w:semiHidden="0" w:uiPriority="65" w:unhideWhenUsed="0"/>
-    <w:lsdException w:name="Medium List 2 Accent 6" w:semiHidden="0" w:uiPriority="66" w:unhideWhenUsed="0"/>
-    <w:lsdException w:name="Medium Grid 1 Accent 6" w:semiHidden="0" w:uiPriority="67" w:unhideWhenUsed="0"/>
-    <w:lsdException w:name="Medium Grid 2 Accent 6" w:semiHidden="0" w:uiPriority="68" w:unhideWhenUsed="0"/>
-    <w:lsdException w:name="Medium Grid 3 Accent 6" w:semiHidden="0" w:uiPriority="69" w:unhideWhenUsed="0"/>
-    <w:lsdException w:name="Dark List Accent 6" w:semiHidden="0" w:uiPriority="70" w:unhideWhenUsed="0"/>
-    <w:lsdException w:name="Colorful Shading Accent 6" w:semiHidden="0" w:uiPriority="71" w:unhideWhenUsed="0"/>
-    <w:lsdException w:name="Colorful List Accent 6" w:semiHidden="0" w:uiPriority="72" w:unhideWhenUsed="0"/>
-    <w:lsdException w:name="Colorful Grid Accent 6" w:semiHidden="0" w:uiPriority="73" w:unhideWhenUsed="0"/>
-    <w:lsdException w:name="Subtle Emphasis" w:semiHidden="0" w:uiPriority="19" w:unhideWhenUsed="0" w:qFormat="1"/>
-    <w:lsdException w:name="Intense Emphasis" w:semiHidden="0" w:uiPriority="21" w:unhideWhenUsed="0" w:qFormat="1"/>
-    <w:lsdException w:name="Subtle Reference" w:semiHidden="0" w:uiPriority="31" w:unhideWhenUsed="0" w:qFormat="1"/>
-    <w:lsdException w:name="Intense Reference" w:semiHidden="0" w:uiPriority="32" w:unhideWhenUsed="0" w:qFormat="1"/>
-    <w:lsdException w:name="Book Title" w:semiHidden="0" w:uiPriority="33" w:unhideWhenUsed="0" w:qFormat="1"/>
-    <w:lsdException w:name="Bibliography" w:uiPriority="37"/>
-    <w:lsdException w:name="TOC Heading" w:uiPriority="39" w:qFormat="1"/>
-  </w:latentStyles>
-  <w:style w:type="paragraph" w:default="1" w:styleId="Normal">
-    <w:name w:val="Normal"/>
-    <w:qFormat/>
+  <w:style w:type="character" w:styleId="CommentReference">
+    <w:name w:val="annotation reference"/>
+    <w:basedOn w:val="DefaultParagraphFont"/>
+    <w:uiPriority w:val="99"/>
+    <w:semiHidden/>
+    <w:unhideWhenUsed/>
+    <w:rsid w:val="00E2474D"/>
+    <w:rPr>
+      <w:sz w:val="18"/>
+      <w:szCs w:val="18"/>
+    </w:rPr>
+  </w:style>
+  <w:style w:type="paragraph" w:styleId="CommentText">
+    <w:name w:val="annotation text"/>
+    <w:basedOn w:val="Normal"/>
+    <w:link w:val="CommentTextChar"/>
+    <w:uiPriority w:val="99"/>
+    <w:semiHidden/>
+    <w:unhideWhenUsed/>
+    <w:rsid w:val="00E2474D"/>
     <w:pPr>
-      <w:spacing w:line="240" w:lineRule="exact"/>
+      <w:spacing w:line="240" w:lineRule="auto"/>
     </w:pPr>
+  </w:style>
+  <w:style w:type="character" w:customStyle="1" w:styleId="CommentTextChar">
+    <w:name w:val="Comment Text Char"/>
+    <w:basedOn w:val="DefaultParagraphFont"/>
+    <w:link w:val="CommentText"/>
+    <w:uiPriority w:val="99"/>
+    <w:semiHidden/>
+    <w:rsid w:val="00E2474D"/>
     <w:rPr>
       <w:rFonts w:ascii="Times" w:hAnsi="Times" w:cs="Times"/>
       <w:noProof/>
@@ -6399,627 +8588,36 @@
       <w:lang w:bidi="he-IL"/>
     </w:rPr>
   </w:style>
-  <w:style w:type="paragraph" w:styleId="Heading1">
-    <w:name w:val="heading 1"/>
-    <w:basedOn w:val="Normal"/>
-    <w:next w:val="Normal"/>
-    <w:qFormat/>
-    <w:pPr>
-      <w:keepNext/>
-      <w:keepLines/>
-      <w:numPr>
-        <w:numId w:val="1"/>
-      </w:numPr>
-      <w:spacing w:before="480" w:after="240" w:line="240" w:lineRule="atLeast"/>
-      <w:outlineLvl w:val="0"/>
-    </w:pPr>
+  <w:style w:type="paragraph" w:styleId="CommentSubject">
+    <w:name w:val="annotation subject"/>
+    <w:basedOn w:val="CommentText"/>
+    <w:next w:val="CommentText"/>
+    <w:link w:val="CommentSubjectChar"/>
+    <w:uiPriority w:val="99"/>
+    <w:semiHidden/>
+    <w:unhideWhenUsed/>
+    <w:rsid w:val="00E2474D"/>
     <w:rPr>
       <w:b/>
       <w:bCs/>
-      <w:kern w:val="28"/>
-      <w:sz w:val="36"/>
-      <w:szCs w:val="36"/>
-    </w:rPr>
-  </w:style>
-  <w:style w:type="paragraph" w:styleId="Heading2">
-    <w:name w:val="heading 2"/>
-    <w:basedOn w:val="Normal"/>
-    <w:next w:val="Normal"/>
-    <w:qFormat/>
-    <w:pPr>
-      <w:keepNext/>
-      <w:keepLines/>
-      <w:numPr>
-        <w:ilvl w:val="1"/>
-        <w:numId w:val="1"/>
-      </w:numPr>
-      <w:spacing w:before="280" w:after="280" w:line="240" w:lineRule="atLeast"/>
-      <w:outlineLvl w:val="1"/>
-    </w:pPr>
-    <w:rPr>
-      <w:b/>
-      <w:bCs/>
-      <w:sz w:val="28"/>
-      <w:szCs w:val="28"/>
-    </w:rPr>
-  </w:style>
-  <w:style w:type="paragraph" w:styleId="Heading3">
-    <w:name w:val="heading 3"/>
-    <w:basedOn w:val="Normal"/>
-    <w:next w:val="Normal"/>
-    <w:qFormat/>
-    <w:pPr>
-      <w:numPr>
-        <w:ilvl w:val="2"/>
-        <w:numId w:val="1"/>
-      </w:numPr>
-      <w:spacing w:before="240" w:after="240"/>
-      <w:outlineLvl w:val="2"/>
-    </w:pPr>
-    <w:rPr>
-      <w:b/>
-      <w:bCs/>
-    </w:rPr>
-  </w:style>
-  <w:style w:type="paragraph" w:styleId="Heading4">
-    <w:name w:val="heading 4"/>
-    <w:basedOn w:val="Normal"/>
-    <w:next w:val="Normal"/>
-    <w:qFormat/>
-    <w:pPr>
-      <w:keepNext/>
-      <w:numPr>
-        <w:ilvl w:val="3"/>
-        <w:numId w:val="1"/>
-      </w:numPr>
-      <w:spacing w:before="240" w:after="60" w:line="220" w:lineRule="exact"/>
-      <w:jc w:val="both"/>
-      <w:outlineLvl w:val="3"/>
-    </w:pPr>
-    <w:rPr>
-      <w:rFonts w:ascii="Times New Roman" w:hAnsi="Times New Roman" w:cs="Times New Roman"/>
-      <w:b/>
-      <w:bCs/>
-      <w:i/>
-      <w:iCs/>
-      <w:sz w:val="22"/>
-      <w:szCs w:val="22"/>
-    </w:rPr>
-  </w:style>
-  <w:style w:type="paragraph" w:styleId="Heading5">
-    <w:name w:val="heading 5"/>
-    <w:basedOn w:val="Normal"/>
-    <w:next w:val="Normal"/>
-    <w:qFormat/>
-    <w:pPr>
-      <w:numPr>
-        <w:ilvl w:val="4"/>
-        <w:numId w:val="1"/>
-      </w:numPr>
-      <w:spacing w:before="240" w:after="60" w:line="220" w:lineRule="exact"/>
-      <w:jc w:val="both"/>
-      <w:outlineLvl w:val="4"/>
-    </w:pPr>
-    <w:rPr>
-      <w:rFonts w:ascii="Arial" w:hAnsi="Arial" w:cs="Arial"/>
-      <w:sz w:val="22"/>
-      <w:szCs w:val="22"/>
-    </w:rPr>
-  </w:style>
-  <w:style w:type="paragraph" w:styleId="Heading6">
-    <w:name w:val="heading 6"/>
-    <w:basedOn w:val="Normal"/>
-    <w:next w:val="Normal"/>
-    <w:qFormat/>
-    <w:pPr>
-      <w:numPr>
-        <w:ilvl w:val="5"/>
-        <w:numId w:val="1"/>
-      </w:numPr>
-      <w:spacing w:before="240" w:after="60" w:line="220" w:lineRule="exact"/>
-      <w:jc w:val="both"/>
-      <w:outlineLvl w:val="5"/>
-    </w:pPr>
-    <w:rPr>
-      <w:rFonts w:ascii="Arial" w:hAnsi="Arial" w:cs="Arial"/>
-      <w:i/>
-      <w:iCs/>
-      <w:sz w:val="22"/>
-      <w:szCs w:val="22"/>
-    </w:rPr>
-  </w:style>
-  <w:style w:type="paragraph" w:styleId="Heading7">
-    <w:name w:val="heading 7"/>
-    <w:basedOn w:val="Normal"/>
-    <w:next w:val="Normal"/>
-    <w:qFormat/>
-    <w:pPr>
-      <w:numPr>
-        <w:ilvl w:val="6"/>
-        <w:numId w:val="1"/>
-      </w:numPr>
-      <w:spacing w:before="240" w:after="60" w:line="220" w:lineRule="exact"/>
-      <w:jc w:val="both"/>
-      <w:outlineLvl w:val="6"/>
-    </w:pPr>
-    <w:rPr>
-      <w:rFonts w:ascii="Arial" w:hAnsi="Arial" w:cs="Arial"/>
       <w:sz w:val="20"/>
       <w:szCs w:val="20"/>
     </w:rPr>
   </w:style>
-  <w:style w:type="paragraph" w:styleId="Heading8">
-    <w:name w:val="heading 8"/>
-    <w:basedOn w:val="Normal"/>
-    <w:next w:val="Normal"/>
-    <w:qFormat/>
-    <w:pPr>
-      <w:numPr>
-        <w:ilvl w:val="7"/>
-        <w:numId w:val="1"/>
-      </w:numPr>
-      <w:spacing w:before="240" w:after="60" w:line="220" w:lineRule="exact"/>
-      <w:jc w:val="both"/>
-      <w:outlineLvl w:val="7"/>
-    </w:pPr>
-    <w:rPr>
-      <w:rFonts w:ascii="Arial" w:hAnsi="Arial" w:cs="Arial"/>
-      <w:i/>
-      <w:iCs/>
-      <w:sz w:val="20"/>
-      <w:szCs w:val="20"/>
-    </w:rPr>
-  </w:style>
-  <w:style w:type="paragraph" w:styleId="Heading9">
-    <w:name w:val="heading 9"/>
-    <w:basedOn w:val="Normal"/>
-    <w:next w:val="Normal"/>
-    <w:qFormat/>
-    <w:pPr>
-      <w:numPr>
-        <w:ilvl w:val="8"/>
-        <w:numId w:val="1"/>
-      </w:numPr>
-      <w:spacing w:before="240" w:after="60" w:line="220" w:lineRule="exact"/>
-      <w:jc w:val="both"/>
-      <w:outlineLvl w:val="8"/>
-    </w:pPr>
-    <w:rPr>
-      <w:rFonts w:ascii="Arial" w:hAnsi="Arial" w:cs="Arial"/>
-      <w:i/>
-      <w:iCs/>
-      <w:sz w:val="18"/>
-      <w:szCs w:val="18"/>
-    </w:rPr>
-  </w:style>
-  <w:style w:type="character" w:default="1" w:styleId="DefaultParagraphFont">
-    <w:name w:val="Default Paragraph Font"/>
-    <w:uiPriority w:val="1"/>
-    <w:semiHidden/>
-    <w:unhideWhenUsed/>
-  </w:style>
-  <w:style w:type="table" w:default="1" w:styleId="TableNormal">
-    <w:name w:val="Normal Table"/>
+  <w:style w:type="character" w:customStyle="1" w:styleId="CommentSubjectChar">
+    <w:name w:val="Comment Subject Char"/>
+    <w:basedOn w:val="CommentTextChar"/>
+    <w:link w:val="CommentSubject"/>
     <w:uiPriority w:val="99"/>
     <w:semiHidden/>
-    <w:unhideWhenUsed/>
-    <w:tblPr>
-      <w:tblInd w:w="0" w:type="dxa"/>
-      <w:tblCellMar>
-        <w:top w:w="0" w:type="dxa"/>
-        <w:left w:w="108" w:type="dxa"/>
-        <w:bottom w:w="0" w:type="dxa"/>
-        <w:right w:w="108" w:type="dxa"/>
-      </w:tblCellMar>
-    </w:tblPr>
-  </w:style>
-  <w:style w:type="numbering" w:default="1" w:styleId="NoList">
-    <w:name w:val="No List"/>
-    <w:uiPriority w:val="99"/>
-    <w:semiHidden/>
-    <w:unhideWhenUsed/>
-  </w:style>
-  <w:style w:type="paragraph" w:styleId="Footer">
-    <w:name w:val="footer"/>
-    <w:basedOn w:val="Normal"/>
-    <w:pPr>
-      <w:tabs>
-        <w:tab w:val="center" w:pos="4680"/>
-        <w:tab w:val="right" w:pos="9360"/>
-      </w:tabs>
-    </w:pPr>
+    <w:rsid w:val="00E2474D"/>
     <w:rPr>
+      <w:rFonts w:ascii="Times" w:hAnsi="Times" w:cs="Times"/>
       <w:b/>
       <w:bCs/>
-      <w:i/>
-      <w:iCs/>
-      <w:sz w:val="20"/>
-      <w:szCs w:val="20"/>
-    </w:rPr>
-  </w:style>
-  <w:style w:type="paragraph" w:customStyle="1" w:styleId="bullet">
-    <w:name w:val="bullet"/>
-    <w:basedOn w:val="Normal"/>
-    <w:rPr>
-      <w:rFonts w:ascii="Arial" w:hAnsi="Arial" w:cs="Arial"/>
-      <w:sz w:val="20"/>
-      <w:szCs w:val="20"/>
-    </w:rPr>
-  </w:style>
-  <w:style w:type="paragraph" w:styleId="Header">
-    <w:name w:val="header"/>
-    <w:basedOn w:val="Normal"/>
-    <w:pPr>
-      <w:tabs>
-        <w:tab w:val="center" w:pos="4680"/>
-        <w:tab w:val="right" w:pos="9360"/>
-      </w:tabs>
-    </w:pPr>
-    <w:rPr>
-      <w:b/>
-      <w:bCs/>
-      <w:i/>
-      <w:iCs/>
-      <w:sz w:val="20"/>
-      <w:szCs w:val="20"/>
-    </w:rPr>
-  </w:style>
-  <w:style w:type="paragraph" w:customStyle="1" w:styleId="heading10">
-    <w:name w:val="heading1"/>
-    <w:basedOn w:val="Normal"/>
-    <w:pPr>
-      <w:tabs>
-        <w:tab w:val="left" w:pos="450"/>
-        <w:tab w:val="left" w:pos="1080"/>
-        <w:tab w:val="left" w:pos="1800"/>
-        <w:tab w:val="left" w:pos="2610"/>
-      </w:tabs>
-    </w:pPr>
-  </w:style>
-  <w:style w:type="paragraph" w:styleId="TOC1">
-    <w:name w:val="toc 1"/>
-    <w:basedOn w:val="Normal"/>
-    <w:next w:val="Normal"/>
-    <w:semiHidden/>
-    <w:pPr>
-      <w:spacing w:before="120" w:after="120"/>
-    </w:pPr>
-    <w:rPr>
-      <w:rFonts w:ascii="Times New Roman" w:hAnsi="Times New Roman" w:cs="Times New Roman"/>
-      <w:b/>
-      <w:bCs/>
-      <w:caps/>
-      <w:sz w:val="20"/>
-      <w:szCs w:val="20"/>
-    </w:rPr>
-  </w:style>
-  <w:style w:type="paragraph" w:styleId="TOC2">
-    <w:name w:val="toc 2"/>
-    <w:basedOn w:val="Normal"/>
-    <w:next w:val="Normal"/>
-    <w:semiHidden/>
-    <w:pPr>
-      <w:ind w:left="240"/>
-    </w:pPr>
-    <w:rPr>
-      <w:rFonts w:ascii="Times New Roman" w:hAnsi="Times New Roman" w:cs="Times New Roman"/>
-      <w:smallCaps/>
-      <w:sz w:val="20"/>
-      <w:szCs w:val="20"/>
-    </w:rPr>
-  </w:style>
-  <w:style w:type="paragraph" w:customStyle="1" w:styleId="level4">
-    <w:name w:val="level 4"/>
-    <w:basedOn w:val="Normal"/>
-    <w:pPr>
-      <w:spacing w:before="120" w:after="120"/>
-      <w:ind w:left="634"/>
-    </w:pPr>
-  </w:style>
-  <w:style w:type="paragraph" w:customStyle="1" w:styleId="level5">
-    <w:name w:val="level 5"/>
-    <w:basedOn w:val="Normal"/>
-    <w:pPr>
-      <w:tabs>
-        <w:tab w:val="left" w:pos="2520"/>
-      </w:tabs>
-      <w:ind w:left="1440"/>
-    </w:pPr>
-  </w:style>
-  <w:style w:type="paragraph" w:styleId="Title">
-    <w:name w:val="Title"/>
-    <w:basedOn w:val="Normal"/>
-    <w:qFormat/>
-    <w:pPr>
-      <w:spacing w:before="240" w:after="720" w:line="240" w:lineRule="auto"/>
-      <w:jc w:val="right"/>
-    </w:pPr>
-    <w:rPr>
-      <w:rFonts w:ascii="Arial" w:hAnsi="Arial" w:cs="Arial"/>
-      <w:b/>
-      <w:bCs/>
-      <w:kern w:val="28"/>
-      <w:sz w:val="64"/>
-      <w:szCs w:val="64"/>
-    </w:rPr>
-  </w:style>
-  <w:style w:type="paragraph" w:customStyle="1" w:styleId="TOCEntry">
-    <w:name w:val="TOCEntry"/>
-    <w:basedOn w:val="Normal"/>
-    <w:pPr>
-      <w:keepNext/>
-      <w:keepLines/>
-      <w:spacing w:before="120" w:after="240" w:line="240" w:lineRule="atLeast"/>
-    </w:pPr>
-    <w:rPr>
-      <w:b/>
-      <w:bCs/>
-      <w:sz w:val="36"/>
-      <w:szCs w:val="36"/>
-    </w:rPr>
-  </w:style>
-  <w:style w:type="paragraph" w:styleId="TOC3">
-    <w:name w:val="toc 3"/>
-    <w:basedOn w:val="Normal"/>
-    <w:next w:val="Normal"/>
-    <w:semiHidden/>
-    <w:pPr>
-      <w:ind w:left="480"/>
-    </w:pPr>
-    <w:rPr>
-      <w:rFonts w:ascii="Times New Roman" w:hAnsi="Times New Roman" w:cs="Times New Roman"/>
-      <w:i/>
-      <w:iCs/>
-      <w:sz w:val="20"/>
-      <w:szCs w:val="20"/>
-    </w:rPr>
-  </w:style>
-  <w:style w:type="paragraph" w:styleId="TOC4">
-    <w:name w:val="toc 4"/>
-    <w:basedOn w:val="Normal"/>
-    <w:next w:val="Normal"/>
-    <w:semiHidden/>
-    <w:pPr>
-      <w:ind w:left="720"/>
-    </w:pPr>
-    <w:rPr>
-      <w:rFonts w:ascii="Times New Roman" w:hAnsi="Times New Roman" w:cs="Times New Roman"/>
-      <w:sz w:val="18"/>
-      <w:szCs w:val="18"/>
-    </w:rPr>
-  </w:style>
-  <w:style w:type="paragraph" w:styleId="TOC5">
-    <w:name w:val="toc 5"/>
-    <w:basedOn w:val="Normal"/>
-    <w:next w:val="Normal"/>
-    <w:semiHidden/>
-    <w:pPr>
-      <w:ind w:left="960"/>
-    </w:pPr>
-    <w:rPr>
-      <w:rFonts w:ascii="Times New Roman" w:hAnsi="Times New Roman" w:cs="Times New Roman"/>
-      <w:sz w:val="18"/>
-      <w:szCs w:val="18"/>
-    </w:rPr>
-  </w:style>
-  <w:style w:type="paragraph" w:styleId="TOC6">
-    <w:name w:val="toc 6"/>
-    <w:basedOn w:val="Normal"/>
-    <w:next w:val="Normal"/>
-    <w:semiHidden/>
-    <w:pPr>
-      <w:ind w:left="1200"/>
-    </w:pPr>
-    <w:rPr>
-      <w:rFonts w:ascii="Times New Roman" w:hAnsi="Times New Roman" w:cs="Times New Roman"/>
-      <w:sz w:val="18"/>
-      <w:szCs w:val="18"/>
-    </w:rPr>
-  </w:style>
-  <w:style w:type="paragraph" w:styleId="TOC7">
-    <w:name w:val="toc 7"/>
-    <w:basedOn w:val="Normal"/>
-    <w:next w:val="Normal"/>
-    <w:semiHidden/>
-    <w:pPr>
-      <w:ind w:left="1440"/>
-    </w:pPr>
-    <w:rPr>
-      <w:rFonts w:ascii="Times New Roman" w:hAnsi="Times New Roman" w:cs="Times New Roman"/>
-      <w:sz w:val="18"/>
-      <w:szCs w:val="18"/>
-    </w:rPr>
-  </w:style>
-  <w:style w:type="paragraph" w:styleId="TOC8">
-    <w:name w:val="toc 8"/>
-    <w:basedOn w:val="Normal"/>
-    <w:next w:val="Normal"/>
-    <w:semiHidden/>
-    <w:pPr>
-      <w:ind w:left="1680"/>
-    </w:pPr>
-    <w:rPr>
-      <w:rFonts w:ascii="Times New Roman" w:hAnsi="Times New Roman" w:cs="Times New Roman"/>
-      <w:sz w:val="18"/>
-      <w:szCs w:val="18"/>
-    </w:rPr>
-  </w:style>
-  <w:style w:type="paragraph" w:styleId="TOC9">
-    <w:name w:val="toc 9"/>
-    <w:basedOn w:val="Normal"/>
-    <w:next w:val="Normal"/>
-    <w:semiHidden/>
-    <w:pPr>
-      <w:ind w:left="1920"/>
-    </w:pPr>
-    <w:rPr>
-      <w:rFonts w:ascii="Times New Roman" w:hAnsi="Times New Roman" w:cs="Times New Roman"/>
-      <w:sz w:val="18"/>
-      <w:szCs w:val="18"/>
-    </w:rPr>
-  </w:style>
-  <w:style w:type="paragraph" w:customStyle="1" w:styleId="template">
-    <w:name w:val="template"/>
-    <w:basedOn w:val="Normal"/>
-    <w:rPr>
-      <w:rFonts w:ascii="Arial" w:hAnsi="Arial" w:cs="Arial"/>
-      <w:i/>
-      <w:iCs/>
-      <w:sz w:val="22"/>
-      <w:szCs w:val="22"/>
-    </w:rPr>
-  </w:style>
-  <w:style w:type="character" w:styleId="PageNumber">
-    <w:name w:val="page number"/>
-    <w:basedOn w:val="DefaultParagraphFont"/>
-  </w:style>
-  <w:style w:type="paragraph" w:customStyle="1" w:styleId="level3text">
-    <w:name w:val="level 3 text"/>
-    <w:basedOn w:val="Normal"/>
-    <w:pPr>
-      <w:spacing w:line="220" w:lineRule="exact"/>
-      <w:ind w:left="1350" w:hanging="716"/>
-    </w:pPr>
-    <w:rPr>
-      <w:rFonts w:ascii="Arial" w:hAnsi="Arial" w:cs="Arial"/>
-      <w:i/>
-      <w:iCs/>
-      <w:sz w:val="22"/>
-      <w:szCs w:val="22"/>
-    </w:rPr>
-  </w:style>
-  <w:style w:type="paragraph" w:customStyle="1" w:styleId="requirement">
-    <w:name w:val="requirement"/>
-    <w:basedOn w:val="level4"/>
-    <w:pPr>
-      <w:spacing w:before="0" w:after="0"/>
-      <w:ind w:left="2348" w:hanging="994"/>
-    </w:pPr>
-    <w:rPr>
-      <w:rFonts w:ascii="Times New Roman" w:hAnsi="Times New Roman" w:cs="Times New Roman"/>
-    </w:rPr>
-  </w:style>
-  <w:style w:type="paragraph" w:customStyle="1" w:styleId="ByLine">
-    <w:name w:val="ByLine"/>
-    <w:basedOn w:val="Title"/>
-    <w:rPr>
-      <w:sz w:val="28"/>
-      <w:szCs w:val="28"/>
-    </w:rPr>
-  </w:style>
-  <w:style w:type="paragraph" w:customStyle="1" w:styleId="ChangeHistoryTitle">
-    <w:name w:val="ChangeHistory Title"/>
-    <w:basedOn w:val="Normal"/>
-    <w:pPr>
-      <w:keepNext/>
-      <w:spacing w:before="60" w:after="60" w:line="240" w:lineRule="auto"/>
-      <w:jc w:val="center"/>
-    </w:pPr>
-    <w:rPr>
-      <w:rFonts w:ascii="Arial" w:hAnsi="Arial" w:cs="Arial"/>
-      <w:b/>
-      <w:bCs/>
-      <w:sz w:val="36"/>
-      <w:szCs w:val="36"/>
-    </w:rPr>
-  </w:style>
-  <w:style w:type="paragraph" w:customStyle="1" w:styleId="SuperTitle">
-    <w:name w:val="SuperTitle"/>
-    <w:basedOn w:val="Title"/>
-    <w:next w:val="Normal"/>
-    <w:pPr>
-      <w:pBdr>
-        <w:top w:val="single" w:sz="48" w:space="1" w:color="auto"/>
-      </w:pBdr>
-      <w:spacing w:before="960" w:after="0"/>
-    </w:pPr>
-    <w:rPr>
-      <w:sz w:val="28"/>
-      <w:szCs w:val="28"/>
-    </w:rPr>
-  </w:style>
-  <w:style w:type="paragraph" w:customStyle="1" w:styleId="line">
-    <w:name w:val="line"/>
-    <w:basedOn w:val="Title"/>
-    <w:pPr>
-      <w:pBdr>
-        <w:top w:val="single" w:sz="36" w:space="1" w:color="auto"/>
-      </w:pBdr>
-      <w:spacing w:after="0"/>
-    </w:pPr>
-    <w:rPr>
-      <w:sz w:val="40"/>
-      <w:szCs w:val="40"/>
-    </w:rPr>
-  </w:style>
-  <w:style w:type="paragraph" w:styleId="BalloonText">
-    <w:name w:val="Balloon Text"/>
-    <w:basedOn w:val="Normal"/>
-    <w:link w:val="BalloonTextChar"/>
-    <w:uiPriority w:val="99"/>
-    <w:semiHidden/>
-    <w:unhideWhenUsed/>
-    <w:rsid w:val="00A67AC4"/>
-    <w:pPr>
-      <w:spacing w:line="240" w:lineRule="auto"/>
-    </w:pPr>
-    <w:rPr>
-      <w:rFonts w:ascii="Lucida Grande" w:hAnsi="Lucida Grande"/>
-      <w:sz w:val="18"/>
-      <w:szCs w:val="18"/>
-    </w:rPr>
-  </w:style>
-  <w:style w:type="paragraph" w:customStyle="1" w:styleId="Table-Text">
-    <w:name w:val="Table - Text"/>
-    <w:basedOn w:val="Normal"/>
-    <w:pPr>
-      <w:spacing w:before="60" w:after="60" w:line="240" w:lineRule="auto"/>
-    </w:pPr>
-    <w:rPr>
-      <w:rFonts w:ascii="Times New Roman" w:hAnsi="Times New Roman" w:cs="Times New Roman"/>
-      <w:sz w:val="20"/>
-      <w:szCs w:val="20"/>
-      <w:lang w:bidi="ar-SA"/>
-    </w:rPr>
-  </w:style>
-  <w:style w:type="paragraph" w:customStyle="1" w:styleId="Table-ColHead">
-    <w:name w:val="Table - Col. Head"/>
-    <w:basedOn w:val="Normal"/>
-    <w:pPr>
-      <w:keepNext/>
-      <w:suppressAutoHyphens/>
-      <w:spacing w:before="60" w:after="60" w:line="240" w:lineRule="auto"/>
-    </w:pPr>
-    <w:rPr>
-      <w:rFonts w:ascii="Arial" w:hAnsi="Arial" w:cs="Times New Roman"/>
-      <w:b/>
-      <w:sz w:val="20"/>
-      <w:szCs w:val="20"/>
-      <w:lang w:bidi="ar-SA"/>
-    </w:rPr>
-  </w:style>
-  <w:style w:type="paragraph" w:styleId="NormalWeb">
-    <w:name w:val="Normal (Web)"/>
-    <w:basedOn w:val="Normal"/>
-    <w:pPr>
-      <w:spacing w:before="100" w:beforeAutospacing="1" w:after="100" w:afterAutospacing="1" w:line="240" w:lineRule="auto"/>
-    </w:pPr>
-    <w:rPr>
-      <w:rFonts w:ascii="Times New Roman" w:hAnsi="Times New Roman" w:cs="Times New Roman"/>
-    </w:rPr>
-  </w:style>
-  <w:style w:type="character" w:customStyle="1" w:styleId="BalloonTextChar">
-    <w:name w:val="Balloon Text Char"/>
-    <w:basedOn w:val="DefaultParagraphFont"/>
-    <w:link w:val="BalloonText"/>
-    <w:uiPriority w:val="99"/>
-    <w:semiHidden/>
-    <w:rsid w:val="00A67AC4"/>
-    <w:rPr>
-      <w:rFonts w:ascii="Lucida Grande" w:hAnsi="Lucida Grande" w:cs="Times"/>
       <w:noProof/>
-      <w:sz w:val="18"/>
-      <w:szCs w:val="18"/>
+      <w:sz w:val="24"/>
+      <w:szCs w:val="24"/>
       <w:lang w:bidi="he-IL"/>
     </w:rPr>
   </w:style>

</xml_diff>

<commit_message>
Finished draft of SRS
Finished Section 3, 4 and 2.5 in srs_template.docx.  Added the Use Case diagram in the SRSdiagrams.
</commit_message>
<xml_diff>
--- a/ProjectInfo/srs_template.docx
+++ b/ProjectInfo/srs_template.docx
@@ -185,25 +185,9 @@
       </w:r>
       <w:r>
         <w:rPr>
-          <w:color w:val="FF0000"/>
           <w:sz w:val="22"/>
         </w:rPr>
-        <w:t>&lt;</w:t>
-      </w:r>
-      <w:r>
-        <w:rPr>
-          <w:i/>
-          <w:color w:val="FF0000"/>
-          <w:sz w:val="22"/>
-        </w:rPr>
-        <w:t>place your group name here</w:t>
-      </w:r>
-      <w:r>
-        <w:rPr>
-          <w:color w:val="FF0000"/>
-          <w:sz w:val="22"/>
-        </w:rPr>
-        <w:t>&gt;</w:t>
+        <w:t>Team Budget</w:t>
       </w:r>
     </w:p>
     <w:tbl>
@@ -325,10 +309,9 @@
             </w:pPr>
             <w:r>
               <w:rPr>
-                <w:color w:val="FF0000"/>
                 <w:sz w:val="22"/>
               </w:rPr>
-              <w:t>&lt;student #&gt;</w:t>
+              <w:t>11537332</w:t>
             </w:r>
           </w:p>
         </w:tc>
@@ -4679,6 +4662,21 @@
       <w:r>
         <w:t xml:space="preserve"> constraints.&gt;</w:t>
       </w:r>
+    </w:p>
+    <w:p>
+      <w:pPr>
+        <w:pStyle w:val="template"/>
+        <w:jc w:val="both"/>
+        <w:rPr>
+          <w:i w:val="0"/>
+        </w:rPr>
+      </w:pPr>
+      <w:r>
+        <w:rPr>
+          <w:i w:val="0"/>
+        </w:rPr>
+        <w:t>Microsoft Edge and Internet Explorer 11 are not officially supported, although the user may be able to run this site on either web browser, it is not recommended since it will compromise the usability and reliability of the web app.  Language requirments include html-5, CSS, and Javascript with EMCAScript 6.  The software team will be providing the appropriate matainence and security updates to the site.  For security purposes, the development team must implement a type of secure encryption while transferring data to the web server, database server, and to the user.  All web data must use the HTTPS protocol.</w:t>
+      </w:r>
       <w:bookmarkStart w:id="41" w:name="_GoBack"/>
       <w:bookmarkEnd w:id="41"/>
     </w:p>
@@ -4727,6 +4725,7 @@
         </w:rPr>
       </w:pPr>
       <w:r>
+        <w:lastRenderedPageBreak/>
         <w:t>TO DO: You will not actually develop any user-manuals, but you need to describe what kind of manuals and what kind of help is needed for the software you will be developing. One paragraph should be sufficient for this section.&gt;</w:t>
       </w:r>
     </w:p>
@@ -4764,7 +4763,6 @@
         <w:rPr>
           <w:rFonts w:ascii="Arial" w:hAnsi="Arial"/>
         </w:rPr>
-        <w:lastRenderedPageBreak/>
         <w:t>Assumptions and Dependencies</w:t>
       </w:r>
       <w:bookmarkEnd w:id="44"/>
@@ -4827,43 +4825,7 @@
         <w:rPr>
           <w:i w:val="0"/>
         </w:rPr>
-        <w:t xml:space="preserve">  We assume the user will be using </w:t>
-      </w:r>
-      <w:r>
-        <w:rPr>
-          <w:i w:val="0"/>
-        </w:rPr>
-        <w:t>Google Chrome version 69.0.3497</w:t>
-      </w:r>
-      <w:r>
-        <w:rPr>
-          <w:i w:val="0"/>
-        </w:rPr>
-        <w:t xml:space="preserve">, </w:t>
-      </w:r>
-      <w:r>
-        <w:rPr>
-          <w:i w:val="0"/>
-        </w:rPr>
-        <w:t>Firefox version 62.0.3</w:t>
-      </w:r>
-      <w:r>
-        <w:rPr>
-          <w:i w:val="0"/>
-        </w:rPr>
-        <w:t xml:space="preserve">, </w:t>
-      </w:r>
-      <w:r>
-        <w:rPr>
-          <w:i w:val="0"/>
-        </w:rPr>
-        <w:t>Safari version 11.1.2</w:t>
-      </w:r>
-      <w:r>
-        <w:rPr>
-          <w:i w:val="0"/>
-        </w:rPr>
-        <w:t>, this software will most likely not render properly in Microsoft Edge and Internet Explorer since it will not officialy be supported.</w:t>
+        <w:t xml:space="preserve">  We assume the user will be using Google Chrome version 69.0.3497, Firefox version 62.0.3, Safari version 11.1.2, this software will most likely not render properly in Microsoft Edge and Internet Explorer since it will not officialy be supported.</w:t>
       </w:r>
     </w:p>
     <w:p>
@@ -5012,6 +4974,7 @@
           <w:rFonts w:ascii="Arial" w:hAnsi="Arial"/>
           <w:color w:val="FFFFFF"/>
         </w:rPr>
+        <w:lastRenderedPageBreak/>
         <w:t>Specific Requirements</w:t>
       </w:r>
       <w:bookmarkEnd w:id="46"/>
@@ -5062,14 +5025,7 @@
         <w:rPr>
           <w:color w:val="0000FF"/>
         </w:rPr>
-        <w:t xml:space="preserve">Describe the logical characteristics of each interface between the software product and the users. This may include sample screen images, any GUI standards or product family style guides that are to be followed, screen layout constraints, standard buttons and functions (e.g., Cancel) that will </w:t>
-      </w:r>
-      <w:r>
-        <w:rPr>
-          <w:color w:val="0000FF"/>
-        </w:rPr>
-        <w:lastRenderedPageBreak/>
-        <w:t>appear on every screen, error message display standards, and so on. Define the software components for which a user interface is needed.</w:t>
+        <w:t>Describe the logical characteristics of each interface between the software product and the users. This may include sample screen images, any GUI standards or product family style guides that are to be followed, screen layout constraints, standard buttons and functions (e.g., Cancel) that will appear on every screen, error message display standards, and so on. Define the software components for which a user interface is needed.</w:t>
       </w:r>
     </w:p>
     <w:p>
@@ -5306,7 +5262,14 @@
         <w:rPr>
           <w:color w:val="0000FF"/>
         </w:rPr>
-        <w:t>Describe the connections between this product and other specific software components (name and version), including databases, operating systems (Windows? Linux? Etc…), tools, libraries, and integrated commercial components. Identify the data items or messages coming into the system and going out and describe the purpose of each. Describe the services needed and the nature of communications. Identify data that will be shared across software components. If the data sharing mechanism must be implemented in a specific way (for example, use of a global data area in a multitasking operating system), specify this as an implementation constraint.</w:t>
+        <w:t xml:space="preserve">Describe the connections between this product and other specific software components (name and version), including databases, operating systems (Windows? Linux? Etc…), tools, libraries, and integrated commercial components. Identify the data items or messages coming into the system and going out and describe the purpose of each. Describe the services needed and the nature of communications. Identify data that will be shared across software components. If the data </w:t>
+      </w:r>
+      <w:r>
+        <w:rPr>
+          <w:color w:val="0000FF"/>
+        </w:rPr>
+        <w:lastRenderedPageBreak/>
+        <w:t>sharing mechanism must be implemented in a specific way (for example, use of a global data area in a multitasking operating system), specify this as an implementation constraint.</w:t>
       </w:r>
       <w:r>
         <w:t xml:space="preserve"> </w:t>
@@ -5364,7 +5327,6 @@
         </w:rPr>
       </w:pPr>
       <w:r>
-        <w:lastRenderedPageBreak/>
         <w:t>&lt;</w:t>
       </w:r>
       <w:r>
@@ -5510,30 +5472,67 @@
     <w:p>
       <w:pPr>
         <w:pStyle w:val="template"/>
+        <w:ind w:left="720"/>
+        <w:jc w:val="both"/>
+        <w:rPr>
+          <w:b/>
+          <w:i w:val="0"/>
+        </w:rPr>
+      </w:pPr>
+      <w:bookmarkStart w:id="53" w:name="_Toc113291707"/>
+      <w:r>
+        <w:rPr>
+          <w:b/>
+          <w:i w:val="0"/>
+        </w:rPr>
+        <w:t>Create User Account</w:t>
+      </w:r>
+    </w:p>
+    <w:p>
+      <w:pPr>
+        <w:pStyle w:val="template"/>
         <w:numPr>
           <w:ilvl w:val="0"/>
-          <w:numId w:val="8"/>
+          <w:numId w:val="13"/>
         </w:numPr>
         <w:jc w:val="both"/>
         <w:rPr>
           <w:i w:val="0"/>
         </w:rPr>
       </w:pPr>
-      <w:bookmarkStart w:id="53" w:name="_Toc113291707"/>
-      <w:r>
-        <w:t>B</w:t>
-      </w:r>
-      <w:r>
-        <w:rPr>
-          <w:i w:val="0"/>
-        </w:rPr>
-        <w:t xml:space="preserve"> </w:t>
-      </w:r>
-      <w:r>
-        <w:rPr>
-          <w:i w:val="0"/>
-        </w:rPr>
-        <w:t>Create User Account</w:t>
+      <w:r>
+        <w:rPr>
+          <w:i w:val="0"/>
+        </w:rPr>
+        <w:t>Using a sign-up button, a user can create their account.  Requirements to complete an account are a users valid e-mail address, physical address, password (with confirmation) and annual income.  Additional but optional information would be phone number.</w:t>
+      </w:r>
+    </w:p>
+    <w:p>
+      <w:pPr>
+        <w:pStyle w:val="template"/>
+        <w:ind w:left="1080"/>
+        <w:jc w:val="both"/>
+        <w:rPr>
+          <w:i w:val="0"/>
+        </w:rPr>
+      </w:pPr>
+    </w:p>
+    <w:p>
+      <w:pPr>
+        <w:pStyle w:val="template"/>
+        <w:ind w:left="720"/>
+        <w:jc w:val="both"/>
+        <w:rPr>
+          <w:b/>
+          <w:i w:val="0"/>
+        </w:rPr>
+      </w:pPr>
+      <w:r>
+        <w:rPr>
+          <w:b/>
+          <w:i w:val="0"/>
+        </w:rPr>
+        <w:t>Delete User Account</w:t>
       </w:r>
     </w:p>
     <w:p>
@@ -5541,7 +5540,7 @@
         <w:pStyle w:val="template"/>
         <w:numPr>
           <w:ilvl w:val="0"/>
-          <w:numId w:val="8"/>
+          <w:numId w:val="13"/>
         </w:numPr>
         <w:jc w:val="both"/>
         <w:rPr>
@@ -5552,7 +5551,35 @@
         <w:rPr>
           <w:i w:val="0"/>
         </w:rPr>
-        <w:t>Delete User Account</w:t>
+        <w:t>After a user signs into their account, they can click on the “Settings” link to go to their settings, one of the options will to delete their account, if the user presses that button, they will be prompted with their password then their account will be permenately deleted.</w:t>
+      </w:r>
+    </w:p>
+    <w:p>
+      <w:pPr>
+        <w:pStyle w:val="template"/>
+        <w:ind w:left="1080"/>
+        <w:jc w:val="both"/>
+        <w:rPr>
+          <w:i w:val="0"/>
+        </w:rPr>
+      </w:pPr>
+    </w:p>
+    <w:p>
+      <w:pPr>
+        <w:pStyle w:val="template"/>
+        <w:ind w:left="720"/>
+        <w:jc w:val="both"/>
+        <w:rPr>
+          <w:b/>
+          <w:i w:val="0"/>
+        </w:rPr>
+      </w:pPr>
+      <w:r>
+        <w:rPr>
+          <w:b/>
+          <w:i w:val="0"/>
+        </w:rPr>
+        <w:t>Create Budget</w:t>
       </w:r>
     </w:p>
     <w:p>
@@ -5560,7 +5587,7 @@
         <w:pStyle w:val="template"/>
         <w:numPr>
           <w:ilvl w:val="0"/>
-          <w:numId w:val="8"/>
+          <w:numId w:val="13"/>
         </w:numPr>
         <w:jc w:val="both"/>
         <w:rPr>
@@ -5571,7 +5598,42 @@
         <w:rPr>
           <w:i w:val="0"/>
         </w:rPr>
-        <w:t>Create Budget</w:t>
+        <w:lastRenderedPageBreak/>
+        <w:t>After a user creates an account and signs in, they will have an option to create a budget.  This can include anything from retirement, to a down payment for a car, or anything the user wishes to budget for.</w:t>
+      </w:r>
+      <w:r>
+        <w:rPr>
+          <w:i w:val="0"/>
+        </w:rPr>
+        <w:t xml:space="preserve">  The user will be prompted for a goal for this budget, a name, and and initial balance for the budget. (can range from $0 to the goal amount).  When finished, their new budget will be displayed on their dashboard.</w:t>
+      </w:r>
+    </w:p>
+    <w:p>
+      <w:pPr>
+        <w:pStyle w:val="template"/>
+        <w:ind w:left="1080"/>
+        <w:jc w:val="both"/>
+        <w:rPr>
+          <w:i w:val="0"/>
+        </w:rPr>
+      </w:pPr>
+    </w:p>
+    <w:p>
+      <w:pPr>
+        <w:pStyle w:val="template"/>
+        <w:ind w:left="720"/>
+        <w:jc w:val="both"/>
+        <w:rPr>
+          <w:b/>
+          <w:i w:val="0"/>
+        </w:rPr>
+      </w:pPr>
+      <w:r>
+        <w:rPr>
+          <w:b/>
+          <w:i w:val="0"/>
+        </w:rPr>
+        <w:t>Delete Budget</w:t>
       </w:r>
     </w:p>
     <w:p>
@@ -5579,7 +5641,7 @@
         <w:pStyle w:val="template"/>
         <w:numPr>
           <w:ilvl w:val="0"/>
-          <w:numId w:val="8"/>
+          <w:numId w:val="13"/>
         </w:numPr>
         <w:jc w:val="both"/>
         <w:rPr>
@@ -5590,7 +5652,24 @@
         <w:rPr>
           <w:i w:val="0"/>
         </w:rPr>
-        <w:t>Delete Budget</w:t>
+        <w:t>A user can decide to delete a budget if needed.  To do this they click on the budget they want to delete and then click the “delete budget” button on the bottom of the screen.  Once the user presses that button, they confirm with their password, and the budget will be removed from their dashboard.</w:t>
+      </w:r>
+    </w:p>
+    <w:p>
+      <w:pPr>
+        <w:pStyle w:val="template"/>
+        <w:ind w:left="720"/>
+        <w:jc w:val="both"/>
+        <w:rPr>
+          <w:i w:val="0"/>
+        </w:rPr>
+      </w:pPr>
+      <w:r>
+        <w:rPr>
+          <w:b/>
+          <w:i w:val="0"/>
+        </w:rPr>
+        <w:t>Create Individual Budget Categories</w:t>
       </w:r>
     </w:p>
     <w:p>
@@ -5598,7 +5677,7 @@
         <w:pStyle w:val="template"/>
         <w:numPr>
           <w:ilvl w:val="0"/>
-          <w:numId w:val="8"/>
+          <w:numId w:val="13"/>
         </w:numPr>
         <w:jc w:val="both"/>
         <w:rPr>
@@ -5609,7 +5688,34 @@
         <w:rPr>
           <w:i w:val="0"/>
         </w:rPr>
-        <w:t>Create Individual Budget Categories</w:t>
+        <w:t>A user from their dashboard can easily create categories for their budgets by clicking on the “+” button, it will let them name the category, and drag the budgets of their choosing into that category.  Placing budgets in a category adds their goals to create a total goal amount.</w:t>
+      </w:r>
+    </w:p>
+    <w:p>
+      <w:pPr>
+        <w:pStyle w:val="template"/>
+        <w:ind w:left="1080"/>
+        <w:jc w:val="both"/>
+        <w:rPr>
+          <w:i w:val="0"/>
+        </w:rPr>
+      </w:pPr>
+    </w:p>
+    <w:p>
+      <w:pPr>
+        <w:pStyle w:val="template"/>
+        <w:ind w:left="720"/>
+        <w:jc w:val="both"/>
+        <w:rPr>
+          <w:i w:val="0"/>
+        </w:rPr>
+      </w:pPr>
+      <w:r>
+        <w:rPr>
+          <w:b/>
+          <w:i w:val="0"/>
+        </w:rPr>
+        <w:t>Delete Individual Budget Categories</w:t>
       </w:r>
     </w:p>
     <w:p>
@@ -5617,7 +5723,7 @@
         <w:pStyle w:val="template"/>
         <w:numPr>
           <w:ilvl w:val="0"/>
-          <w:numId w:val="8"/>
+          <w:numId w:val="13"/>
         </w:numPr>
         <w:jc w:val="both"/>
         <w:rPr>
@@ -5628,7 +5734,35 @@
         <w:rPr>
           <w:i w:val="0"/>
         </w:rPr>
-        <w:t>Delete Individual Budget Categories</w:t>
+        <w:t xml:space="preserve">If the user decides they no longer want their budget categorized, then they can delete it by selecting the category and pressing the “Delete” button.  When they press “Delete” the category will be deleted, however the budgets in the former category will still be available.  </w:t>
+      </w:r>
+    </w:p>
+    <w:p>
+      <w:pPr>
+        <w:pStyle w:val="template"/>
+        <w:ind w:left="720"/>
+        <w:jc w:val="both"/>
+        <w:rPr>
+          <w:b/>
+          <w:i w:val="0"/>
+        </w:rPr>
+      </w:pPr>
+    </w:p>
+    <w:p>
+      <w:pPr>
+        <w:pStyle w:val="template"/>
+        <w:ind w:left="720"/>
+        <w:jc w:val="both"/>
+        <w:rPr>
+          <w:i w:val="0"/>
+        </w:rPr>
+      </w:pPr>
+      <w:r>
+        <w:rPr>
+          <w:b/>
+          <w:i w:val="0"/>
+        </w:rPr>
+        <w:t>Edit Budget Values</w:t>
       </w:r>
     </w:p>
     <w:p>
@@ -5636,7 +5770,7 @@
         <w:pStyle w:val="template"/>
         <w:numPr>
           <w:ilvl w:val="0"/>
-          <w:numId w:val="8"/>
+          <w:numId w:val="13"/>
         </w:numPr>
         <w:jc w:val="both"/>
         <w:rPr>
@@ -5647,27 +5781,18 @@
         <w:rPr>
           <w:i w:val="0"/>
         </w:rPr>
-        <w:t>Edit Budget Values</w:t>
-      </w:r>
-    </w:p>
-    <w:p>
-      <w:pPr>
-        <w:pStyle w:val="template"/>
-        <w:numPr>
-          <w:ilvl w:val="0"/>
-          <w:numId w:val="8"/>
-        </w:numPr>
-        <w:jc w:val="both"/>
-        <w:rPr>
-          <w:i w:val="0"/>
-        </w:rPr>
-      </w:pPr>
-      <w:r>
-        <w:rPr>
-          <w:i w:val="0"/>
-        </w:rPr>
-        <w:t>Save Budget</w:t>
-      </w:r>
+        <w:t>If a user needs to adjust their budget, such as your goal on a particular budget, they can click on the budget you wish to edit, then click the “Edit Values” button, they then can change the value to the appropriate goal.  To save the changes they click “OK” or to discard changes, they can press “Cancel”, which they will be prompted with a confirmation dialog.  For changing the balance toward their end goal, they simply click the “Add money to budget” button and it will add the amount the user specifies to the current balance and save the new value.</w:t>
+      </w:r>
+    </w:p>
+    <w:p>
+      <w:pPr>
+        <w:pStyle w:val="template"/>
+        <w:ind w:left="720"/>
+        <w:jc w:val="both"/>
+        <w:rPr>
+          <w:i w:val="0"/>
+        </w:rPr>
+      </w:pPr>
     </w:p>
     <w:p>
       <w:pPr>
@@ -5680,6 +5805,12 @@
         <w:rPr>
           <w:rFonts w:ascii="Arial" w:hAnsi="Arial"/>
         </w:rPr>
+        <w:t>B</w:t>
+      </w:r>
+      <w:r>
+        <w:rPr>
+          <w:rFonts w:ascii="Arial" w:hAnsi="Arial"/>
+        </w:rPr>
         <w:t>ehaviour Requirements</w:t>
       </w:r>
       <w:bookmarkEnd w:id="53"/>
@@ -5741,6 +5872,59 @@
       </w:r>
       <w:r>
         <w:t>.&gt;</w:t>
+      </w:r>
+    </w:p>
+    <w:p>
+      <w:r>
+        <w:drawing>
+          <wp:anchor distT="0" distB="0" distL="114300" distR="114300" simplePos="0" relativeHeight="251659264" behindDoc="1" locked="0" layoutInCell="1" allowOverlap="1" wp14:anchorId="235687C1" wp14:editId="4B9CDC56">
+            <wp:simplePos x="0" y="0"/>
+            <wp:positionH relativeFrom="column">
+              <wp:posOffset>1004891</wp:posOffset>
+            </wp:positionH>
+            <wp:positionV relativeFrom="paragraph">
+              <wp:posOffset>36616</wp:posOffset>
+            </wp:positionV>
+            <wp:extent cx="3683000" cy="2921000"/>
+            <wp:effectExtent l="0" t="0" r="0" b="0"/>
+            <wp:wrapNone/>
+            <wp:docPr id="2" name="Picture 2"/>
+            <wp:cNvGraphicFramePr>
+              <a:graphicFrameLocks xmlns:a="http://schemas.openxmlformats.org/drawingml/2006/main" noChangeAspect="1"/>
+            </wp:cNvGraphicFramePr>
+            <a:graphic xmlns:a="http://schemas.openxmlformats.org/drawingml/2006/main">
+              <a:graphicData uri="http://schemas.openxmlformats.org/drawingml/2006/picture">
+                <pic:pic xmlns:pic="http://schemas.openxmlformats.org/drawingml/2006/picture">
+                  <pic:nvPicPr>
+                    <pic:cNvPr id="2" name="budgetusecase.png"/>
+                    <pic:cNvPicPr/>
+                  </pic:nvPicPr>
+                  <pic:blipFill>
+                    <a:blip r:embed="rId11"/>
+                    <a:stretch>
+                      <a:fillRect/>
+                    </a:stretch>
+                  </pic:blipFill>
+                  <pic:spPr>
+                    <a:xfrm>
+                      <a:off x="0" y="0"/>
+                      <a:ext cx="3683000" cy="2921000"/>
+                    </a:xfrm>
+                    <a:prstGeom prst="rect">
+                      <a:avLst/>
+                    </a:prstGeom>
+                  </pic:spPr>
+                </pic:pic>
+              </a:graphicData>
+            </a:graphic>
+            <wp14:sizeRelH relativeFrom="page">
+              <wp14:pctWidth>0</wp14:pctWidth>
+            </wp14:sizeRelH>
+            <wp14:sizeRelV relativeFrom="page">
+              <wp14:pctHeight>0</wp14:pctHeight>
+            </wp14:sizeRelV>
+          </wp:anchor>
+        </w:drawing>
       </w:r>
     </w:p>
     <w:p/>
@@ -5760,7 +5944,6 @@
     <w:p/>
     <w:p/>
     <w:p/>
-    <w:p/>
     <w:p>
       <w:pPr>
         <w:pStyle w:val="Heading1"/>
@@ -5840,6 +6023,21 @@
     </w:p>
     <w:p>
       <w:pPr>
+        <w:pStyle w:val="template"/>
+        <w:jc w:val="both"/>
+        <w:rPr>
+          <w:i w:val="0"/>
+        </w:rPr>
+      </w:pPr>
+      <w:r>
+        <w:rPr>
+          <w:i w:val="0"/>
+        </w:rPr>
+        <w:t>The app should take no longer than 5 seconds to update the server’s database after a user has made any changes to their budget, categories, or profile.  Each page should take no longer than 1 second to load.  The app should be able to be optimized for the device the user prefers, and all load/update times should be around the same time across all platforms (Desktop, mobile devices, phones, etc).</w:t>
+      </w:r>
+    </w:p>
+    <w:p>
+      <w:pPr>
         <w:pStyle w:val="Heading2"/>
         <w:rPr>
           <w:rFonts w:ascii="Arial" w:hAnsi="Arial"/>
@@ -5921,7 +6119,142 @@
         <w:jc w:val="both"/>
       </w:pPr>
       <w:r>
+        <w:rPr>
+          <w:i w:val="0"/>
+        </w:rPr>
+        <w:t>Since this app will use some of the user’s personal/private information, security is a top priority.  It is required that the web app is to be updated with the latest security features available, as well as the servers holding the users data also be updated with the latest security features.  If there is discovered any leak of user information, such as usernames and passwords, we will require the user to prompt for another password.</w:t>
+      </w:r>
+    </w:p>
+    <w:p>
+      <w:pPr>
+        <w:pStyle w:val="template"/>
+        <w:ind w:left="720"/>
+        <w:jc w:val="both"/>
+      </w:pPr>
+    </w:p>
+    <w:p>
+      <w:pPr>
+        <w:pStyle w:val="template"/>
+        <w:numPr>
+          <w:ilvl w:val="0"/>
+          <w:numId w:val="4"/>
+        </w:numPr>
+        <w:jc w:val="both"/>
+      </w:pPr>
+      <w:r>
         <w:t>Describe briefly what level of security is expected from this product by your client and provide a bulleted (or numbered) list of the major security requirements.&gt;</w:t>
+      </w:r>
+    </w:p>
+    <w:p>
+      <w:pPr>
+        <w:pStyle w:val="template"/>
+        <w:numPr>
+          <w:ilvl w:val="0"/>
+          <w:numId w:val="4"/>
+        </w:numPr>
+        <w:jc w:val="both"/>
+      </w:pPr>
+      <w:r>
+        <w:rPr>
+          <w:i w:val="0"/>
+        </w:rPr>
+        <w:t>The highest security is a must for this application, since it is a web app.  Here are the list of security requirments:</w:t>
+      </w:r>
+    </w:p>
+    <w:p>
+      <w:pPr>
+        <w:pStyle w:val="template"/>
+        <w:numPr>
+          <w:ilvl w:val="0"/>
+          <w:numId w:val="14"/>
+        </w:numPr>
+        <w:jc w:val="both"/>
+        <w:rPr>
+          <w:i w:val="0"/>
+        </w:rPr>
+      </w:pPr>
+      <w:r>
+        <w:rPr>
+          <w:i w:val="0"/>
+        </w:rPr>
+        <w:lastRenderedPageBreak/>
+        <w:t>Using the https protocol</w:t>
+      </w:r>
+    </w:p>
+    <w:p>
+      <w:pPr>
+        <w:pStyle w:val="template"/>
+        <w:numPr>
+          <w:ilvl w:val="0"/>
+          <w:numId w:val="14"/>
+        </w:numPr>
+        <w:jc w:val="both"/>
+        <w:rPr>
+          <w:i w:val="0"/>
+        </w:rPr>
+      </w:pPr>
+      <w:r>
+        <w:rPr>
+          <w:i w:val="0"/>
+        </w:rPr>
+        <w:t>Using the highest level of encryption software while data is being transferred from the server to the user, or vice versa.</w:t>
+      </w:r>
+    </w:p>
+    <w:p>
+      <w:pPr>
+        <w:pStyle w:val="template"/>
+        <w:numPr>
+          <w:ilvl w:val="0"/>
+          <w:numId w:val="14"/>
+        </w:numPr>
+        <w:jc w:val="both"/>
+        <w:rPr>
+          <w:i w:val="0"/>
+        </w:rPr>
+      </w:pPr>
+      <w:r>
+        <w:rPr>
+          <w:i w:val="0"/>
+        </w:rPr>
+        <w:t>Requiring the user to change their password every 90 days.</w:t>
+      </w:r>
+    </w:p>
+    <w:p>
+      <w:pPr>
+        <w:pStyle w:val="template"/>
+        <w:numPr>
+          <w:ilvl w:val="0"/>
+          <w:numId w:val="14"/>
+        </w:numPr>
+        <w:jc w:val="both"/>
+        <w:rPr>
+          <w:i w:val="0"/>
+        </w:rPr>
+      </w:pPr>
+      <w:r>
+        <w:rPr>
+          <w:i w:val="0"/>
+        </w:rPr>
+        <w:t>Requiring the user for a security question and answer.</w:t>
+      </w:r>
+    </w:p>
+    <w:p>
+      <w:pPr>
+        <w:pStyle w:val="template"/>
+        <w:numPr>
+          <w:ilvl w:val="0"/>
+          <w:numId w:val="14"/>
+        </w:numPr>
+        <w:jc w:val="both"/>
+        <w:rPr>
+          <w:i w:val="0"/>
+        </w:rPr>
+      </w:pPr>
+      <w:r>
+        <w:rPr>
+          <w:i w:val="0"/>
+        </w:rPr>
+        <w:t xml:space="preserve">Using advanced Captcha to keep bots from creating accounts and compromising the system. </w:t>
       </w:r>
     </w:p>
     <w:p>
@@ -5970,9 +6303,11 @@
       <w:pPr>
         <w:pStyle w:val="template"/>
         <w:jc w:val="both"/>
-      </w:pPr>
-      <w:r>
-        <w:lastRenderedPageBreak/>
+        <w:rPr>
+          <w:i w:val="0"/>
+        </w:rPr>
+      </w:pPr>
+      <w:r>
         <w:t>TODO: Use subsections (e.g., 4.3.1 Reliability, 4.3.2 Portability, etc…) provide requirements related to the different software quality attributes. Base the information you include in these subsections on the material you have learned in the class. Make sure, that you do not just write “This software shall be maintainable…” Indicate ho</w:t>
       </w:r>
       <w:r>
@@ -5985,14 +6320,104 @@
     <w:p>
       <w:pPr>
         <w:pStyle w:val="template"/>
-        <w:rPr>
-          <w:i w:val="0"/>
-        </w:rPr>
-      </w:pPr>
-    </w:p>
-    <w:p>
-      <w:pPr>
-        <w:pStyle w:val="template"/>
+        <w:jc w:val="both"/>
+        <w:rPr>
+          <w:i w:val="0"/>
+        </w:rPr>
+      </w:pPr>
+    </w:p>
+    <w:p>
+      <w:pPr>
+        <w:pStyle w:val="Heading3"/>
+        <w:rPr>
+          <w:rFonts w:ascii="Arial" w:hAnsi="Arial"/>
+        </w:rPr>
+      </w:pPr>
+      <w:r>
+        <w:rPr>
+          <w:rFonts w:ascii="Arial" w:hAnsi="Arial"/>
+        </w:rPr>
+        <w:t>Maintainability</w:t>
+      </w:r>
+    </w:p>
+    <w:p>
+      <w:r>
+        <w:t>It will be required to use EMCAScript6, and use ESLint error checking</w:t>
+      </w:r>
+      <w:r>
+        <w:t xml:space="preserve"> in the code.  We will also enforce a cs320 style guide as our standard for readability of the code.  </w:t>
+      </w:r>
+    </w:p>
+    <w:p/>
+    <w:p>
+      <w:pPr>
+        <w:pStyle w:val="Heading3"/>
+      </w:pPr>
+      <w:r>
+        <w:t>Reliability</w:t>
+      </w:r>
+    </w:p>
+    <w:p>
+      <w:pPr>
+        <w:rPr>
+          <w:rFonts w:ascii="Arial" w:hAnsi="Arial" w:cs="Arial"/>
+        </w:rPr>
+      </w:pPr>
+      <w:r>
+        <w:rPr>
+          <w:rFonts w:ascii="Arial" w:hAnsi="Arial" w:cs="Arial"/>
+        </w:rPr>
+        <w:t>We will enforce a strict reliabilty policy.  We will schedule routine matainence at least twice a month in order to maintain the sites reliability as well as update security features.  There will be no longer than a 24 hour downtime for routine matainence.  If there are a lot of users reporting an issue, our team will fix the issue promptly with as little downtime as possible.</w:t>
+      </w:r>
+    </w:p>
+    <w:p>
+      <w:pPr>
+        <w:rPr>
+          <w:rFonts w:ascii="Arial" w:hAnsi="Arial" w:cs="Arial"/>
+        </w:rPr>
+      </w:pPr>
+    </w:p>
+    <w:p>
+      <w:pPr>
+        <w:pStyle w:val="Heading3"/>
+      </w:pPr>
+      <w:r>
+        <w:t>Usability</w:t>
+      </w:r>
+    </w:p>
+    <w:p>
+      <w:pPr>
+        <w:rPr>
+          <w:rFonts w:ascii="Arial" w:hAnsi="Arial" w:cs="Arial"/>
+        </w:rPr>
+      </w:pPr>
+      <w:r>
+        <w:rPr>
+          <w:rFonts w:ascii="Arial" w:hAnsi="Arial" w:cs="Arial"/>
+        </w:rPr>
+        <w:t xml:space="preserve">There will be provided a lot of tools in order to make our system as usable as possible.  Our software will be simple to navigate, with simple menus and minimizing submenus as much as possible.  </w:t>
+      </w:r>
+      <w:r>
+        <w:rPr>
+          <w:rFonts w:ascii="Arial" w:hAnsi="Arial" w:cs="Arial"/>
+        </w:rPr>
+        <w:t>Our main page will be streamlined, meaning no loading or refreshing a webpage as a user updates their budgets.  If the user is visioned-impaired, the user can click on the zoom button on their web browser, we will ensure the size of the font will be bigger without compromising the layout of the webpage.</w:t>
+      </w:r>
+    </w:p>
+    <w:p>
+      <w:pPr>
+        <w:pStyle w:val="template"/>
+        <w:rPr>
+          <w:i w:val="0"/>
+        </w:rPr>
+      </w:pPr>
+    </w:p>
+    <w:p>
+      <w:pPr>
+        <w:pStyle w:val="template"/>
+        <w:rPr>
+          <w:i w:val="0"/>
+        </w:rPr>
       </w:pPr>
     </w:p>
     <w:p>
@@ -6033,6 +6458,7 @@
           <w:rFonts w:ascii="Arial" w:hAnsi="Arial"/>
           <w:color w:val="FFFFFF"/>
         </w:rPr>
+        <w:lastRenderedPageBreak/>
         <w:t>Other Requirements</w:t>
       </w:r>
       <w:bookmarkEnd w:id="61"/>
@@ -6498,7 +6924,7 @@
       </w:r>
     </w:p>
     <w:sectPr>
-      <w:headerReference w:type="default" r:id="rId11"/>
+      <w:headerReference w:type="default" r:id="rId12"/>
       <w:pgSz w:w="12240" w:h="15840" w:code="1"/>
       <w:pgMar w:top="1440" w:right="1296" w:bottom="1440" w:left="1296" w:header="720" w:footer="720" w:gutter="0"/>
       <w:pgNumType w:start="1"/>
@@ -7276,6 +7702,95 @@
     </w:lvl>
   </w:abstractNum>
   <w:abstractNum w:abstractNumId="5" w15:restartNumberingAfterBreak="0">
+    <w:nsid w:val="2C7A7B30"/>
+    <w:multiLevelType w:val="hybridMultilevel"/>
+    <w:tmpl w:val="BC629332"/>
+    <w:lvl w:ilvl="0" w:tplc="02328382">
+      <w:start w:val="1"/>
+      <w:numFmt w:val="decimal"/>
+      <w:lvlText w:val="%1)"/>
+      <w:lvlJc w:val="left"/>
+      <w:pPr>
+        <w:ind w:left="1080" w:hanging="360"/>
+      </w:pPr>
+      <w:rPr>
+        <w:rFonts w:hint="default"/>
+      </w:rPr>
+    </w:lvl>
+    <w:lvl w:ilvl="1" w:tplc="04090019" w:tentative="1">
+      <w:start w:val="1"/>
+      <w:numFmt w:val="lowerLetter"/>
+      <w:lvlText w:val="%2."/>
+      <w:lvlJc w:val="left"/>
+      <w:pPr>
+        <w:ind w:left="1800" w:hanging="360"/>
+      </w:pPr>
+    </w:lvl>
+    <w:lvl w:ilvl="2" w:tplc="0409001B" w:tentative="1">
+      <w:start w:val="1"/>
+      <w:numFmt w:val="lowerRoman"/>
+      <w:lvlText w:val="%3."/>
+      <w:lvlJc w:val="right"/>
+      <w:pPr>
+        <w:ind w:left="2520" w:hanging="180"/>
+      </w:pPr>
+    </w:lvl>
+    <w:lvl w:ilvl="3" w:tplc="0409000F" w:tentative="1">
+      <w:start w:val="1"/>
+      <w:numFmt w:val="decimal"/>
+      <w:lvlText w:val="%4."/>
+      <w:lvlJc w:val="left"/>
+      <w:pPr>
+        <w:ind w:left="3240" w:hanging="360"/>
+      </w:pPr>
+    </w:lvl>
+    <w:lvl w:ilvl="4" w:tplc="04090019" w:tentative="1">
+      <w:start w:val="1"/>
+      <w:numFmt w:val="lowerLetter"/>
+      <w:lvlText w:val="%5."/>
+      <w:lvlJc w:val="left"/>
+      <w:pPr>
+        <w:ind w:left="3960" w:hanging="360"/>
+      </w:pPr>
+    </w:lvl>
+    <w:lvl w:ilvl="5" w:tplc="0409001B" w:tentative="1">
+      <w:start w:val="1"/>
+      <w:numFmt w:val="lowerRoman"/>
+      <w:lvlText w:val="%6."/>
+      <w:lvlJc w:val="right"/>
+      <w:pPr>
+        <w:ind w:left="4680" w:hanging="180"/>
+      </w:pPr>
+    </w:lvl>
+    <w:lvl w:ilvl="6" w:tplc="0409000F" w:tentative="1">
+      <w:start w:val="1"/>
+      <w:numFmt w:val="decimal"/>
+      <w:lvlText w:val="%7."/>
+      <w:lvlJc w:val="left"/>
+      <w:pPr>
+        <w:ind w:left="5400" w:hanging="360"/>
+      </w:pPr>
+    </w:lvl>
+    <w:lvl w:ilvl="7" w:tplc="04090019" w:tentative="1">
+      <w:start w:val="1"/>
+      <w:numFmt w:val="lowerLetter"/>
+      <w:lvlText w:val="%8."/>
+      <w:lvlJc w:val="left"/>
+      <w:pPr>
+        <w:ind w:left="6120" w:hanging="360"/>
+      </w:pPr>
+    </w:lvl>
+    <w:lvl w:ilvl="8" w:tplc="0409001B" w:tentative="1">
+      <w:start w:val="1"/>
+      <w:numFmt w:val="lowerRoman"/>
+      <w:lvlText w:val="%9."/>
+      <w:lvlJc w:val="right"/>
+      <w:pPr>
+        <w:ind w:left="6840" w:hanging="180"/>
+      </w:pPr>
+    </w:lvl>
+  </w:abstractNum>
+  <w:abstractNum w:abstractNumId="6" w15:restartNumberingAfterBreak="0">
     <w:nsid w:val="2DA71206"/>
     <w:multiLevelType w:val="multilevel"/>
     <w:tmpl w:val="D8BC5BE2"/>
@@ -7343,7 +7858,7 @@
       <w:lvlJc w:val="left"/>
     </w:lvl>
   </w:abstractNum>
-  <w:abstractNum w:abstractNumId="6" w15:restartNumberingAfterBreak="0">
+  <w:abstractNum w:abstractNumId="7" w15:restartNumberingAfterBreak="0">
     <w:nsid w:val="30474ADC"/>
     <w:multiLevelType w:val="hybridMultilevel"/>
     <w:tmpl w:val="42C6F700"/>
@@ -7456,7 +7971,7 @@
       </w:rPr>
     </w:lvl>
   </w:abstractNum>
-  <w:abstractNum w:abstractNumId="7" w15:restartNumberingAfterBreak="0">
+  <w:abstractNum w:abstractNumId="8" w15:restartNumberingAfterBreak="0">
     <w:nsid w:val="3BB24A6B"/>
     <w:multiLevelType w:val="hybridMultilevel"/>
     <w:tmpl w:val="491285D0"/>
@@ -7569,7 +8084,7 @@
       </w:rPr>
     </w:lvl>
   </w:abstractNum>
-  <w:abstractNum w:abstractNumId="8" w15:restartNumberingAfterBreak="0">
+  <w:abstractNum w:abstractNumId="9" w15:restartNumberingAfterBreak="0">
     <w:nsid w:val="3F3D42D6"/>
     <w:multiLevelType w:val="hybridMultilevel"/>
     <w:tmpl w:val="94483810"/>
@@ -7682,7 +8197,7 @@
       </w:rPr>
     </w:lvl>
   </w:abstractNum>
-  <w:abstractNum w:abstractNumId="9" w15:restartNumberingAfterBreak="0">
+  <w:abstractNum w:abstractNumId="10" w15:restartNumberingAfterBreak="0">
     <w:nsid w:val="40ED789E"/>
     <w:multiLevelType w:val="hybridMultilevel"/>
     <w:tmpl w:val="0EB0C41E"/>
@@ -7795,7 +8310,7 @@
       </w:rPr>
     </w:lvl>
   </w:abstractNum>
-  <w:abstractNum w:abstractNumId="10" w15:restartNumberingAfterBreak="0">
+  <w:abstractNum w:abstractNumId="11" w15:restartNumberingAfterBreak="0">
     <w:nsid w:val="60155428"/>
     <w:multiLevelType w:val="hybridMultilevel"/>
     <w:tmpl w:val="90D6E608"/>
@@ -7908,7 +8423,7 @@
       </w:rPr>
     </w:lvl>
   </w:abstractNum>
-  <w:abstractNum w:abstractNumId="11" w15:restartNumberingAfterBreak="0">
+  <w:abstractNum w:abstractNumId="12" w15:restartNumberingAfterBreak="0">
     <w:nsid w:val="6CA7066F"/>
     <w:multiLevelType w:val="hybridMultilevel"/>
     <w:tmpl w:val="09C29592"/>
@@ -7997,7 +8512,7 @@
       </w:pPr>
     </w:lvl>
   </w:abstractNum>
-  <w:abstractNum w:abstractNumId="12" w15:restartNumberingAfterBreak="0">
+  <w:abstractNum w:abstractNumId="13" w15:restartNumberingAfterBreak="0">
     <w:nsid w:val="72AD154C"/>
     <w:multiLevelType w:val="hybridMultilevel"/>
     <w:tmpl w:val="8EB4240C"/>
@@ -8114,7 +8629,7 @@
     <w:abstractNumId w:val="0"/>
   </w:num>
   <w:num w:numId="2">
-    <w:abstractNumId w:val="5"/>
+    <w:abstractNumId w:val="6"/>
   </w:num>
   <w:num w:numId="3">
     <w:abstractNumId w:val="4"/>
@@ -8123,31 +8638,34 @@
     <w:abstractNumId w:val="2"/>
   </w:num>
   <w:num w:numId="5">
-    <w:abstractNumId w:val="12"/>
+    <w:abstractNumId w:val="13"/>
   </w:num>
   <w:num w:numId="6">
     <w:abstractNumId w:val="1"/>
   </w:num>
   <w:num w:numId="7">
+    <w:abstractNumId w:val="8"/>
+  </w:num>
+  <w:num w:numId="8">
     <w:abstractNumId w:val="7"/>
   </w:num>
-  <w:num w:numId="8">
-    <w:abstractNumId w:val="6"/>
-  </w:num>
   <w:num w:numId="9">
-    <w:abstractNumId w:val="10"/>
+    <w:abstractNumId w:val="11"/>
   </w:num>
   <w:num w:numId="10">
-    <w:abstractNumId w:val="8"/>
+    <w:abstractNumId w:val="9"/>
   </w:num>
   <w:num w:numId="11">
     <w:abstractNumId w:val="3"/>
   </w:num>
   <w:num w:numId="12">
-    <w:abstractNumId w:val="11"/>
+    <w:abstractNumId w:val="12"/>
   </w:num>
   <w:num w:numId="13">
-    <w:abstractNumId w:val="9"/>
+    <w:abstractNumId w:val="10"/>
+  </w:num>
+  <w:num w:numId="14">
+    <w:abstractNumId w:val="5"/>
   </w:num>
 </w:numbering>
 </file>

</xml_diff>

<commit_message>
Created Final SRS PDF
</commit_message>
<xml_diff>
--- a/ProjectInfo/srs_template.docx
+++ b/ProjectInfo/srs_template.docx
@@ -5336,67 +5336,37 @@
           <w:i w:val="0"/>
           <w:color w:val="000000" w:themeColor="text1"/>
         </w:rPr>
-        <w:t>Using two text boxes and a</w:t>
-      </w:r>
-      <w:r>
+        <w:t>Using two text boxes and a sign-in button a user can enter the username and password for their existing account to gain access to their budget and information.</w:t>
+      </w:r>
+    </w:p>
+    <w:p>
+      <w:pPr>
+        <w:pStyle w:val="template"/>
+        <w:jc w:val="both"/>
         <w:rPr>
           <w:i w:val="0"/>
           <w:color w:val="000000" w:themeColor="text1"/>
         </w:rPr>
-        <w:t xml:space="preserve"> sign-</w:t>
-      </w:r>
-      <w:r>
-        <w:rPr>
+      </w:pPr>
+    </w:p>
+    <w:p>
+      <w:pPr>
+        <w:pStyle w:val="template"/>
+        <w:ind w:left="720"/>
+        <w:jc w:val="both"/>
+        <w:rPr>
+          <w:b/>
           <w:i w:val="0"/>
           <w:color w:val="000000" w:themeColor="text1"/>
         </w:rPr>
-        <w:t>in button a user can enter the username and password for their existing account to gain access to their budget and information.</w:t>
-      </w:r>
-    </w:p>
-    <w:p>
-      <w:pPr>
-        <w:pStyle w:val="template"/>
-        <w:jc w:val="both"/>
-        <w:rPr>
+      </w:pPr>
+      <w:r>
+        <w:rPr>
+          <w:b/>
           <w:i w:val="0"/>
           <w:color w:val="000000" w:themeColor="text1"/>
         </w:rPr>
-      </w:pPr>
-    </w:p>
-    <w:p>
-      <w:pPr>
-        <w:pStyle w:val="template"/>
-        <w:ind w:left="720"/>
-        <w:jc w:val="both"/>
-        <w:rPr>
-          <w:b/>
-          <w:i w:val="0"/>
-          <w:color w:val="000000" w:themeColor="text1"/>
-        </w:rPr>
-      </w:pPr>
-      <w:r>
-        <w:rPr>
-          <w:b/>
-          <w:i w:val="0"/>
-          <w:color w:val="000000" w:themeColor="text1"/>
-        </w:rPr>
-        <w:t xml:space="preserve">Log </w:t>
-      </w:r>
-      <w:r>
-        <w:rPr>
-          <w:b/>
-          <w:i w:val="0"/>
-          <w:color w:val="000000" w:themeColor="text1"/>
-        </w:rPr>
-        <w:t>out of</w:t>
-      </w:r>
-      <w:r>
-        <w:rPr>
-          <w:b/>
-          <w:i w:val="0"/>
-          <w:color w:val="000000" w:themeColor="text1"/>
-        </w:rPr>
-        <w:t xml:space="preserve"> User Account</w:t>
+        <w:t>Log out of User Account</w:t>
       </w:r>
     </w:p>
     <w:p>
@@ -5417,14 +5387,7 @@
           <w:i w:val="0"/>
           <w:color w:val="000000" w:themeColor="text1"/>
         </w:rPr>
-        <w:t xml:space="preserve">Using </w:t>
-      </w:r>
-      <w:r>
-        <w:rPr>
-          <w:i w:val="0"/>
-          <w:color w:val="000000" w:themeColor="text1"/>
-        </w:rPr>
-        <w:t>a logout button, the user c</w:t>
+        <w:t>Using a logout button, the user c</w:t>
       </w:r>
       <w:r>
         <w:rPr>
@@ -5742,31 +5705,16 @@
           <w:rFonts w:ascii="Arial" w:hAnsi="Arial" w:cs="Arial"/>
         </w:rPr>
       </w:pPr>
-    </w:p>
-    <w:p>
-      <w:pPr>
-        <w:rPr>
-          <w:rFonts w:ascii="Arial" w:hAnsi="Arial" w:cs="Arial"/>
-        </w:rPr>
-      </w:pPr>
       <w:r>
         <w:rPr>
           <w:rFonts w:ascii="Arial" w:hAnsi="Arial" w:cs="Arial"/>
           <w:lang w:bidi="ar-SA"/>
         </w:rPr>
         <w:drawing>
-          <wp:anchor distT="0" distB="0" distL="114300" distR="114300" simplePos="0" relativeHeight="251659264" behindDoc="1" locked="0" layoutInCell="1" allowOverlap="1" wp14:anchorId="235687C1" wp14:editId="22C0255E">
-            <wp:simplePos x="0" y="0"/>
-            <wp:positionH relativeFrom="margin">
-              <wp:align>center</wp:align>
-            </wp:positionH>
-            <wp:positionV relativeFrom="paragraph">
-              <wp:posOffset>97161</wp:posOffset>
-            </wp:positionV>
-            <wp:extent cx="3683000" cy="2921000"/>
-            <wp:effectExtent l="0" t="0" r="0" b="0"/>
-            <wp:wrapNone/>
-            <wp:docPr id="2" name="Picture 2"/>
+          <wp:inline distT="0" distB="0" distL="0" distR="0" wp14:anchorId="41349828" wp14:editId="4832B7C1">
+            <wp:extent cx="6120130" cy="4861560"/>
+            <wp:effectExtent l="0" t="0" r="1270" b="0"/>
+            <wp:docPr id="4" name="Picture 4" descr="SRSdiagrams/budgetusecase.png"/>
             <wp:cNvGraphicFramePr>
               <a:graphicFrameLocks xmlns:a="http://schemas.openxmlformats.org/drawingml/2006/main" noChangeAspect="1"/>
             </wp:cNvGraphicFramePr>
@@ -5774,11 +5722,92 @@
               <a:graphicData uri="http://schemas.openxmlformats.org/drawingml/2006/picture">
                 <pic:pic xmlns:pic="http://schemas.openxmlformats.org/drawingml/2006/picture">
                   <pic:nvPicPr>
-                    <pic:cNvPr id="2" name="budgetusecase.png"/>
+                    <pic:cNvPr id="0" name="Picture 2" descr="SRSdiagrams/budgetusecase.png"/>
+                    <pic:cNvPicPr>
+                      <a:picLocks noChangeAspect="1" noChangeArrowheads="1"/>
+                    </pic:cNvPicPr>
+                  </pic:nvPicPr>
+                  <pic:blipFill>
+                    <a:blip r:embed="rId11">
+                      <a:extLst>
+                        <a:ext uri="{28A0092B-C50C-407E-A947-70E740481C1C}">
+                          <a14:useLocalDpi xmlns:a14="http://schemas.microsoft.com/office/drawing/2010/main" val="0"/>
+                        </a:ext>
+                      </a:extLst>
+                    </a:blip>
+                    <a:srcRect/>
+                    <a:stretch>
+                      <a:fillRect/>
+                    </a:stretch>
+                  </pic:blipFill>
+                  <pic:spPr bwMode="auto">
+                    <a:xfrm>
+                      <a:off x="0" y="0"/>
+                      <a:ext cx="6120130" cy="4861560"/>
+                    </a:xfrm>
+                    <a:prstGeom prst="rect">
+                      <a:avLst/>
+                    </a:prstGeom>
+                    <a:noFill/>
+                    <a:ln>
+                      <a:noFill/>
+                    </a:ln>
+                  </pic:spPr>
+                </pic:pic>
+              </a:graphicData>
+            </a:graphic>
+          </wp:inline>
+        </w:drawing>
+      </w:r>
+    </w:p>
+    <w:p>
+      <w:pPr>
+        <w:rPr>
+          <w:rFonts w:ascii="Arial" w:hAnsi="Arial" w:cs="Arial"/>
+        </w:rPr>
+      </w:pPr>
+    </w:p>
+    <w:p>
+      <w:pPr>
+        <w:rPr>
+          <w:rFonts w:ascii="Arial" w:hAnsi="Arial" w:cs="Arial"/>
+        </w:rPr>
+      </w:pPr>
+    </w:p>
+    <w:p>
+      <w:pPr>
+        <w:rPr>
+          <w:rFonts w:ascii="Arial" w:hAnsi="Arial" w:cs="Arial"/>
+        </w:rPr>
+      </w:pPr>
+      <w:r>
+        <w:rPr>
+          <w:rFonts w:ascii="Arial" w:hAnsi="Arial" w:cs="Arial"/>
+          <w:lang w:bidi="ar-SA"/>
+        </w:rPr>
+        <w:drawing>
+          <wp:inline distT="0" distB="0" distL="0" distR="0" wp14:anchorId="1D791C5E" wp14:editId="72BA8197">
+            <wp:extent cx="6126480" cy="4860925"/>
+            <wp:effectExtent l="0" t="0" r="0" b="0"/>
+            <wp:docPr id="6" name="Picture 6"/>
+            <wp:cNvGraphicFramePr>
+              <a:graphicFrameLocks xmlns:a="http://schemas.openxmlformats.org/drawingml/2006/main" noChangeAspect="1"/>
+            </wp:cNvGraphicFramePr>
+            <a:graphic xmlns:a="http://schemas.openxmlformats.org/drawingml/2006/main">
+              <a:graphicData uri="http://schemas.openxmlformats.org/drawingml/2006/picture">
+                <pic:pic xmlns:pic="http://schemas.openxmlformats.org/drawingml/2006/picture">
+                  <pic:nvPicPr>
+                    <pic:cNvPr id="6" name="budgetusecase.png"/>
                     <pic:cNvPicPr/>
                   </pic:nvPicPr>
                   <pic:blipFill>
-                    <a:blip r:embed="rId11"/>
+                    <a:blip r:embed="rId11">
+                      <a:extLst>
+                        <a:ext uri="{28A0092B-C50C-407E-A947-70E740481C1C}">
+                          <a14:useLocalDpi xmlns:a14="http://schemas.microsoft.com/office/drawing/2010/main" val="0"/>
+                        </a:ext>
+                      </a:extLst>
+                    </a:blip>
                     <a:stretch>
                       <a:fillRect/>
                     </a:stretch>
@@ -5786,11 +5815,187 @@
                   <pic:spPr>
                     <a:xfrm>
                       <a:off x="0" y="0"/>
-                      <a:ext cx="3683000" cy="2921000"/>
+                      <a:ext cx="6126480" cy="4860925"/>
                     </a:xfrm>
                     <a:prstGeom prst="rect">
                       <a:avLst/>
                     </a:prstGeom>
+                  </pic:spPr>
+                </pic:pic>
+              </a:graphicData>
+            </a:graphic>
+          </wp:inline>
+        </w:drawing>
+      </w:r>
+    </w:p>
+    <w:p>
+      <w:pPr>
+        <w:rPr>
+          <w:rFonts w:ascii="Arial" w:hAnsi="Arial" w:cs="Arial"/>
+        </w:rPr>
+      </w:pPr>
+    </w:p>
+    <w:p>
+      <w:pPr>
+        <w:rPr>
+          <w:rFonts w:ascii="Arial" w:hAnsi="Arial" w:cs="Arial"/>
+        </w:rPr>
+      </w:pPr>
+    </w:p>
+    <w:p>
+      <w:pPr>
+        <w:rPr>
+          <w:rFonts w:ascii="Arial" w:hAnsi="Arial" w:cs="Arial"/>
+        </w:rPr>
+      </w:pPr>
+    </w:p>
+    <w:p>
+      <w:pPr>
+        <w:rPr>
+          <w:rFonts w:ascii="Arial" w:hAnsi="Arial" w:cs="Arial"/>
+        </w:rPr>
+      </w:pPr>
+      <w:bookmarkStart w:id="48" w:name="_GoBack"/>
+      <w:bookmarkEnd w:id="48"/>
+    </w:p>
+    <w:p>
+      <w:pPr>
+        <w:rPr>
+          <w:rFonts w:ascii="Arial" w:hAnsi="Arial" w:cs="Arial"/>
+        </w:rPr>
+      </w:pPr>
+    </w:p>
+    <w:p>
+      <w:pPr>
+        <w:rPr>
+          <w:rFonts w:ascii="Arial" w:hAnsi="Arial" w:cs="Arial"/>
+        </w:rPr>
+      </w:pPr>
+    </w:p>
+    <w:p>
+      <w:pPr>
+        <w:rPr>
+          <w:rFonts w:ascii="Arial" w:hAnsi="Arial" w:cs="Arial"/>
+        </w:rPr>
+      </w:pPr>
+    </w:p>
+    <w:p>
+      <w:pPr>
+        <w:rPr>
+          <w:rFonts w:ascii="Arial" w:hAnsi="Arial" w:cs="Arial"/>
+        </w:rPr>
+      </w:pPr>
+    </w:p>
+    <w:p>
+      <w:pPr>
+        <w:rPr>
+          <w:rFonts w:ascii="Arial" w:hAnsi="Arial" w:cs="Arial"/>
+        </w:rPr>
+      </w:pPr>
+    </w:p>
+    <w:p>
+      <w:pPr>
+        <w:rPr>
+          <w:rFonts w:ascii="Arial" w:hAnsi="Arial" w:cs="Arial"/>
+        </w:rPr>
+      </w:pPr>
+    </w:p>
+    <w:p>
+      <w:pPr>
+        <w:rPr>
+          <w:rFonts w:ascii="Arial" w:hAnsi="Arial" w:cs="Arial"/>
+        </w:rPr>
+      </w:pPr>
+    </w:p>
+    <w:p>
+      <w:pPr>
+        <w:rPr>
+          <w:rFonts w:ascii="Arial" w:hAnsi="Arial" w:cs="Arial"/>
+        </w:rPr>
+      </w:pPr>
+    </w:p>
+    <w:p>
+      <w:pPr>
+        <w:rPr>
+          <w:rFonts w:ascii="Arial" w:hAnsi="Arial" w:cs="Arial"/>
+        </w:rPr>
+      </w:pPr>
+    </w:p>
+    <w:p>
+      <w:pPr>
+        <w:rPr>
+          <w:rFonts w:ascii="Arial" w:hAnsi="Arial" w:cs="Arial"/>
+        </w:rPr>
+      </w:pPr>
+    </w:p>
+    <w:p>
+      <w:pPr>
+        <w:rPr>
+          <w:rFonts w:ascii="Arial" w:hAnsi="Arial" w:cs="Arial"/>
+        </w:rPr>
+      </w:pPr>
+    </w:p>
+    <w:p>
+      <w:pPr>
+        <w:rPr>
+          <w:rFonts w:ascii="Arial" w:hAnsi="Arial" w:cs="Arial"/>
+        </w:rPr>
+      </w:pPr>
+      <w:r>
+        <w:rPr>
+          <w:rFonts w:ascii="Arial" w:hAnsi="Arial" w:cs="Arial"/>
+          <w:lang w:bidi="ar-SA"/>
+        </w:rPr>
+        <w:drawing>
+          <wp:anchor distT="0" distB="0" distL="114300" distR="114300" simplePos="0" relativeHeight="251659264" behindDoc="0" locked="0" layoutInCell="1" allowOverlap="1" wp14:anchorId="312A546B" wp14:editId="16406B05">
+            <wp:simplePos x="0" y="0"/>
+            <wp:positionH relativeFrom="margin">
+              <wp:align>center</wp:align>
+            </wp:positionH>
+            <wp:positionV relativeFrom="paragraph">
+              <wp:posOffset>-2886710</wp:posOffset>
+            </wp:positionV>
+            <wp:extent cx="3788507" cy="3009422"/>
+            <wp:effectExtent l="0" t="0" r="0" b="0"/>
+            <wp:wrapSquare wrapText="bothSides"/>
+            <wp:docPr id="3" name="Picture 3" descr="SRSdiagrams/budgetusecase.png"/>
+            <wp:cNvGraphicFramePr>
+              <a:graphicFrameLocks xmlns:a="http://schemas.openxmlformats.org/drawingml/2006/main" noChangeAspect="1"/>
+            </wp:cNvGraphicFramePr>
+            <a:graphic xmlns:a="http://schemas.openxmlformats.org/drawingml/2006/main">
+              <a:graphicData uri="http://schemas.openxmlformats.org/drawingml/2006/picture">
+                <pic:pic xmlns:pic="http://schemas.openxmlformats.org/drawingml/2006/picture">
+                  <pic:nvPicPr>
+                    <pic:cNvPr id="0" name="Picture 1" descr="SRSdiagrams/budgetusecase.png"/>
+                    <pic:cNvPicPr>
+                      <a:picLocks noChangeAspect="1" noChangeArrowheads="1"/>
+                    </pic:cNvPicPr>
+                  </pic:nvPicPr>
+                  <pic:blipFill>
+                    <a:blip r:embed="rId11">
+                      <a:extLst>
+                        <a:ext uri="{28A0092B-C50C-407E-A947-70E740481C1C}">
+                          <a14:useLocalDpi xmlns:a14="http://schemas.microsoft.com/office/drawing/2010/main" val="0"/>
+                        </a:ext>
+                      </a:extLst>
+                    </a:blip>
+                    <a:srcRect/>
+                    <a:stretch>
+                      <a:fillRect/>
+                    </a:stretch>
+                  </pic:blipFill>
+                  <pic:spPr bwMode="auto">
+                    <a:xfrm>
+                      <a:off x="0" y="0"/>
+                      <a:ext cx="3788507" cy="3009422"/>
+                    </a:xfrm>
+                    <a:prstGeom prst="rect">
+                      <a:avLst/>
+                    </a:prstGeom>
+                    <a:noFill/>
+                    <a:ln>
+                      <a:noFill/>
+                    </a:ln>
                   </pic:spPr>
                 </pic:pic>
               </a:graphicData>
@@ -5814,132 +6019,6 @@
     </w:p>
     <w:p>
       <w:pPr>
-        <w:rPr>
-          <w:rFonts w:ascii="Arial" w:hAnsi="Arial" w:cs="Arial"/>
-        </w:rPr>
-      </w:pPr>
-    </w:p>
-    <w:p>
-      <w:pPr>
-        <w:rPr>
-          <w:rFonts w:ascii="Arial" w:hAnsi="Arial" w:cs="Arial"/>
-        </w:rPr>
-      </w:pPr>
-    </w:p>
-    <w:p>
-      <w:pPr>
-        <w:rPr>
-          <w:rFonts w:ascii="Arial" w:hAnsi="Arial" w:cs="Arial"/>
-        </w:rPr>
-      </w:pPr>
-    </w:p>
-    <w:p>
-      <w:pPr>
-        <w:rPr>
-          <w:rFonts w:ascii="Arial" w:hAnsi="Arial" w:cs="Arial"/>
-        </w:rPr>
-      </w:pPr>
-    </w:p>
-    <w:p>
-      <w:pPr>
-        <w:rPr>
-          <w:rFonts w:ascii="Arial" w:hAnsi="Arial" w:cs="Arial"/>
-        </w:rPr>
-      </w:pPr>
-    </w:p>
-    <w:p>
-      <w:pPr>
-        <w:rPr>
-          <w:rFonts w:ascii="Arial" w:hAnsi="Arial" w:cs="Arial"/>
-        </w:rPr>
-      </w:pPr>
-    </w:p>
-    <w:p>
-      <w:pPr>
-        <w:rPr>
-          <w:rFonts w:ascii="Arial" w:hAnsi="Arial" w:cs="Arial"/>
-        </w:rPr>
-      </w:pPr>
-    </w:p>
-    <w:p>
-      <w:pPr>
-        <w:rPr>
-          <w:rFonts w:ascii="Arial" w:hAnsi="Arial" w:cs="Arial"/>
-        </w:rPr>
-      </w:pPr>
-    </w:p>
-    <w:p>
-      <w:pPr>
-        <w:rPr>
-          <w:rFonts w:ascii="Arial" w:hAnsi="Arial" w:cs="Arial"/>
-        </w:rPr>
-      </w:pPr>
-    </w:p>
-    <w:p>
-      <w:pPr>
-        <w:rPr>
-          <w:rFonts w:ascii="Arial" w:hAnsi="Arial" w:cs="Arial"/>
-        </w:rPr>
-      </w:pPr>
-    </w:p>
-    <w:p>
-      <w:pPr>
-        <w:rPr>
-          <w:rFonts w:ascii="Arial" w:hAnsi="Arial" w:cs="Arial"/>
-        </w:rPr>
-      </w:pPr>
-    </w:p>
-    <w:p>
-      <w:pPr>
-        <w:rPr>
-          <w:rFonts w:ascii="Arial" w:hAnsi="Arial" w:cs="Arial"/>
-        </w:rPr>
-      </w:pPr>
-    </w:p>
-    <w:p>
-      <w:pPr>
-        <w:rPr>
-          <w:rFonts w:ascii="Arial" w:hAnsi="Arial" w:cs="Arial"/>
-        </w:rPr>
-      </w:pPr>
-    </w:p>
-    <w:p>
-      <w:pPr>
-        <w:rPr>
-          <w:rFonts w:ascii="Arial" w:hAnsi="Arial" w:cs="Arial"/>
-        </w:rPr>
-      </w:pPr>
-    </w:p>
-    <w:p>
-      <w:pPr>
-        <w:rPr>
-          <w:rFonts w:ascii="Arial" w:hAnsi="Arial" w:cs="Arial"/>
-        </w:rPr>
-      </w:pPr>
-    </w:p>
-    <w:p>
-      <w:pPr>
-        <w:rPr>
-          <w:rFonts w:ascii="Arial" w:hAnsi="Arial" w:cs="Arial"/>
-        </w:rPr>
-      </w:pPr>
-    </w:p>
-    <w:p>
-      <w:pPr>
-        <w:rPr>
-          <w:rFonts w:ascii="Arial" w:hAnsi="Arial" w:cs="Arial"/>
-        </w:rPr>
-      </w:pPr>
-    </w:p>
-    <w:p>
-      <w:pPr>
-        <w:rPr>
-          <w:rFonts w:ascii="Arial" w:hAnsi="Arial" w:cs="Arial"/>
-        </w:rPr>
-      </w:pPr>
-    </w:p>
-    <w:p>
-      <w:pPr>
         <w:pStyle w:val="Heading1"/>
         <w:pBdr>
           <w:top w:val="single" w:sz="4" w:space="1" w:color="auto"/>
@@ -5954,8 +6033,8 @@
           <w:color w:val="FFFFFF"/>
         </w:rPr>
       </w:pPr>
-      <w:bookmarkStart w:id="48" w:name="_Toc113291708"/>
-      <w:bookmarkStart w:id="49" w:name="_Toc439994690"/>
+      <w:bookmarkStart w:id="49" w:name="_Toc113291708"/>
+      <w:bookmarkStart w:id="50" w:name="_Toc439994690"/>
       <w:r>
         <w:rPr>
           <w:rFonts w:ascii="Arial" w:hAnsi="Arial" w:cs="Arial"/>
@@ -5963,7 +6042,7 @@
         </w:rPr>
         <w:t>Other Non-functional Requirements</w:t>
       </w:r>
-      <w:bookmarkEnd w:id="48"/>
+      <w:bookmarkEnd w:id="49"/>
     </w:p>
     <w:p>
       <w:pPr>
@@ -5972,15 +6051,15 @@
           <w:rFonts w:ascii="Arial" w:hAnsi="Arial" w:cs="Arial"/>
         </w:rPr>
       </w:pPr>
-      <w:bookmarkStart w:id="50" w:name="_Toc113291709"/>
+      <w:bookmarkStart w:id="51" w:name="_Toc113291709"/>
       <w:r>
         <w:rPr>
           <w:rFonts w:ascii="Arial" w:hAnsi="Arial" w:cs="Arial"/>
         </w:rPr>
         <w:t>Performance Requirements</w:t>
       </w:r>
-      <w:bookmarkEnd w:id="49"/>
       <w:bookmarkEnd w:id="50"/>
+      <w:bookmarkEnd w:id="51"/>
     </w:p>
     <w:p>
       <w:pPr>
@@ -6016,16 +6095,16 @@
           <w:rFonts w:ascii="Arial" w:hAnsi="Arial" w:cs="Arial"/>
         </w:rPr>
       </w:pPr>
-      <w:bookmarkStart w:id="51" w:name="_Toc439994691"/>
-      <w:bookmarkStart w:id="52" w:name="_Toc113291710"/>
+      <w:bookmarkStart w:id="52" w:name="_Toc439994691"/>
+      <w:bookmarkStart w:id="53" w:name="_Toc113291710"/>
       <w:r>
         <w:rPr>
           <w:rFonts w:ascii="Arial" w:hAnsi="Arial" w:cs="Arial"/>
         </w:rPr>
         <w:t>Safety and Security Requirements</w:t>
       </w:r>
-      <w:bookmarkEnd w:id="51"/>
       <w:bookmarkEnd w:id="52"/>
+      <w:bookmarkEnd w:id="53"/>
     </w:p>
     <w:p>
       <w:pPr>
@@ -6151,8 +6230,8 @@
           <w:rFonts w:ascii="Arial" w:hAnsi="Arial" w:cs="Arial"/>
         </w:rPr>
       </w:pPr>
-      <w:bookmarkStart w:id="53" w:name="_Toc439994693"/>
-      <w:bookmarkStart w:id="54" w:name="_Toc113291711"/>
+      <w:bookmarkStart w:id="54" w:name="_Toc439994693"/>
+      <w:bookmarkStart w:id="55" w:name="_Toc113291711"/>
       <w:r>
         <w:rPr>
           <w:rFonts w:ascii="Arial" w:hAnsi="Arial" w:cs="Arial"/>
@@ -6160,8 +6239,8 @@
         <w:lastRenderedPageBreak/>
         <w:t>Software Quality Attributes</w:t>
       </w:r>
-      <w:bookmarkEnd w:id="53"/>
       <w:bookmarkEnd w:id="54"/>
+      <w:bookmarkEnd w:id="55"/>
     </w:p>
     <w:p>
       <w:pPr>
@@ -6364,8 +6443,8 @@
           <w:color w:val="FFFFFF"/>
         </w:rPr>
       </w:pPr>
-      <w:bookmarkStart w:id="55" w:name="_Toc439994695"/>
-      <w:bookmarkStart w:id="56" w:name="_Toc113291712"/>
+      <w:bookmarkStart w:id="56" w:name="_Toc439994695"/>
+      <w:bookmarkStart w:id="57" w:name="_Toc113291712"/>
       <w:r>
         <w:rPr>
           <w:rFonts w:ascii="Arial" w:hAnsi="Arial" w:cs="Arial"/>
@@ -6373,17 +6452,17 @@
         </w:rPr>
         <w:t>Other Requirements</w:t>
       </w:r>
-      <w:bookmarkEnd w:id="55"/>
       <w:bookmarkEnd w:id="56"/>
-    </w:p>
-    <w:p>
-      <w:pPr>
-        <w:pStyle w:val="template"/>
-        <w:rPr>
-          <w:i w:val="0"/>
-        </w:rPr>
-      </w:pPr>
-      <w:bookmarkStart w:id="57" w:name="_Toc439994696"/>
+      <w:bookmarkEnd w:id="57"/>
+    </w:p>
+    <w:p>
+      <w:pPr>
+        <w:pStyle w:val="template"/>
+        <w:rPr>
+          <w:i w:val="0"/>
+        </w:rPr>
+      </w:pPr>
+      <w:bookmarkStart w:id="58" w:name="_Toc439994696"/>
       <w:r>
         <w:rPr>
           <w:i w:val="0"/>
@@ -6477,8 +6556,8 @@
           <w:rFonts w:ascii="Arial" w:hAnsi="Arial" w:cs="Arial"/>
         </w:rPr>
       </w:pPr>
-      <w:bookmarkStart w:id="58" w:name="_Toc439994698"/>
-      <w:bookmarkEnd w:id="57"/>
+      <w:bookmarkStart w:id="59" w:name="_Toc439994698"/>
+      <w:bookmarkEnd w:id="58"/>
     </w:p>
     <w:p>
       <w:pPr>
@@ -6503,7 +6582,7 @@
           <w:color w:val="FFFFFF"/>
         </w:rPr>
       </w:pPr>
-      <w:bookmarkStart w:id="59" w:name="_Toc113291713"/>
+      <w:bookmarkStart w:id="60" w:name="_Toc113291713"/>
       <w:r>
         <w:rPr>
           <w:rFonts w:ascii="Arial" w:hAnsi="Arial" w:cs="Arial"/>
@@ -6511,7 +6590,7 @@
         </w:rPr>
         <w:t>Appendix A – Data Dictionary</w:t>
       </w:r>
-      <w:bookmarkEnd w:id="59"/>
+      <w:bookmarkEnd w:id="60"/>
     </w:p>
     <w:p>
       <w:pPr>
@@ -6598,15 +6677,7 @@
           <w:sz w:val="22"/>
           <w:szCs w:val="22"/>
         </w:rPr>
-        <w:t>Create Budget</w:t>
-      </w:r>
-      <w:r>
-        <w:rPr>
-          <w:rFonts w:ascii="Arial" w:hAnsi="Arial" w:cs="Arial"/>
-          <w:sz w:val="22"/>
-          <w:szCs w:val="22"/>
-        </w:rPr>
-        <w:t xml:space="preserve"> – The user can name, create, and add data to their budget.</w:t>
+        <w:t>Create Budget – The user can name, create, and add data to their budget.</w:t>
       </w:r>
     </w:p>
     <w:p>
@@ -6852,15 +6923,7 @@
           <w:sz w:val="22"/>
           <w:szCs w:val="22"/>
         </w:rPr>
-        <w:t xml:space="preserve">FAQ/ Help Page – The user can </w:t>
-      </w:r>
-      <w:r>
-        <w:rPr>
-          <w:rFonts w:ascii="Arial" w:hAnsi="Arial" w:cs="Arial"/>
-          <w:sz w:val="22"/>
-          <w:szCs w:val="22"/>
-        </w:rPr>
-        <w:t>view and read the frequently asked questions and help page.</w:t>
+        <w:t>FAQ/ Help Page – The user can view and read the frequently asked questions and help page.</w:t>
       </w:r>
     </w:p>
     <w:p>
@@ -7109,7 +7172,7 @@
           <w:color w:val="FFFFFF"/>
         </w:rPr>
       </w:pPr>
-      <w:bookmarkStart w:id="60" w:name="_Toc113291714"/>
+      <w:bookmarkStart w:id="61" w:name="_Toc113291714"/>
       <w:r>
         <w:rPr>
           <w:rFonts w:ascii="Arial" w:hAnsi="Arial" w:cs="Arial"/>
@@ -7118,7 +7181,7 @@
         <w:lastRenderedPageBreak/>
         <w:t>Appendix B</w:t>
       </w:r>
-      <w:bookmarkEnd w:id="58"/>
+      <w:bookmarkEnd w:id="59"/>
       <w:r>
         <w:rPr>
           <w:rFonts w:ascii="Arial" w:hAnsi="Arial" w:cs="Arial"/>
@@ -7126,7 +7189,7 @@
         </w:rPr>
         <w:t xml:space="preserve"> - Group Log</w:t>
       </w:r>
-      <w:bookmarkEnd w:id="60"/>
+      <w:bookmarkEnd w:id="61"/>
     </w:p>
     <w:p>
       <w:pPr>
@@ -7193,8 +7256,6 @@
           <w:i w:val="0"/>
         </w:rPr>
       </w:pPr>
-      <w:bookmarkStart w:id="61" w:name="_GoBack"/>
-      <w:bookmarkEnd w:id="61"/>
     </w:p>
     <w:p>
       <w:pPr>
@@ -7384,7 +7445,7 @@
       <w:fldChar w:fldCharType="separate"/>
     </w:r>
     <w:r>
-      <w:t>iii</w:t>
+      <w:t>ii</w:t>
     </w:r>
     <w:r>
       <w:fldChar w:fldCharType="end"/>
@@ -7436,7 +7497,7 @@
       <w:fldChar w:fldCharType="separate"/>
     </w:r>
     <w:r>
-      <w:t>10</w:t>
+      <w:t>1</w:t>
     </w:r>
     <w:r>
       <w:fldChar w:fldCharType="end"/>

</xml_diff>